<commit_message>
Updated exercises for inheritance advanced
</commit_message>
<xml_diff>
--- a/Courses/Software-Sciences/Module-1-OOP/09.2-Inheritance-Advanced/09.2-Inheritance-Advanced-Exercises.docx
+++ b/Courses/Software-Sciences/Module-1-OOP/09.2-Inheritance-Advanced/09.2-Inheritance-Advanced-Exercises.docx
@@ -145,7 +145,7 @@
         <w:rPr>
           <w:lang w:val="bg-BG"/>
         </w:rPr>
-        <w:t>Следа от изключения</w:t>
+        <w:t>Случаен списък</w:t>
       </w:r>
     </w:p>
     <w:p>
@@ -170,7 +170,7 @@
         <w:rPr>
           <w:lang w:val="bg-BG"/>
         </w:rPr>
-        <w:t>Трябва да имате публичен клас</w:t>
+        <w:t>Трябва да имате клас</w:t>
       </w:r>
       <w:r>
         <w:t xml:space="preserve"> </w:t>
@@ -182,6 +182,9 @@
         <w:t>StartUp</w:t>
       </w:r>
       <w:r>
+        <w:rPr>
+          <w:noProof/>
+        </w:rPr>
         <w:t xml:space="preserve"> </w:t>
       </w:r>
       <w:r>
@@ -205,7 +208,7 @@
           <w:b/>
           <w:noProof/>
         </w:rPr>
-        <w:t>ExceptionTrace</w:t>
+        <w:t>CustomRandomList</w:t>
       </w:r>
       <w:r>
         <w:rPr>
@@ -216,43 +219,50 @@
     </w:p>
     <w:p>
       <w:pPr>
-        <w:spacing w:before="200" w:after="200"/>
-        <w:rPr>
-          <w:lang w:val="bg-BG"/>
-        </w:rPr>
-      </w:pPr>
-      <w:r>
-        <w:rPr>
-          <w:lang w:val="bg-BG"/>
-        </w:rPr>
-        <w:t>Прочетете всички редове от файл и сумирайте числата в него. Използвайте клас</w:t>
+        <w:jc w:val="both"/>
+        <w:rPr>
+          <w:lang w:val="bg-BG"/>
+        </w:rPr>
+      </w:pPr>
+      <w:r>
+        <w:rPr>
+          <w:lang w:val="bg-BG"/>
+        </w:rPr>
+        <w:t>Създайте клас</w:t>
       </w:r>
       <w:r>
         <w:t xml:space="preserve"> </w:t>
       </w:r>
+      <w:bookmarkStart w:id="0" w:name="OLE_LINK4"/>
+      <w:bookmarkStart w:id="1" w:name="OLE_LINK5"/>
       <w:r>
         <w:rPr>
           <w:rStyle w:val="CodeChar"/>
         </w:rPr>
-        <w:t>MyFileReader</w:t>
-      </w:r>
-      <w:r>
-        <w:rPr>
-          <w:lang w:val="bg-BG"/>
-        </w:rPr>
-        <w:t xml:space="preserve">, който има поле и свойство </w:t>
+        <w:t>RandomList</w:t>
+      </w:r>
+      <w:bookmarkEnd w:id="0"/>
+      <w:bookmarkEnd w:id="1"/>
+      <w:r>
+        <w:rPr>
+          <w:lang w:val="bg-BG"/>
+        </w:rPr>
+        <w:t xml:space="preserve">, който има всички функционалности на </w:t>
       </w:r>
       <w:r>
         <w:rPr>
           <w:rStyle w:val="CodeChar"/>
         </w:rPr>
-        <w:t>path</w:t>
-      </w:r>
-      <w:r>
-        <w:rPr>
-          <w:lang w:val="bg-BG"/>
-        </w:rPr>
-        <w:t xml:space="preserve">, </w:t>
+        <w:t>List&lt;string&gt;</w:t>
+      </w:r>
+      <w:r>
+        <w:t>.</w:t>
+      </w:r>
+      <w:r>
+        <w:rPr>
+          <w:lang w:val="bg-BG"/>
+        </w:rPr>
+        <w:t xml:space="preserve"> Добавете допълнителен метод, който </w:t>
       </w:r>
       <w:r>
         <w:rPr>
@@ -260,177 +270,678 @@
           <w:bCs/>
           <w:lang w:val="bg-BG"/>
         </w:rPr>
-        <w:t>конструктор</w:t>
-      </w:r>
-      <w:r>
-        <w:rPr>
-          <w:lang w:val="bg-BG"/>
-        </w:rPr>
-        <w:t xml:space="preserve"> и </w:t>
-      </w:r>
-      <w:r>
-        <w:t xml:space="preserve">void </w:t>
-      </w:r>
-      <w:r>
-        <w:rPr>
-          <w:lang w:val="bg-BG"/>
-        </w:rPr>
-        <w:t xml:space="preserve">метод  </w:t>
-      </w:r>
-      <w:r>
-        <w:rPr>
-          <w:rStyle w:val="CodeChar"/>
-        </w:rPr>
-        <w:t>ReadAndSum()</w:t>
-      </w:r>
-      <w:r>
-        <w:t>.</w:t>
-      </w:r>
-      <w:r>
-        <w:rPr>
-          <w:lang w:val="bg-BG"/>
-        </w:rPr>
-        <w:t xml:space="preserve"> Ако пътят към файла (</w:t>
-      </w:r>
-      <w:r>
-        <w:t>path)</w:t>
-      </w:r>
-      <w:r>
-        <w:rPr>
-          <w:lang w:val="bg-BG"/>
-        </w:rPr>
-        <w:t xml:space="preserve"> е </w:t>
+        <w:t xml:space="preserve">връща </w:t>
+      </w:r>
+      <w:r>
+        <w:rPr>
+          <w:lang w:val="bg-BG"/>
+        </w:rPr>
+        <w:t xml:space="preserve">и </w:t>
       </w:r>
       <w:r>
         <w:rPr>
           <w:b/>
           <w:bCs/>
-        </w:rPr>
-        <w:t>null</w:t>
-      </w:r>
-      <w:r>
-        <w:t xml:space="preserve"> </w:t>
-      </w:r>
-      <w:r>
-        <w:rPr>
-          <w:lang w:val="bg-BG"/>
-        </w:rPr>
-        <w:t xml:space="preserve">или </w:t>
-      </w:r>
-      <w:r>
-        <w:rPr>
-          <w:b/>
-          <w:bCs/>
-          <w:lang w:val="bg-BG"/>
-        </w:rPr>
-        <w:t>празен стринг</w:t>
-      </w:r>
-      <w:r>
-        <w:rPr>
-          <w:lang w:val="bg-BG"/>
-        </w:rPr>
-        <w:t xml:space="preserve">, хвърлете нов </w:t>
-      </w:r>
-      <w:r>
-        <w:rPr>
-          <w:rStyle w:val="CodeChar"/>
-        </w:rPr>
-        <w:t>ArgumentException</w:t>
-      </w:r>
-      <w:r>
-        <w:t xml:space="preserve"> </w:t>
-      </w:r>
-      <w:r>
-        <w:rPr>
-          <w:lang w:val="bg-BG"/>
-        </w:rPr>
-        <w:t>със съобщение</w:t>
-      </w:r>
-      <w:r>
-        <w:t xml:space="preserve"> </w:t>
-      </w:r>
-      <w:r>
-        <w:rPr>
-          <w:rStyle w:val="CodeChar"/>
-        </w:rPr>
-        <w:t>"Invalid Path or File Name."</w:t>
-      </w:r>
-      <w:r>
-        <w:t>.</w:t>
+          <w:lang w:val="bg-BG"/>
+        </w:rPr>
+        <w:t xml:space="preserve">премахва </w:t>
+      </w:r>
+      <w:r>
+        <w:rPr>
+          <w:lang w:val="bg-BG"/>
+        </w:rPr>
+        <w:t>случаен елемент от списъка.</w:t>
       </w:r>
     </w:p>
     <w:p>
       <w:pPr>
-        <w:rPr>
-          <w:lang w:val="bg-BG"/>
-        </w:rPr>
-      </w:pPr>
-      <w:r>
-        <w:rPr>
-          <w:lang w:val="bg-BG"/>
-        </w:rPr>
-        <w:t xml:space="preserve">Методът </w:t>
-      </w:r>
-      <w:r>
-        <w:rPr>
-          <w:rStyle w:val="CodeChar"/>
-        </w:rPr>
-        <w:t>ReadAndSum()</w:t>
-      </w:r>
-      <w:r>
-        <w:rPr>
-          <w:rStyle w:val="CodeChar"/>
-          <w:lang w:val="bg-BG"/>
-        </w:rPr>
-        <w:t xml:space="preserve"> </w:t>
-      </w:r>
-      <w:r>
-        <w:rPr>
-          <w:lang w:val="bg-BG"/>
-        </w:rPr>
-        <w:t xml:space="preserve">трябва да чете файла и да конвертира всяко число. Ако някоя от стойностите във файла </w:t>
-      </w:r>
-      <w:r>
-        <w:rPr>
-          <w:b/>
-          <w:bCs/>
-          <w:lang w:val="bg-BG"/>
-        </w:rPr>
-        <w:t>не може</w:t>
-      </w:r>
-      <w:r>
-        <w:rPr>
-          <w:lang w:val="bg-BG"/>
-        </w:rPr>
-        <w:t xml:space="preserve"> да бъда конвертирана, хвърлете нов </w:t>
-      </w:r>
-      <w:r>
-        <w:rPr>
-          <w:rStyle w:val="CodeChar"/>
-        </w:rPr>
-        <w:t>ArgumentException</w:t>
-      </w:r>
-      <w:r>
-        <w:t xml:space="preserve"> </w:t>
-      </w:r>
-      <w:r>
-        <w:rPr>
-          <w:lang w:val="bg-BG"/>
-        </w:rPr>
-        <w:t>със съобщение</w:t>
-      </w:r>
-      <w:r>
-        <w:rPr>
-          <w:rStyle w:val="CodeChar"/>
-        </w:rPr>
-        <w:t>"Error: On the line {line number} of the file the value was not in the correct format."</w:t>
-      </w:r>
-      <w:r>
-        <w:t>.</w:t>
+        <w:pStyle w:val="NormalWeb"/>
+        <w:rPr>
+          <w:lang w:val="bg-BG"/>
+        </w:rPr>
+      </w:pPr>
+      <w:r>
+        <w:rPr>
+          <w:rFonts w:ascii="Calibri" w:hAnsi="Calibri" w:cs="Calibri"/>
+          <w:sz w:val="22"/>
+          <w:szCs w:val="22"/>
+          <w:lang w:val="bg-BG"/>
+        </w:rPr>
+        <w:t xml:space="preserve">Трябва да можете да използвате класа по следния начин: </w:t>
       </w:r>
     </w:p>
     <w:p>
       <w:pPr>
+        <w:rPr>
+          <w:noProof/>
+          <w:lang w:val="bg-BG"/>
+        </w:rPr>
+      </w:pPr>
+      <w:r>
+        <w:rPr>
+          <w:noProof/>
+          <w:lang w:eastAsia="bg-BG"/>
+        </w:rPr>
+        <w:drawing>
+          <wp:inline distT="0" distB="0" distL="0" distR="0" wp14:anchorId="5AFA46C3" wp14:editId="4E799E46">
+            <wp:extent cx="3178629" cy="2085975"/>
+            <wp:effectExtent l="19050" t="19050" r="22225" b="9525"/>
+            <wp:docPr id="28" name="Picture 14" descr="Text&#10;&#10;Description automatically generated with medium confidence"/>
+            <wp:cNvGraphicFramePr>
+              <a:graphicFrameLocks xmlns:a="http://schemas.openxmlformats.org/drawingml/2006/main" noChangeAspect="1"/>
+            </wp:cNvGraphicFramePr>
+            <a:graphic xmlns:a="http://schemas.openxmlformats.org/drawingml/2006/main">
+              <a:graphicData uri="http://schemas.openxmlformats.org/drawingml/2006/picture">
+                <pic:pic xmlns:pic="http://schemas.openxmlformats.org/drawingml/2006/picture">
+                  <pic:nvPicPr>
+                    <pic:cNvPr id="28" name="Picture 14" descr="Text&#10;&#10;Description automatically generated with medium confidence"/>
+                    <pic:cNvPicPr/>
+                  </pic:nvPicPr>
+                  <pic:blipFill>
+                    <a:blip r:embed="rId9"/>
+                    <a:stretch>
+                      <a:fillRect/>
+                    </a:stretch>
+                  </pic:blipFill>
+                  <pic:spPr>
+                    <a:xfrm>
+                      <a:off x="0" y="0"/>
+                      <a:ext cx="3181339" cy="2087754"/>
+                    </a:xfrm>
+                    <a:prstGeom prst="rect">
+                      <a:avLst/>
+                    </a:prstGeom>
+                    <a:ln>
+                      <a:solidFill>
+                        <a:schemeClr val="bg1">
+                          <a:lumMod val="85000"/>
+                        </a:schemeClr>
+                      </a:solidFill>
+                    </a:ln>
+                  </pic:spPr>
+                </pic:pic>
+              </a:graphicData>
+            </a:graphic>
+          </wp:inline>
+        </w:drawing>
+      </w:r>
+    </w:p>
+    <w:p>
+      <w:pPr>
+        <w:pStyle w:val="Heading2"/>
+        <w:rPr>
+          <w:lang w:val="bg-BG"/>
+        </w:rPr>
+      </w:pPr>
+      <w:r>
+        <w:rPr>
+          <w:lang w:val="bg-BG"/>
+        </w:rPr>
+        <w:t>Поредица от стрингове</w:t>
+      </w:r>
+    </w:p>
+    <w:p>
+      <w:pPr>
+        <w:jc w:val="both"/>
+        <w:rPr>
+          <w:noProof/>
+        </w:rPr>
+      </w:pPr>
+      <w:r>
+        <w:rPr>
+          <w:b/>
+          <w:noProof/>
+          <w:lang w:val="bg-BG"/>
+        </w:rPr>
+        <w:t>Важно</w:t>
+      </w:r>
+      <w:r>
+        <w:t xml:space="preserve">: </w:t>
+      </w:r>
+      <w:r>
+        <w:rPr>
+          <w:lang w:val="bg-BG"/>
+        </w:rPr>
+        <w:t>Трябва да имате публичен клас</w:t>
+      </w:r>
+      <w:r>
+        <w:t xml:space="preserve"> </w:t>
+      </w:r>
+      <w:r>
+        <w:rPr>
+          <w:rStyle w:val="CodeChar"/>
+        </w:rPr>
+        <w:t>StartUp</w:t>
+      </w:r>
+      <w:r>
+        <w:rPr>
+          <w:noProof/>
+        </w:rPr>
+        <w:t xml:space="preserve"> </w:t>
+      </w:r>
+      <w:r>
+        <w:rPr>
+          <w:lang w:val="bg-BG"/>
+        </w:rPr>
+        <w:t>в</w:t>
+      </w:r>
+      <w:r>
+        <w:t xml:space="preserve"> </w:t>
+      </w:r>
+      <w:r>
+        <w:rPr>
+          <w:noProof/>
+        </w:rPr>
+        <w:t xml:space="preserve">namespace </w:t>
+      </w:r>
+      <w:r>
+        <w:rPr>
+          <w:rFonts w:ascii="Consolas" w:hAnsi="Consolas"/>
+          <w:b/>
+          <w:noProof/>
+        </w:rPr>
+        <w:t>CustomStack</w:t>
+      </w:r>
+      <w:r>
+        <w:rPr>
+          <w:noProof/>
+        </w:rPr>
+        <w:t>.</w:t>
+      </w:r>
+    </w:p>
+    <w:p>
+      <w:pPr>
+        <w:jc w:val="both"/>
+        <w:rPr>
+          <w:noProof/>
+        </w:rPr>
+      </w:pPr>
+    </w:p>
+    <w:p>
+      <w:pPr>
+        <w:jc w:val="both"/>
+        <w:rPr>
+          <w:lang w:val="bg-BG"/>
+        </w:rPr>
+      </w:pPr>
+      <w:r>
+        <w:rPr>
+          <w:noProof/>
+          <w:lang w:val="bg-BG"/>
+        </w:rPr>
+        <w:t>Създайте клас</w:t>
+      </w:r>
+      <w:r>
+        <w:rPr>
+          <w:rStyle w:val="CodeChar"/>
+        </w:rPr>
+        <w:t xml:space="preserve"> </w:t>
+      </w:r>
+      <w:r>
+        <w:rPr>
+          <w:rStyle w:val="CodeChar"/>
+        </w:rPr>
+        <w:t>StackOfStrings</w:t>
+      </w:r>
+      <w:r>
+        <w:rPr>
+          <w:lang w:val="bg-BG"/>
+        </w:rPr>
+        <w:t xml:space="preserve">, който разширява </w:t>
+      </w:r>
+      <w:r>
+        <w:rPr>
+          <w:rFonts w:ascii="Consolas" w:hAnsi="Consolas"/>
+          <w:b/>
+          <w:noProof/>
+        </w:rPr>
+        <w:t>Stack</w:t>
+      </w:r>
+      <w:r>
+        <w:rPr>
+          <w:noProof/>
+        </w:rPr>
+        <w:t>,</w:t>
+      </w:r>
+      <w:r>
+        <w:rPr>
+          <w:noProof/>
+          <w:lang w:val="bg-BG"/>
+        </w:rPr>
+        <w:t xml:space="preserve"> може да съхранява </w:t>
+      </w:r>
+      <w:r>
+        <w:rPr>
+          <w:b/>
+          <w:bCs/>
+          <w:noProof/>
+          <w:lang w:val="bg-BG"/>
+        </w:rPr>
+        <w:t>само стрингове</w:t>
+      </w:r>
+      <w:r>
+        <w:rPr>
+          <w:noProof/>
+          <w:lang w:val="bg-BG"/>
+        </w:rPr>
+        <w:t xml:space="preserve"> и има следните функционалности:</w:t>
+      </w:r>
+    </w:p>
+    <w:p>
+      <w:pPr>
+        <w:pStyle w:val="ListParagraph"/>
+        <w:numPr>
+          <w:ilvl w:val="0"/>
+          <w:numId w:val="20"/>
+        </w:numPr>
+        <w:jc w:val="both"/>
+        <w:rPr>
+          <w:rStyle w:val="CodeChar"/>
+          <w:rFonts w:asciiTheme="minorHAnsi" w:hAnsiTheme="minorHAnsi"/>
+          <w:b w:val="0"/>
+          <w:noProof w:val="0"/>
+          <w:lang w:val="bg-BG"/>
+        </w:rPr>
+      </w:pPr>
+      <w:r>
+        <w:rPr>
+          <w:lang w:val="bg-BG"/>
+        </w:rPr>
+        <w:t>Публичен метод</w:t>
+      </w:r>
+      <w:r>
+        <w:t xml:space="preserve">: </w:t>
+      </w:r>
+      <w:r>
+        <w:rPr>
+          <w:rStyle w:val="CodeChar"/>
+        </w:rPr>
+        <w:t>IsEmpty(): bool</w:t>
+      </w:r>
+    </w:p>
+    <w:p>
+      <w:pPr>
+        <w:pStyle w:val="ListParagraph"/>
+        <w:numPr>
+          <w:ilvl w:val="0"/>
+          <w:numId w:val="20"/>
+        </w:numPr>
+        <w:jc w:val="both"/>
+        <w:rPr>
+          <w:lang w:val="bg-BG"/>
+        </w:rPr>
+      </w:pPr>
+      <w:r>
+        <w:rPr>
+          <w:lang w:val="bg-BG"/>
+        </w:rPr>
+        <w:t>Публичен метод</w:t>
+      </w:r>
+      <w:r>
+        <w:t xml:space="preserve">: </w:t>
+      </w:r>
+      <w:r>
+        <w:rPr>
+          <w:rFonts w:ascii="Consolas" w:hAnsi="Consolas"/>
+          <w:b/>
+          <w:noProof/>
+        </w:rPr>
+        <w:t>AddRange(): Stack&lt;string&gt;</w:t>
+      </w:r>
+    </w:p>
+    <w:p>
+      <w:pPr>
+        <w:rPr>
+          <w:lang w:val="bg-BG"/>
+        </w:rPr>
+      </w:pPr>
+      <w:r>
+        <w:rPr>
+          <w:noProof/>
+          <w:lang w:eastAsia="bg-BG"/>
+        </w:rPr>
+        <w:lastRenderedPageBreak/>
+        <w:drawing>
+          <wp:inline distT="0" distB="0" distL="0" distR="0" wp14:anchorId="2AB9D1CD" wp14:editId="35B26E4E">
+            <wp:extent cx="4295775" cy="2846861"/>
+            <wp:effectExtent l="19050" t="19050" r="9525" b="10795"/>
+            <wp:docPr id="29" name="Picture 18" descr="Graphical user interface, text, application&#10;&#10;Description automatically generated"/>
+            <wp:cNvGraphicFramePr>
+              <a:graphicFrameLocks xmlns:a="http://schemas.openxmlformats.org/drawingml/2006/main" noChangeAspect="1"/>
+            </wp:cNvGraphicFramePr>
+            <a:graphic xmlns:a="http://schemas.openxmlformats.org/drawingml/2006/main">
+              <a:graphicData uri="http://schemas.openxmlformats.org/drawingml/2006/picture">
+                <pic:pic xmlns:pic="http://schemas.openxmlformats.org/drawingml/2006/picture">
+                  <pic:nvPicPr>
+                    <pic:cNvPr id="29" name="Picture 18" descr="Graphical user interface, text, application&#10;&#10;Description automatically generated"/>
+                    <pic:cNvPicPr/>
+                  </pic:nvPicPr>
+                  <pic:blipFill>
+                    <a:blip r:embed="rId10"/>
+                    <a:stretch>
+                      <a:fillRect/>
+                    </a:stretch>
+                  </pic:blipFill>
+                  <pic:spPr>
+                    <a:xfrm>
+                      <a:off x="0" y="0"/>
+                      <a:ext cx="4297352" cy="2847906"/>
+                    </a:xfrm>
+                    <a:prstGeom prst="rect">
+                      <a:avLst/>
+                    </a:prstGeom>
+                    <a:ln>
+                      <a:solidFill>
+                        <a:schemeClr val="bg1">
+                          <a:lumMod val="85000"/>
+                        </a:schemeClr>
+                      </a:solidFill>
+                    </a:ln>
+                  </pic:spPr>
+                </pic:pic>
+              </a:graphicData>
+            </a:graphic>
+          </wp:inline>
+        </w:drawing>
+      </w:r>
+    </w:p>
+    <w:p>
+      <w:pPr>
+        <w:pStyle w:val="Heading2"/>
+        <w:rPr>
+          <w:lang w:val="bg-BG"/>
+        </w:rPr>
+      </w:pPr>
+      <w:r>
+        <w:rPr>
+          <w:lang w:val="bg-BG"/>
+        </w:rPr>
+        <w:t>Следа от изключения</w:t>
+      </w:r>
+    </w:p>
+    <w:p>
+      <w:pPr>
+        <w:jc w:val="both"/>
+        <w:rPr>
+          <w:lang w:val="bg-BG"/>
+        </w:rPr>
+      </w:pPr>
+      <w:r>
+        <w:rPr>
+          <w:b/>
+          <w:noProof/>
+          <w:lang w:val="bg-BG"/>
+        </w:rPr>
+        <w:t>Важно</w:t>
+      </w:r>
+      <w:r>
+        <w:t xml:space="preserve">: </w:t>
+      </w:r>
+      <w:r>
+        <w:rPr>
+          <w:lang w:val="bg-BG"/>
+        </w:rPr>
+        <w:t>Трябва да имате публичен клас</w:t>
+      </w:r>
+      <w:r>
+        <w:t xml:space="preserve"> </w:t>
+      </w:r>
+      <w:r>
+        <w:rPr>
+          <w:rStyle w:val="CodeChar"/>
+        </w:rPr>
+        <w:t>StartUp</w:t>
+      </w:r>
+      <w:r>
+        <w:t xml:space="preserve"> </w:t>
+      </w:r>
+      <w:r>
+        <w:rPr>
+          <w:lang w:val="bg-BG"/>
+        </w:rPr>
+        <w:t>в</w:t>
+      </w:r>
+      <w:r>
+        <w:t xml:space="preserve"> </w:t>
+      </w:r>
+      <w:r>
+        <w:rPr>
+          <w:noProof/>
+        </w:rPr>
+        <w:t xml:space="preserve">namespace </w:t>
+      </w:r>
+      <w:r>
+        <w:rPr>
+          <w:rFonts w:ascii="Consolas" w:hAnsi="Consolas"/>
+          <w:b/>
+          <w:noProof/>
+        </w:rPr>
+        <w:t>ExceptionTrace</w:t>
+      </w:r>
+      <w:r>
+        <w:rPr>
+          <w:noProof/>
+        </w:rPr>
+        <w:t>.</w:t>
+      </w:r>
+    </w:p>
+    <w:p>
+      <w:pPr>
+        <w:spacing w:before="200" w:after="200"/>
+        <w:rPr>
+          <w:lang w:val="bg-BG"/>
+        </w:rPr>
+      </w:pPr>
+      <w:r>
+        <w:rPr>
+          <w:lang w:val="bg-BG"/>
+        </w:rPr>
+        <w:t>Прочетете всички редове от файл и сумирайте числата в него. Използвайте клас</w:t>
+      </w:r>
+      <w:r>
+        <w:t xml:space="preserve"> </w:t>
+      </w:r>
+      <w:r>
+        <w:rPr>
+          <w:rStyle w:val="CodeChar"/>
+        </w:rPr>
+        <w:t>MyFileReader</w:t>
+      </w:r>
+      <w:r>
+        <w:rPr>
+          <w:lang w:val="bg-BG"/>
+        </w:rPr>
+        <w:t xml:space="preserve">, който има поле и свойство </w:t>
+      </w:r>
+      <w:r>
+        <w:rPr>
+          <w:rStyle w:val="CodeChar"/>
+        </w:rPr>
+        <w:t>path</w:t>
+      </w:r>
+      <w:r>
+        <w:rPr>
+          <w:lang w:val="bg-BG"/>
+        </w:rPr>
+        <w:t xml:space="preserve">, </w:t>
+      </w:r>
+      <w:r>
+        <w:rPr>
+          <w:b/>
+          <w:bCs/>
+          <w:lang w:val="bg-BG"/>
+        </w:rPr>
+        <w:t>конструктор</w:t>
+      </w:r>
+      <w:r>
+        <w:rPr>
+          <w:lang w:val="bg-BG"/>
+        </w:rPr>
+        <w:t xml:space="preserve"> и </w:t>
+      </w:r>
+      <w:r>
+        <w:t xml:space="preserve">void </w:t>
+      </w:r>
+      <w:r>
+        <w:rPr>
+          <w:lang w:val="bg-BG"/>
+        </w:rPr>
+        <w:t xml:space="preserve">метод  </w:t>
+      </w:r>
+      <w:r>
+        <w:rPr>
+          <w:rStyle w:val="CodeChar"/>
+        </w:rPr>
+        <w:t>ReadAndSum()</w:t>
+      </w:r>
+      <w:r>
+        <w:t>.</w:t>
+      </w:r>
+      <w:r>
+        <w:rPr>
+          <w:lang w:val="bg-BG"/>
+        </w:rPr>
+        <w:t xml:space="preserve"> Ако пътят към файла (</w:t>
+      </w:r>
+      <w:r>
+        <w:t>path)</w:t>
+      </w:r>
+      <w:r>
+        <w:rPr>
+          <w:lang w:val="bg-BG"/>
+        </w:rPr>
+        <w:t xml:space="preserve"> е </w:t>
+      </w:r>
+      <w:r>
+        <w:rPr>
+          <w:b/>
+          <w:bCs/>
+        </w:rPr>
+        <w:t>null</w:t>
+      </w:r>
+      <w:r>
+        <w:t xml:space="preserve"> </w:t>
+      </w:r>
+      <w:r>
+        <w:rPr>
+          <w:lang w:val="bg-BG"/>
+        </w:rPr>
+        <w:t xml:space="preserve">или </w:t>
+      </w:r>
+      <w:r>
+        <w:rPr>
+          <w:b/>
+          <w:bCs/>
+          <w:lang w:val="bg-BG"/>
+        </w:rPr>
+        <w:t>празен стринг</w:t>
+      </w:r>
+      <w:r>
+        <w:rPr>
+          <w:lang w:val="bg-BG"/>
+        </w:rPr>
+        <w:t xml:space="preserve">, хвърлете нов </w:t>
+      </w:r>
+      <w:r>
+        <w:rPr>
+          <w:rStyle w:val="CodeChar"/>
+        </w:rPr>
+        <w:t>ArgumentException</w:t>
+      </w:r>
+      <w:r>
+        <w:t xml:space="preserve"> </w:t>
+      </w:r>
+      <w:r>
+        <w:rPr>
+          <w:lang w:val="bg-BG"/>
+        </w:rPr>
+        <w:t>със съобщение</w:t>
+      </w:r>
+      <w:r>
+        <w:t xml:space="preserve"> </w:t>
+      </w:r>
+      <w:r>
+        <w:rPr>
+          <w:rStyle w:val="CodeChar"/>
+        </w:rPr>
+        <w:t>"Invalid Path or File Name."</w:t>
+      </w:r>
+      <w:r>
+        <w:t>.</w:t>
+      </w:r>
+    </w:p>
+    <w:p>
+      <w:pPr>
+        <w:rPr>
+          <w:lang w:val="bg-BG"/>
+        </w:rPr>
+      </w:pPr>
+      <w:r>
+        <w:rPr>
+          <w:lang w:val="bg-BG"/>
+        </w:rPr>
+        <w:t xml:space="preserve">Методът </w:t>
+      </w:r>
+      <w:r>
+        <w:rPr>
+          <w:rStyle w:val="CodeChar"/>
+        </w:rPr>
+        <w:t>ReadAndSum()</w:t>
+      </w:r>
+      <w:r>
+        <w:rPr>
+          <w:rStyle w:val="CodeChar"/>
+          <w:lang w:val="bg-BG"/>
+        </w:rPr>
+        <w:t xml:space="preserve"> </w:t>
+      </w:r>
+      <w:r>
+        <w:rPr>
+          <w:lang w:val="bg-BG"/>
+        </w:rPr>
+        <w:t xml:space="preserve">трябва да чете файла и да конвертира всяко число. Ако някоя от стойностите във файла </w:t>
+      </w:r>
+      <w:r>
+        <w:rPr>
+          <w:b/>
+          <w:bCs/>
+          <w:lang w:val="bg-BG"/>
+        </w:rPr>
+        <w:t>не може</w:t>
+      </w:r>
+      <w:r>
+        <w:rPr>
+          <w:lang w:val="bg-BG"/>
+        </w:rPr>
+        <w:t xml:space="preserve"> да бъда конвертирана, хвърлете нов </w:t>
+      </w:r>
+      <w:r>
+        <w:rPr>
+          <w:rStyle w:val="CodeChar"/>
+        </w:rPr>
+        <w:t>ArgumentException</w:t>
+      </w:r>
+      <w:r>
+        <w:t xml:space="preserve"> </w:t>
+      </w:r>
+      <w:r>
+        <w:rPr>
+          <w:lang w:val="bg-BG"/>
+        </w:rPr>
+        <w:t>със съобщение</w:t>
+      </w:r>
+      <w:r>
+        <w:rPr>
+          <w:rStyle w:val="CodeChar"/>
+        </w:rPr>
+        <w:t>"Error: On the line {line number} of the file the value was not in the correct format."</w:t>
+      </w:r>
+      <w:r>
+        <w:t>.</w:t>
+      </w:r>
+    </w:p>
+    <w:p>
+      <w:pPr>
         <w:spacing w:before="200"/>
         <w:rPr>
           <w:rStyle w:val="CodeChar"/>
@@ -453,7 +964,6 @@
         <w:t>.</w:t>
       </w:r>
     </w:p>
-    <w:p/>
     <w:p>
       <w:pPr>
         <w:rPr>
@@ -481,7 +991,7 @@
                     <pic:cNvPicPr/>
                   </pic:nvPicPr>
                   <pic:blipFill>
-                    <a:blip r:embed="rId9"/>
+                    <a:blip r:embed="rId11"/>
                     <a:stretch>
                       <a:fillRect/>
                     </a:stretch>
@@ -537,7 +1047,7 @@
                     <pic:cNvPicPr/>
                   </pic:nvPicPr>
                   <pic:blipFill>
-                    <a:blip r:embed="rId10"/>
+                    <a:blip r:embed="rId12"/>
                     <a:stretch>
                       <a:fillRect/>
                     </a:stretch>
@@ -593,7 +1103,7 @@
                     <pic:cNvPicPr/>
                   </pic:nvPicPr>
                   <pic:blipFill>
-                    <a:blip r:embed="rId11"/>
+                    <a:blip r:embed="rId13"/>
                     <a:stretch>
                       <a:fillRect/>
                     </a:stretch>
@@ -845,7 +1355,7 @@
                     <pic:cNvPicPr/>
                   </pic:nvPicPr>
                   <pic:blipFill>
-                    <a:blip r:embed="rId12"/>
+                    <a:blip r:embed="rId14"/>
                     <a:stretch>
                       <a:fillRect/>
                     </a:stretch>
@@ -1613,7 +2123,7 @@
                     <pic:cNvPicPr/>
                   </pic:nvPicPr>
                   <pic:blipFill>
-                    <a:blip r:embed="rId13"/>
+                    <a:blip r:embed="rId15"/>
                     <a:stretch>
                       <a:fillRect/>
                     </a:stretch>
@@ -1936,7 +2446,7 @@
                     <pic:cNvPicPr/>
                   </pic:nvPicPr>
                   <pic:blipFill>
-                    <a:blip r:embed="rId14"/>
+                    <a:blip r:embed="rId16"/>
                     <a:stretch>
                       <a:fillRect/>
                     </a:stretch>
@@ -2120,19 +2630,11 @@
       <w:r>
         <w:t xml:space="preserve"> </w:t>
       </w:r>
-      <w:proofErr w:type="spellStart"/>
-      <w:r>
-        <w:rPr>
-          <w:lang w:val="bg-BG"/>
-        </w:rPr>
-        <w:t>преизползва</w:t>
-      </w:r>
-      <w:proofErr w:type="spellEnd"/>
-      <w:r>
-        <w:rPr>
-          <w:lang w:val="bg-BG"/>
-        </w:rPr>
-        <w:t xml:space="preserve"> част от базовия конструктор</w:t>
+      <w:r>
+        <w:rPr>
+          <w:lang w:val="bg-BG"/>
+        </w:rPr>
+        <w:t>преизползва част от базовия конструктор</w:t>
       </w:r>
       <w:r>
         <w:t xml:space="preserve"> </w:t>
@@ -2500,7 +3002,7 @@
                     <pic:cNvPicPr/>
                   </pic:nvPicPr>
                   <pic:blipFill>
-                    <a:blip r:embed="rId15"/>
+                    <a:blip r:embed="rId17"/>
                     <a:stretch>
                       <a:fillRect/>
                     </a:stretch>
@@ -2628,7 +3130,7 @@
                     <pic:cNvPicPr/>
                   </pic:nvPicPr>
                   <pic:blipFill>
-                    <a:blip r:embed="rId16"/>
+                    <a:blip r:embed="rId18"/>
                     <a:stretch>
                       <a:fillRect/>
                     </a:stretch>
@@ -2715,7 +3217,7 @@
                     <pic:cNvPicPr/>
                   </pic:nvPicPr>
                   <pic:blipFill>
-                    <a:blip r:embed="rId17"/>
+                    <a:blip r:embed="rId19"/>
                     <a:stretch>
                       <a:fillRect/>
                     </a:stretch>
@@ -3121,7 +3623,7 @@
                     <pic:cNvPicPr/>
                   </pic:nvPicPr>
                   <pic:blipFill>
-                    <a:blip r:embed="rId18"/>
+                    <a:blip r:embed="rId20"/>
                     <a:stretch>
                       <a:fillRect/>
                     </a:stretch>
@@ -4019,7 +4521,7 @@
                     <pic:cNvPicPr/>
                   </pic:nvPicPr>
                   <pic:blipFill>
-                    <a:blip r:embed="rId19"/>
+                    <a:blip r:embed="rId21"/>
                     <a:stretch>
                       <a:fillRect/>
                     </a:stretch>
@@ -5199,7 +5701,7 @@
                     <pic:cNvPicPr/>
                   </pic:nvPicPr>
                   <pic:blipFill>
-                    <a:blip r:embed="rId20"/>
+                    <a:blip r:embed="rId22"/>
                     <a:stretch>
                       <a:fillRect/>
                     </a:stretch>
@@ -6497,58 +6999,31 @@
         <w:rPr>
           <w:lang w:val="bg-BG"/>
         </w:rPr>
-        <w:t>Ресторант</w:t>
+        <w:t>Животни</w:t>
       </w:r>
     </w:p>
     <w:p>
       <w:pPr>
-        <w:jc w:val="both"/>
-        <w:rPr>
-          <w:lang w:val="bg-BG"/>
-        </w:rPr>
-      </w:pPr>
-      <w:r>
-        <w:rPr>
-          <w:lang w:val="bg-BG"/>
-        </w:rPr>
-        <w:t>Създайте проект</w:t>
-      </w:r>
-      <w:r>
-        <w:t xml:space="preserve"> </w:t>
-      </w:r>
-      <w:r>
-        <w:rPr>
-          <w:rFonts w:ascii="Consolas" w:hAnsi="Consolas"/>
-          <w:b/>
-          <w:noProof/>
-        </w:rPr>
-        <w:t>Restaurant</w:t>
-      </w:r>
-      <w:r>
-        <w:rPr>
-          <w:noProof/>
-        </w:rPr>
-        <w:t xml:space="preserve"> </w:t>
-      </w:r>
-      <w:r>
-        <w:rPr>
-          <w:lang w:val="bg-BG"/>
-        </w:rPr>
-        <w:t xml:space="preserve">с </w:t>
-      </w:r>
+        <w:rPr>
+          <w:lang w:val="bg-BG"/>
+        </w:rPr>
+      </w:pPr>
       <w:r>
         <w:rPr>
           <w:b/>
           <w:bCs/>
           <w:lang w:val="bg-BG"/>
         </w:rPr>
-        <w:t xml:space="preserve">йерархия </w:t>
-      </w:r>
-      <w:r>
-        <w:rPr>
-          <w:lang w:val="bg-BG"/>
-        </w:rPr>
-        <w:t xml:space="preserve">от следните </w:t>
+        <w:t>Важно</w:t>
+      </w:r>
+      <w:r>
+        <w:t xml:space="preserve">: </w:t>
+      </w:r>
+      <w:r>
+        <w:rPr>
+          <w:lang w:val="bg-BG"/>
+        </w:rPr>
+        <w:t xml:space="preserve">в тази задача трябва да дефинирате </w:t>
       </w:r>
       <w:r>
         <w:rPr>
@@ -6556,3750 +7031,32 @@
           <w:bCs/>
           <w:lang w:val="bg-BG"/>
         </w:rPr>
-        <w:t>класове</w:t>
-      </w:r>
-      <w:r>
-        <w:rPr>
-          <w:lang w:val="bg-BG"/>
-        </w:rPr>
-        <w:t>:</w:t>
-      </w:r>
-    </w:p>
-    <w:p>
-      <w:pPr>
-        <w:jc w:val="both"/>
-        <w:rPr>
-          <w:lang w:val="bg-BG"/>
-        </w:rPr>
-      </w:pPr>
-      <w:r>
-        <w:rPr>
-          <w:lang w:val="bg-BG"/>
-        </w:rPr>
-        <w:t xml:space="preserve">Има </w:t>
-      </w:r>
-      <w:r>
-        <w:rPr>
-          <w:rFonts w:ascii="Consolas" w:hAnsi="Consolas"/>
-          <w:b/>
-          <w:noProof/>
-        </w:rPr>
-        <w:t>Food</w:t>
-      </w:r>
-      <w:r>
-        <w:rPr>
-          <w:rFonts w:ascii="Consolas" w:hAnsi="Consolas"/>
-          <w:b/>
-          <w:noProof/>
-          <w:lang w:val="bg-BG"/>
-        </w:rPr>
-        <w:t xml:space="preserve"> (храна)</w:t>
-      </w:r>
-      <w:r>
-        <w:t xml:space="preserve"> </w:t>
-      </w:r>
-      <w:r>
-        <w:rPr>
-          <w:lang w:val="bg-BG"/>
-        </w:rPr>
-        <w:t xml:space="preserve">и </w:t>
-      </w:r>
-      <w:r>
-        <w:rPr>
-          <w:rFonts w:ascii="Consolas" w:hAnsi="Consolas"/>
-          <w:b/>
-          <w:noProof/>
-        </w:rPr>
-        <w:t>Beverages</w:t>
-      </w:r>
-      <w:r>
-        <w:rPr>
-          <w:rFonts w:ascii="Consolas" w:hAnsi="Consolas"/>
-          <w:b/>
-          <w:noProof/>
-          <w:lang w:val="bg-BG"/>
-        </w:rPr>
-        <w:t xml:space="preserve"> (напитки)</w:t>
-      </w:r>
-      <w:r>
-        <w:rPr>
-          <w:lang w:val="bg-BG"/>
-        </w:rPr>
-        <w:t>– това са продуктите в ресторанта.</w:t>
-      </w:r>
-    </w:p>
-    <w:p>
-      <w:pPr>
-        <w:jc w:val="both"/>
-        <w:rPr>
-          <w:lang w:val="bg-BG"/>
-        </w:rPr>
-      </w:pPr>
-      <w:r>
-        <w:rPr>
-          <w:lang w:val="bg-BG"/>
-        </w:rPr>
-        <w:t xml:space="preserve">Класът </w:t>
-      </w:r>
-      <w:r>
-        <w:rPr>
-          <w:rFonts w:ascii="Consolas" w:hAnsi="Consolas"/>
-          <w:b/>
-          <w:noProof/>
-        </w:rPr>
-        <w:t>Product</w:t>
-      </w:r>
-      <w:r>
-        <w:rPr>
-          <w:rFonts w:ascii="Consolas" w:hAnsi="Consolas"/>
-          <w:b/>
-          <w:noProof/>
-          <w:lang w:val="bg-BG"/>
-        </w:rPr>
-        <w:t xml:space="preserve"> </w:t>
-      </w:r>
-      <w:r>
-        <w:rPr>
-          <w:lang w:val="bg-BG"/>
-        </w:rPr>
-        <w:t>трябва да има следните членове:</w:t>
-      </w:r>
-    </w:p>
-    <w:p>
-      <w:pPr>
-        <w:pStyle w:val="ListParagraph"/>
-        <w:numPr>
-          <w:ilvl w:val="0"/>
-          <w:numId w:val="31"/>
-        </w:numPr>
-        <w:jc w:val="both"/>
-        <w:rPr>
-          <w:b/>
-          <w:sz w:val="28"/>
-          <w:lang w:val="bg-BG"/>
-        </w:rPr>
-      </w:pPr>
-      <w:r>
-        <w:rPr>
-          <w:lang w:val="bg-BG"/>
-        </w:rPr>
-        <w:t>Конструктор, който приема следните параметри:</w:t>
-      </w:r>
-    </w:p>
-    <w:p>
-      <w:pPr>
-        <w:pStyle w:val="ListParagraph"/>
-        <w:numPr>
-          <w:ilvl w:val="1"/>
-          <w:numId w:val="36"/>
-        </w:numPr>
-        <w:jc w:val="both"/>
-        <w:rPr>
-          <w:b/>
-          <w:sz w:val="28"/>
-          <w:lang w:val="bg-BG"/>
-        </w:rPr>
-      </w:pPr>
-      <w:r>
-        <w:rPr>
-          <w:rFonts w:ascii="Consolas" w:hAnsi="Consolas" w:cs="Consolas"/>
-          <w:b/>
-          <w:noProof/>
-          <w:color w:val="000000"/>
-          <w:szCs w:val="19"/>
-        </w:rPr>
-        <w:t>n</w:t>
-      </w:r>
-      <w:r>
-        <w:rPr>
-          <w:rFonts w:ascii="Consolas" w:hAnsi="Consolas" w:cs="Consolas"/>
-          <w:b/>
-          <w:noProof/>
-          <w:color w:val="000000"/>
-          <w:szCs w:val="19"/>
-        </w:rPr>
-        <w:t>ame</w:t>
-      </w:r>
-      <w:r>
-        <w:rPr>
-          <w:rFonts w:ascii="Consolas" w:hAnsi="Consolas" w:cs="Consolas"/>
-          <w:b/>
-          <w:noProof/>
-          <w:color w:val="000000"/>
-          <w:szCs w:val="19"/>
-        </w:rPr>
-        <w:t xml:space="preserve"> - string</w:t>
-      </w:r>
-      <w:r>
-        <w:rPr>
-          <w:rFonts w:ascii="Consolas" w:hAnsi="Consolas" w:cs="Consolas"/>
-          <w:b/>
-          <w:noProof/>
-          <w:color w:val="000000"/>
-          <w:szCs w:val="19"/>
-        </w:rPr>
-        <w:t xml:space="preserve"> </w:t>
-      </w:r>
-    </w:p>
-    <w:p>
-      <w:pPr>
-        <w:pStyle w:val="ListParagraph"/>
-        <w:numPr>
-          <w:ilvl w:val="1"/>
-          <w:numId w:val="36"/>
-        </w:numPr>
-        <w:jc w:val="both"/>
-        <w:rPr>
-          <w:b/>
-          <w:sz w:val="28"/>
-          <w:lang w:val="bg-BG"/>
-        </w:rPr>
-      </w:pPr>
-      <w:r>
-        <w:rPr>
-          <w:rFonts w:ascii="Consolas" w:hAnsi="Consolas" w:cs="Consolas"/>
-          <w:b/>
-          <w:noProof/>
-          <w:color w:val="000000"/>
-          <w:szCs w:val="19"/>
-        </w:rPr>
-        <w:t>p</w:t>
-      </w:r>
-      <w:r>
-        <w:rPr>
-          <w:rFonts w:ascii="Consolas" w:hAnsi="Consolas" w:cs="Consolas"/>
-          <w:b/>
-          <w:noProof/>
-          <w:color w:val="000000"/>
-          <w:szCs w:val="19"/>
-        </w:rPr>
-        <w:t>rice</w:t>
-      </w:r>
-      <w:r>
-        <w:rPr>
-          <w:rFonts w:ascii="Consolas" w:hAnsi="Consolas" w:cs="Consolas"/>
-          <w:b/>
-          <w:noProof/>
-          <w:color w:val="000000"/>
-          <w:szCs w:val="19"/>
-        </w:rPr>
-        <w:t xml:space="preserve"> – </w:t>
-      </w:r>
-      <w:r>
-        <w:rPr>
-          <w:rFonts w:ascii="Consolas" w:hAnsi="Consolas" w:cs="Consolas"/>
-          <w:b/>
-          <w:noProof/>
-          <w:szCs w:val="19"/>
-        </w:rPr>
-        <w:t>decimal</w:t>
-      </w:r>
-    </w:p>
-    <w:p>
-      <w:pPr>
-        <w:pStyle w:val="ListParagraph"/>
-        <w:numPr>
-          <w:ilvl w:val="0"/>
-          <w:numId w:val="31"/>
-        </w:numPr>
-        <w:jc w:val="both"/>
-        <w:rPr>
+        <w:t xml:space="preserve">виртуален </w:t>
+      </w:r>
+      <w:r>
+        <w:rPr>
+          <w:lang w:val="bg-BG"/>
+        </w:rPr>
+        <w:t xml:space="preserve">метод в базовия клас и да го </w:t>
+      </w:r>
+      <w:r>
+        <w:rPr>
+          <w:b/>
           <w:bCs/>
-          <w:sz w:val="28"/>
-          <w:lang w:val="bg-BG"/>
-        </w:rPr>
-      </w:pPr>
-      <w:r>
-        <w:rPr>
-          <w:lang w:val="bg-BG"/>
-        </w:rPr>
-        <w:t>Свойства за</w:t>
-      </w:r>
-      <w:r>
-        <w:rPr>
-          <w:rFonts w:ascii="Consolas" w:hAnsi="Consolas" w:cs="Consolas"/>
+          <w:lang w:val="bg-BG"/>
+        </w:rPr>
+        <w:t xml:space="preserve">презапишете </w:t>
+      </w:r>
+      <w:r>
+        <w:rPr>
+          <w:lang w:val="bg-BG"/>
+        </w:rPr>
+        <w:t xml:space="preserve">в производните класове. Научете повече за </w:t>
+      </w:r>
+      <w:r>
+        <w:rPr>
+          <w:b/>
           <w:bCs/>
-          <w:noProof/>
-          <w:color w:val="000000"/>
-          <w:szCs w:val="19"/>
-          <w:lang w:val="bg-BG"/>
-        </w:rPr>
-        <w:t>:</w:t>
-      </w:r>
-      <w:r>
-        <w:rPr>
-          <w:bCs/>
-          <w:sz w:val="28"/>
-          <w:lang w:val="bg-BG"/>
-        </w:rPr>
-        <w:t xml:space="preserve"> </w:t>
-      </w:r>
-    </w:p>
-    <w:p>
-      <w:pPr>
-        <w:pStyle w:val="ListParagraph"/>
-        <w:numPr>
-          <w:ilvl w:val="1"/>
-          <w:numId w:val="37"/>
-        </w:numPr>
-        <w:jc w:val="both"/>
-        <w:rPr>
-          <w:b/>
-          <w:sz w:val="28"/>
-          <w:lang w:val="bg-BG"/>
-        </w:rPr>
-      </w:pPr>
-      <w:r>
-        <w:rPr>
-          <w:rFonts w:ascii="Consolas" w:hAnsi="Consolas" w:cs="Consolas"/>
-          <w:b/>
-          <w:noProof/>
-          <w:color w:val="000000"/>
-          <w:szCs w:val="19"/>
-        </w:rPr>
-        <w:t>Name – string</w:t>
-      </w:r>
-    </w:p>
-    <w:p>
-      <w:pPr>
-        <w:pStyle w:val="ListParagraph"/>
-        <w:numPr>
-          <w:ilvl w:val="1"/>
-          <w:numId w:val="37"/>
-        </w:numPr>
-        <w:jc w:val="both"/>
-        <w:rPr>
-          <w:b/>
-          <w:sz w:val="28"/>
-          <w:lang w:val="bg-BG"/>
-        </w:rPr>
-      </w:pPr>
-      <w:r>
-        <w:rPr>
-          <w:rFonts w:ascii="Consolas" w:hAnsi="Consolas" w:cs="Consolas"/>
-          <w:b/>
-          <w:noProof/>
-          <w:color w:val="000000"/>
-          <w:szCs w:val="19"/>
-        </w:rPr>
-        <w:t>Price – decimal</w:t>
-      </w:r>
-    </w:p>
-    <w:p>
-      <w:pPr>
-        <w:pStyle w:val="ListParagraph"/>
-        <w:jc w:val="both"/>
-        <w:rPr>
-          <w:b/>
-          <w:sz w:val="28"/>
-          <w:lang w:val="bg-BG"/>
-        </w:rPr>
-      </w:pPr>
-    </w:p>
-    <w:p>
-      <w:pPr>
-        <w:jc w:val="both"/>
-      </w:pPr>
-      <w:r>
-        <w:rPr>
-          <w:lang w:val="bg-BG"/>
-        </w:rPr>
-        <w:t>Класовете</w:t>
-      </w:r>
-      <w:r>
-        <w:t xml:space="preserve"> </w:t>
-      </w:r>
-      <w:r>
-        <w:rPr>
-          <w:rFonts w:ascii="Consolas" w:hAnsi="Consolas"/>
-          <w:b/>
-          <w:noProof/>
-        </w:rPr>
-        <w:t>Beverage</w:t>
-      </w:r>
-      <w:r>
-        <w:rPr>
-          <w:noProof/>
-        </w:rPr>
-        <w:t xml:space="preserve"> </w:t>
-      </w:r>
-      <w:r>
-        <w:rPr>
-          <w:lang w:val="bg-BG"/>
-        </w:rPr>
-        <w:t>и</w:t>
-      </w:r>
-      <w:r>
-        <w:t xml:space="preserve"> </w:t>
-      </w:r>
-      <w:r>
-        <w:rPr>
-          <w:rFonts w:ascii="Consolas" w:hAnsi="Consolas"/>
-          <w:b/>
-          <w:noProof/>
-        </w:rPr>
-        <w:t>Food</w:t>
-      </w:r>
-      <w:r>
-        <w:rPr>
-          <w:noProof/>
-        </w:rPr>
-        <w:t xml:space="preserve"> </w:t>
-      </w:r>
-      <w:r>
-        <w:rPr>
-          <w:lang w:val="bg-BG"/>
-        </w:rPr>
-        <w:t>са продукти</w:t>
-      </w:r>
-      <w:r>
-        <w:t xml:space="preserve">. </w:t>
-      </w:r>
-    </w:p>
-    <w:p>
-      <w:pPr>
-        <w:jc w:val="both"/>
-        <w:rPr>
-          <w:lang w:val="bg-BG"/>
-        </w:rPr>
-      </w:pPr>
-      <w:r>
-        <w:rPr>
-          <w:rFonts w:cstheme="minorHAnsi"/>
-          <w:lang w:val="bg-BG"/>
-        </w:rPr>
-        <w:t>Клас</w:t>
-      </w:r>
-      <w:r>
-        <w:rPr>
-          <w:rFonts w:cstheme="minorHAnsi"/>
-        </w:rPr>
-        <w:t xml:space="preserve"> </w:t>
-      </w:r>
-      <w:r>
-        <w:rPr>
-          <w:rFonts w:ascii="Consolas" w:hAnsi="Consolas"/>
-          <w:b/>
-          <w:noProof/>
-        </w:rPr>
-        <w:t>Beverage</w:t>
-      </w:r>
-      <w:r>
-        <w:rPr>
-          <w:rFonts w:cstheme="minorHAnsi"/>
-          <w:noProof/>
-        </w:rPr>
-        <w:t xml:space="preserve"> </w:t>
-      </w:r>
-      <w:r>
-        <w:rPr>
-          <w:rFonts w:cstheme="minorHAnsi"/>
-          <w:lang w:val="bg-BG"/>
-        </w:rPr>
-        <w:t>трябва да има следните членове</w:t>
-      </w:r>
-      <w:r>
-        <w:rPr>
-          <w:rFonts w:cstheme="minorHAnsi"/>
-        </w:rPr>
-        <w:t>:</w:t>
-      </w:r>
-    </w:p>
-    <w:p>
-      <w:pPr>
-        <w:pStyle w:val="ListParagraph"/>
-        <w:numPr>
-          <w:ilvl w:val="0"/>
-          <w:numId w:val="32"/>
-        </w:numPr>
-        <w:jc w:val="both"/>
-        <w:rPr>
-          <w:b/>
-          <w:sz w:val="28"/>
-          <w:lang w:val="bg-BG"/>
-        </w:rPr>
-      </w:pPr>
-      <w:r>
-        <w:rPr>
-          <w:lang w:val="bg-BG"/>
-        </w:rPr>
-        <w:t>Конструктор, който приема следните параметри:</w:t>
-      </w:r>
-    </w:p>
-    <w:p>
-      <w:pPr>
-        <w:pStyle w:val="ListParagraph"/>
-        <w:numPr>
-          <w:ilvl w:val="1"/>
-          <w:numId w:val="38"/>
-        </w:numPr>
-        <w:jc w:val="both"/>
-        <w:rPr>
-          <w:b/>
-          <w:sz w:val="28"/>
-          <w:lang w:val="bg-BG"/>
-        </w:rPr>
-      </w:pPr>
-      <w:r>
-        <w:rPr>
-          <w:rFonts w:ascii="Consolas" w:hAnsi="Consolas" w:cs="Consolas"/>
-          <w:b/>
-          <w:noProof/>
-          <w:color w:val="000000"/>
-          <w:szCs w:val="19"/>
-        </w:rPr>
-        <w:t>name</w:t>
-      </w:r>
-      <w:r>
-        <w:rPr>
-          <w:rFonts w:ascii="Consolas" w:hAnsi="Consolas" w:cs="Consolas"/>
-          <w:b/>
-          <w:noProof/>
-          <w:color w:val="000000"/>
-          <w:szCs w:val="19"/>
-          <w:lang w:val="bg-BG"/>
-        </w:rPr>
-        <w:t xml:space="preserve"> – </w:t>
-      </w:r>
-      <w:r>
-        <w:rPr>
-          <w:rFonts w:ascii="Consolas" w:hAnsi="Consolas" w:cs="Consolas"/>
-          <w:b/>
-          <w:noProof/>
-          <w:color w:val="000000"/>
-          <w:szCs w:val="19"/>
-        </w:rPr>
-        <w:t>string</w:t>
-      </w:r>
-    </w:p>
-    <w:p>
-      <w:pPr>
-        <w:pStyle w:val="ListParagraph"/>
-        <w:numPr>
-          <w:ilvl w:val="1"/>
-          <w:numId w:val="38"/>
-        </w:numPr>
-        <w:jc w:val="both"/>
-        <w:rPr>
-          <w:b/>
-          <w:sz w:val="28"/>
-          <w:lang w:val="bg-BG"/>
-        </w:rPr>
-      </w:pPr>
-      <w:r>
-        <w:rPr>
-          <w:rFonts w:ascii="Consolas" w:hAnsi="Consolas" w:cs="Consolas"/>
-          <w:b/>
-          <w:noProof/>
-          <w:color w:val="000000"/>
-          <w:szCs w:val="19"/>
-        </w:rPr>
-        <w:t>price</w:t>
-      </w:r>
-      <w:r>
-        <w:rPr>
-          <w:rFonts w:ascii="Consolas" w:hAnsi="Consolas" w:cs="Consolas"/>
-          <w:b/>
-          <w:noProof/>
-          <w:color w:val="000000"/>
-          <w:szCs w:val="19"/>
-          <w:lang w:val="bg-BG"/>
-        </w:rPr>
-        <w:t xml:space="preserve"> – </w:t>
-      </w:r>
-      <w:r>
-        <w:rPr>
-          <w:rFonts w:ascii="Consolas" w:hAnsi="Consolas" w:cs="Consolas"/>
-          <w:b/>
-          <w:noProof/>
-          <w:color w:val="000000"/>
-          <w:szCs w:val="19"/>
-        </w:rPr>
-        <w:t>decimal</w:t>
-      </w:r>
-    </w:p>
-    <w:p>
-      <w:pPr>
-        <w:pStyle w:val="ListParagraph"/>
-        <w:numPr>
-          <w:ilvl w:val="1"/>
-          <w:numId w:val="38"/>
-        </w:numPr>
-        <w:jc w:val="both"/>
-        <w:rPr>
-          <w:b/>
-          <w:sz w:val="28"/>
-          <w:lang w:val="bg-BG"/>
-        </w:rPr>
-      </w:pPr>
-      <w:r>
-        <w:rPr>
-          <w:rFonts w:ascii="Consolas" w:hAnsi="Consolas" w:cs="Consolas"/>
-          <w:b/>
-          <w:noProof/>
-          <w:color w:val="000000"/>
-          <w:szCs w:val="19"/>
-        </w:rPr>
-        <w:t>milliliters</w:t>
-      </w:r>
-      <w:r>
-        <w:rPr>
-          <w:rFonts w:ascii="Consolas" w:hAnsi="Consolas" w:cs="Consolas"/>
-          <w:b/>
-          <w:noProof/>
-          <w:color w:val="000000"/>
-          <w:szCs w:val="19"/>
-          <w:lang w:val="bg-BG"/>
-        </w:rPr>
-        <w:t xml:space="preserve"> – </w:t>
-      </w:r>
-      <w:r>
-        <w:rPr>
-          <w:rFonts w:ascii="Consolas" w:hAnsi="Consolas" w:cs="Consolas"/>
-          <w:b/>
-          <w:noProof/>
-          <w:color w:val="000000"/>
-          <w:szCs w:val="19"/>
-        </w:rPr>
-        <w:t>double</w:t>
-      </w:r>
-    </w:p>
-    <w:p>
-      <w:pPr>
-        <w:pStyle w:val="ListParagraph"/>
-        <w:numPr>
-          <w:ilvl w:val="2"/>
-          <w:numId w:val="35"/>
-        </w:numPr>
-        <w:jc w:val="both"/>
-        <w:rPr>
-          <w:b/>
-          <w:sz w:val="28"/>
-          <w:lang w:val="bg-BG"/>
-        </w:rPr>
-      </w:pPr>
-      <w:r>
-        <w:rPr>
-          <w:lang w:val="bg-BG"/>
-        </w:rPr>
-        <w:t>Преизползвайте конструктора от базовия клас</w:t>
-      </w:r>
-    </w:p>
-    <w:p>
-      <w:pPr>
-        <w:pStyle w:val="ListParagraph"/>
-        <w:ind w:left="1440"/>
-        <w:jc w:val="both"/>
-        <w:rPr>
-          <w:b/>
-          <w:sz w:val="28"/>
-          <w:lang w:val="bg-BG"/>
-        </w:rPr>
-      </w:pPr>
-    </w:p>
-    <w:p>
-      <w:pPr>
-        <w:pStyle w:val="ListParagraph"/>
-        <w:numPr>
-          <w:ilvl w:val="0"/>
-          <w:numId w:val="32"/>
-        </w:numPr>
-        <w:jc w:val="both"/>
-        <w:rPr>
-          <w:b/>
-          <w:sz w:val="28"/>
-          <w:lang w:val="bg-BG"/>
-        </w:rPr>
-      </w:pPr>
-      <w:r>
-        <w:rPr>
-          <w:lang w:val="bg-BG"/>
-        </w:rPr>
-        <w:t>Свойства за:</w:t>
-      </w:r>
-    </w:p>
-    <w:p>
-      <w:pPr>
-        <w:pStyle w:val="ListParagraph"/>
-        <w:numPr>
-          <w:ilvl w:val="1"/>
-          <w:numId w:val="39"/>
-        </w:numPr>
-        <w:jc w:val="both"/>
-        <w:rPr>
-          <w:b/>
-          <w:sz w:val="28"/>
-          <w:lang w:val="bg-BG"/>
-        </w:rPr>
-      </w:pPr>
-      <w:r>
-        <w:rPr>
-          <w:rFonts w:ascii="Consolas" w:hAnsi="Consolas" w:cs="Consolas"/>
-          <w:b/>
-          <w:noProof/>
-          <w:color w:val="000000"/>
-          <w:szCs w:val="19"/>
-        </w:rPr>
-        <w:t>Name</w:t>
-      </w:r>
-      <w:r>
-        <w:rPr>
-          <w:rFonts w:ascii="Consolas" w:hAnsi="Consolas" w:cs="Consolas"/>
-          <w:b/>
-          <w:noProof/>
-          <w:color w:val="000000"/>
-          <w:szCs w:val="19"/>
-          <w:lang w:val="bg-BG"/>
-        </w:rPr>
-        <w:t xml:space="preserve"> </w:t>
-      </w:r>
-      <w:r>
-        <w:rPr>
-          <w:rFonts w:ascii="Consolas" w:hAnsi="Consolas" w:cs="Consolas"/>
-          <w:b/>
-          <w:noProof/>
-          <w:color w:val="000000"/>
-          <w:szCs w:val="19"/>
-        </w:rPr>
-        <w:t>– string</w:t>
-      </w:r>
-    </w:p>
-    <w:p>
-      <w:pPr>
-        <w:pStyle w:val="ListParagraph"/>
-        <w:numPr>
-          <w:ilvl w:val="1"/>
-          <w:numId w:val="39"/>
-        </w:numPr>
-        <w:jc w:val="both"/>
-        <w:rPr>
-          <w:b/>
-          <w:sz w:val="28"/>
-          <w:lang w:val="bg-BG"/>
-        </w:rPr>
-      </w:pPr>
-      <w:r>
-        <w:rPr>
-          <w:rFonts w:ascii="Consolas" w:hAnsi="Consolas" w:cs="Consolas"/>
-          <w:b/>
-          <w:noProof/>
-          <w:color w:val="000000"/>
-          <w:szCs w:val="19"/>
-        </w:rPr>
-        <w:t>Price</w:t>
-      </w:r>
-      <w:r>
-        <w:rPr>
-          <w:rFonts w:ascii="Consolas" w:hAnsi="Consolas" w:cs="Consolas"/>
-          <w:b/>
-          <w:noProof/>
-          <w:color w:val="000000"/>
-          <w:szCs w:val="19"/>
-          <w:lang w:val="bg-BG"/>
-        </w:rPr>
-        <w:t xml:space="preserve"> </w:t>
-      </w:r>
-      <w:r>
-        <w:rPr>
-          <w:rFonts w:ascii="Consolas" w:hAnsi="Consolas" w:cs="Consolas"/>
-          <w:b/>
-          <w:noProof/>
-          <w:color w:val="000000"/>
-          <w:szCs w:val="19"/>
-        </w:rPr>
-        <w:t>– double</w:t>
-      </w:r>
-    </w:p>
-    <w:p>
-      <w:pPr>
-        <w:pStyle w:val="ListParagraph"/>
-        <w:numPr>
-          <w:ilvl w:val="1"/>
-          <w:numId w:val="39"/>
-        </w:numPr>
-        <w:jc w:val="both"/>
-        <w:rPr>
-          <w:rFonts w:ascii="Consolas" w:hAnsi="Consolas"/>
-          <w:b/>
-          <w:lang w:val="bg-BG"/>
-        </w:rPr>
-      </w:pPr>
-      <w:r>
-        <w:rPr>
-          <w:rFonts w:ascii="Consolas" w:hAnsi="Consolas"/>
-          <w:b/>
-          <w:noProof/>
-        </w:rPr>
-        <w:t>Milliliters</w:t>
-      </w:r>
-      <w:r>
-        <w:rPr>
-          <w:rFonts w:ascii="Consolas" w:hAnsi="Consolas"/>
-          <w:b/>
-          <w:noProof/>
-          <w:lang w:val="bg-BG"/>
-        </w:rPr>
-        <w:t xml:space="preserve"> </w:t>
-      </w:r>
-      <w:r>
-        <w:rPr>
-          <w:rFonts w:ascii="Consolas" w:hAnsi="Consolas"/>
-          <w:b/>
-          <w:noProof/>
-        </w:rPr>
-        <w:t>– double</w:t>
-      </w:r>
-    </w:p>
-    <w:p>
-      <w:pPr>
-        <w:pStyle w:val="ListParagraph"/>
-        <w:jc w:val="both"/>
-        <w:rPr>
-          <w:rFonts w:ascii="Consolas" w:hAnsi="Consolas"/>
-          <w:b/>
-          <w:lang w:val="bg-BG"/>
-        </w:rPr>
-      </w:pPr>
-    </w:p>
-    <w:p>
-      <w:pPr>
-        <w:jc w:val="both"/>
-        <w:rPr>
-          <w:rFonts w:cstheme="minorHAnsi"/>
-          <w:noProof/>
-          <w:lang w:val="bg-BG"/>
-        </w:rPr>
-      </w:pPr>
-      <w:r>
-        <w:rPr>
-          <w:rFonts w:ascii="Consolas" w:hAnsi="Consolas" w:cstheme="minorHAnsi"/>
-          <w:b/>
-          <w:noProof/>
-        </w:rPr>
-        <w:t>HotBeverage</w:t>
-      </w:r>
-      <w:r>
-        <w:rPr>
-          <w:rFonts w:ascii="Consolas" w:hAnsi="Consolas" w:cstheme="minorHAnsi"/>
-          <w:b/>
-          <w:noProof/>
-          <w:lang w:val="bg-BG"/>
-        </w:rPr>
-        <w:t xml:space="preserve"> (гореща напитка)</w:t>
-      </w:r>
-      <w:r>
-        <w:rPr>
-          <w:rFonts w:cstheme="minorHAnsi"/>
-          <w:noProof/>
-        </w:rPr>
-        <w:t xml:space="preserve"> </w:t>
-      </w:r>
-      <w:r>
-        <w:rPr>
-          <w:rFonts w:cstheme="minorHAnsi"/>
-          <w:lang w:val="bg-BG"/>
-        </w:rPr>
-        <w:t>и</w:t>
-      </w:r>
-      <w:r>
-        <w:rPr>
-          <w:rFonts w:cstheme="minorHAnsi"/>
-        </w:rPr>
-        <w:t xml:space="preserve"> </w:t>
-      </w:r>
-      <w:r>
-        <w:rPr>
-          <w:rFonts w:ascii="Consolas" w:hAnsi="Consolas" w:cstheme="minorHAnsi"/>
-          <w:b/>
-          <w:noProof/>
-        </w:rPr>
-        <w:t>ColdBeverage</w:t>
-      </w:r>
-      <w:r>
-        <w:rPr>
-          <w:rFonts w:ascii="Consolas" w:hAnsi="Consolas" w:cstheme="minorHAnsi"/>
-          <w:b/>
-          <w:noProof/>
-          <w:lang w:val="bg-BG"/>
-        </w:rPr>
-        <w:t xml:space="preserve"> (студена напитка)</w:t>
-      </w:r>
-      <w:r>
-        <w:rPr>
-          <w:rFonts w:cstheme="minorHAnsi"/>
-          <w:noProof/>
-        </w:rPr>
-        <w:t xml:space="preserve"> </w:t>
-      </w:r>
-      <w:r>
-        <w:rPr>
-          <w:rFonts w:cstheme="minorHAnsi"/>
-          <w:noProof/>
-          <w:lang w:val="bg-BG"/>
-        </w:rPr>
-        <w:t xml:space="preserve">са напитки и приемат следните параметри при инициализация: </w:t>
-      </w:r>
-    </w:p>
-    <w:p>
-      <w:pPr>
-        <w:pStyle w:val="ListParagraph"/>
-        <w:numPr>
-          <w:ilvl w:val="0"/>
-          <w:numId w:val="39"/>
-        </w:numPr>
-        <w:jc w:val="both"/>
-        <w:rPr>
-          <w:rFonts w:ascii="Consolas" w:hAnsi="Consolas" w:cs="Consolas"/>
-          <w:b/>
-          <w:szCs w:val="19"/>
-          <w:lang w:val="bg-BG"/>
-        </w:rPr>
-      </w:pPr>
-      <w:r>
-        <w:rPr>
-          <w:rFonts w:ascii="Consolas" w:hAnsi="Consolas" w:cs="Consolas"/>
-          <w:b/>
-          <w:noProof/>
-          <w:szCs w:val="19"/>
-        </w:rPr>
-        <w:t xml:space="preserve">name </w:t>
-      </w:r>
-      <w:r>
-        <w:rPr>
-          <w:rFonts w:ascii="Consolas" w:hAnsi="Consolas" w:cs="Consolas"/>
-          <w:b/>
-          <w:noProof/>
-          <w:szCs w:val="19"/>
-          <w:lang w:val="bg-BG"/>
-        </w:rPr>
-        <w:t xml:space="preserve">- </w:t>
-      </w:r>
-      <w:r>
-        <w:rPr>
-          <w:rFonts w:ascii="Consolas" w:hAnsi="Consolas" w:cs="Consolas"/>
-          <w:b/>
-          <w:noProof/>
-          <w:szCs w:val="19"/>
-        </w:rPr>
-        <w:t xml:space="preserve">string </w:t>
-      </w:r>
-    </w:p>
-    <w:p>
-      <w:pPr>
-        <w:pStyle w:val="ListParagraph"/>
-        <w:numPr>
-          <w:ilvl w:val="0"/>
-          <w:numId w:val="39"/>
-        </w:numPr>
-        <w:jc w:val="both"/>
-        <w:rPr>
-          <w:rFonts w:ascii="Consolas" w:hAnsi="Consolas" w:cs="Consolas"/>
-          <w:b/>
-          <w:szCs w:val="19"/>
-          <w:lang w:val="bg-BG"/>
-        </w:rPr>
-      </w:pPr>
-      <w:r>
-        <w:rPr>
-          <w:rFonts w:ascii="Consolas" w:hAnsi="Consolas" w:cs="Consolas"/>
-          <w:b/>
-          <w:noProof/>
-          <w:szCs w:val="19"/>
-        </w:rPr>
-        <w:t>price</w:t>
-      </w:r>
-      <w:r>
-        <w:rPr>
-          <w:rFonts w:ascii="Consolas" w:hAnsi="Consolas" w:cs="Consolas"/>
-          <w:b/>
-          <w:noProof/>
-          <w:szCs w:val="19"/>
-          <w:lang w:val="bg-BG"/>
-        </w:rPr>
-        <w:t xml:space="preserve"> – </w:t>
-      </w:r>
-      <w:r>
-        <w:rPr>
-          <w:rFonts w:ascii="Consolas" w:hAnsi="Consolas" w:cs="Consolas"/>
-          <w:b/>
-          <w:noProof/>
-          <w:szCs w:val="19"/>
-        </w:rPr>
-        <w:t>decimal</w:t>
-      </w:r>
-    </w:p>
-    <w:p>
-      <w:pPr>
-        <w:pStyle w:val="ListParagraph"/>
-        <w:numPr>
-          <w:ilvl w:val="0"/>
-          <w:numId w:val="39"/>
-        </w:numPr>
-        <w:jc w:val="both"/>
-        <w:rPr>
-          <w:rFonts w:ascii="Consolas" w:hAnsi="Consolas" w:cs="Consolas"/>
-          <w:b/>
-          <w:szCs w:val="19"/>
-          <w:lang w:val="bg-BG"/>
-        </w:rPr>
-      </w:pPr>
-      <w:r>
-        <w:rPr>
-          <w:rFonts w:ascii="Consolas" w:hAnsi="Consolas" w:cs="Consolas"/>
-          <w:b/>
-          <w:noProof/>
-          <w:szCs w:val="19"/>
-        </w:rPr>
-        <w:t>milliliters</w:t>
-      </w:r>
-      <w:r>
-        <w:rPr>
-          <w:rFonts w:ascii="Consolas" w:hAnsi="Consolas" w:cs="Consolas"/>
-          <w:b/>
-          <w:noProof/>
-          <w:szCs w:val="19"/>
-          <w:lang w:val="bg-BG"/>
-        </w:rPr>
-        <w:t xml:space="preserve"> – </w:t>
-      </w:r>
-      <w:r>
-        <w:rPr>
-          <w:rFonts w:ascii="Consolas" w:hAnsi="Consolas" w:cs="Consolas"/>
-          <w:b/>
-          <w:noProof/>
-          <w:szCs w:val="19"/>
-        </w:rPr>
-        <w:t>double</w:t>
-      </w:r>
-    </w:p>
-    <w:p>
-      <w:pPr>
-        <w:pStyle w:val="ListParagraph"/>
-        <w:numPr>
-          <w:ilvl w:val="0"/>
-          <w:numId w:val="39"/>
-        </w:numPr>
-        <w:jc w:val="both"/>
-        <w:rPr>
-          <w:rFonts w:ascii="Consolas" w:hAnsi="Consolas" w:cs="Consolas"/>
-          <w:b/>
-          <w:szCs w:val="19"/>
-          <w:lang w:val="bg-BG"/>
-        </w:rPr>
-      </w:pPr>
-      <w:r>
-        <w:rPr>
-          <w:rFonts w:cstheme="minorHAnsi"/>
-          <w:noProof/>
-          <w:szCs w:val="19"/>
-          <w:lang w:val="bg-BG"/>
-        </w:rPr>
-        <w:t>Преизползвайте конструктора на родителския клас.</w:t>
-      </w:r>
-    </w:p>
-    <w:p>
-      <w:pPr>
-        <w:jc w:val="both"/>
-        <w:rPr>
-          <w:rFonts w:cstheme="minorHAnsi"/>
-        </w:rPr>
-      </w:pPr>
-    </w:p>
-    <w:p>
-      <w:pPr>
-        <w:jc w:val="both"/>
-        <w:rPr>
-          <w:rFonts w:cstheme="minorHAnsi"/>
-          <w:szCs w:val="19"/>
-          <w:lang w:val="bg-BG"/>
-        </w:rPr>
-      </w:pPr>
-      <w:r>
-        <w:rPr>
-          <w:rFonts w:ascii="Consolas" w:hAnsi="Consolas" w:cstheme="minorHAnsi"/>
-          <w:b/>
-          <w:noProof/>
-        </w:rPr>
-        <w:t>Coffee</w:t>
-      </w:r>
-      <w:r>
-        <w:rPr>
-          <w:rFonts w:cstheme="minorHAnsi"/>
-          <w:noProof/>
-          <w:szCs w:val="19"/>
-        </w:rPr>
-        <w:t xml:space="preserve"> </w:t>
-      </w:r>
-      <w:r>
-        <w:rPr>
-          <w:rFonts w:cstheme="minorHAnsi"/>
-          <w:szCs w:val="19"/>
-          <w:lang w:val="bg-BG"/>
-        </w:rPr>
-        <w:t>и</w:t>
-      </w:r>
-      <w:r>
-        <w:rPr>
-          <w:rFonts w:cstheme="minorHAnsi"/>
-          <w:szCs w:val="19"/>
-        </w:rPr>
-        <w:t xml:space="preserve"> </w:t>
-      </w:r>
-      <w:r>
-        <w:rPr>
-          <w:rFonts w:ascii="Consolas" w:hAnsi="Consolas" w:cstheme="minorHAnsi"/>
-          <w:b/>
-          <w:noProof/>
-        </w:rPr>
-        <w:t>Tea</w:t>
-      </w:r>
-      <w:r>
-        <w:rPr>
-          <w:rFonts w:cstheme="minorHAnsi"/>
-          <w:noProof/>
-          <w:szCs w:val="19"/>
-        </w:rPr>
-        <w:t xml:space="preserve"> </w:t>
-      </w:r>
-      <w:r>
-        <w:rPr>
-          <w:rFonts w:cstheme="minorHAnsi"/>
-          <w:szCs w:val="19"/>
-          <w:lang w:val="bg-BG"/>
-        </w:rPr>
-        <w:t>са</w:t>
-      </w:r>
-      <w:r>
-        <w:rPr>
-          <w:rFonts w:cstheme="minorHAnsi"/>
-          <w:szCs w:val="19"/>
-        </w:rPr>
-        <w:t xml:space="preserve"> </w:t>
-      </w:r>
-      <w:r>
-        <w:rPr>
-          <w:rFonts w:ascii="Consolas" w:hAnsi="Consolas" w:cstheme="minorHAnsi"/>
-          <w:b/>
-          <w:noProof/>
-        </w:rPr>
-        <w:t>hot bevarages (</w:t>
-      </w:r>
-      <w:r>
-        <w:rPr>
-          <w:rFonts w:ascii="Consolas" w:hAnsi="Consolas" w:cstheme="minorHAnsi"/>
-          <w:b/>
-          <w:noProof/>
-          <w:lang w:val="bg-BG"/>
-        </w:rPr>
-        <w:t>горещи напитки)</w:t>
-      </w:r>
-      <w:r>
-        <w:rPr>
-          <w:rFonts w:ascii="Consolas" w:hAnsi="Consolas" w:cstheme="minorHAnsi"/>
-          <w:bCs/>
-          <w:noProof/>
-          <w:lang w:val="bg-BG"/>
-        </w:rPr>
-        <w:t>.</w:t>
-      </w:r>
-      <w:r>
-        <w:rPr>
-          <w:rFonts w:ascii="Consolas" w:hAnsi="Consolas" w:cstheme="minorHAnsi"/>
-          <w:b/>
-          <w:noProof/>
-          <w:lang w:val="bg-BG"/>
-        </w:rPr>
-        <w:t xml:space="preserve"> </w:t>
-      </w:r>
-      <w:r>
-        <w:rPr>
-          <w:rFonts w:cstheme="minorHAnsi"/>
-          <w:lang w:val="bg-BG"/>
-        </w:rPr>
-        <w:t>Класът</w:t>
-      </w:r>
-      <w:r>
-        <w:rPr>
-          <w:rFonts w:cstheme="minorHAnsi"/>
-        </w:rPr>
-        <w:t xml:space="preserve"> </w:t>
-      </w:r>
-      <w:r>
-        <w:rPr>
-          <w:rFonts w:ascii="Consolas" w:hAnsi="Consolas" w:cstheme="minorHAnsi"/>
-          <w:b/>
-          <w:noProof/>
-        </w:rPr>
-        <w:t>Coffee</w:t>
-      </w:r>
-      <w:r>
-        <w:rPr>
-          <w:rFonts w:cstheme="minorHAnsi"/>
-          <w:noProof/>
-        </w:rPr>
-        <w:t xml:space="preserve"> </w:t>
-      </w:r>
-      <w:r>
-        <w:rPr>
-          <w:rFonts w:cstheme="minorHAnsi"/>
-          <w:lang w:val="bg-BG"/>
-        </w:rPr>
-        <w:t xml:space="preserve">трябва да има следните допълнителни членове: </w:t>
-      </w:r>
-    </w:p>
-    <w:p>
-      <w:pPr>
-        <w:pStyle w:val="ListParagraph"/>
-        <w:numPr>
-          <w:ilvl w:val="0"/>
-          <w:numId w:val="13"/>
-        </w:numPr>
-        <w:autoSpaceDE w:val="0"/>
-        <w:autoSpaceDN w:val="0"/>
-        <w:adjustRightInd w:val="0"/>
-        <w:spacing w:before="0" w:after="0" w:line="240" w:lineRule="auto"/>
-        <w:jc w:val="both"/>
-        <w:rPr>
-          <w:rFonts w:ascii="Consolas" w:hAnsi="Consolas" w:cs="Consolas"/>
-          <w:b/>
-          <w:szCs w:val="19"/>
-          <w:lang w:val="bg-BG"/>
-        </w:rPr>
-      </w:pPr>
-      <w:r>
-        <w:rPr>
-          <w:rFonts w:ascii="Consolas" w:hAnsi="Consolas" w:cs="Consolas"/>
-          <w:b/>
-          <w:noProof/>
-          <w:szCs w:val="19"/>
-        </w:rPr>
-        <w:t>CoffeeMilliliters</w:t>
-      </w:r>
-      <w:r>
-        <w:rPr>
-          <w:rFonts w:ascii="Consolas" w:hAnsi="Consolas" w:cs="Consolas"/>
-          <w:b/>
-          <w:noProof/>
-          <w:szCs w:val="19"/>
-          <w:lang w:val="bg-BG"/>
-        </w:rPr>
-        <w:t xml:space="preserve"> - </w:t>
-      </w:r>
-      <w:r>
-        <w:rPr>
-          <w:rFonts w:ascii="Consolas" w:hAnsi="Consolas" w:cs="Consolas"/>
-          <w:b/>
-          <w:noProof/>
-          <w:szCs w:val="19"/>
-        </w:rPr>
-        <w:t>double = 50</w:t>
-      </w:r>
-    </w:p>
-    <w:p>
-      <w:pPr>
-        <w:pStyle w:val="ListParagraph"/>
-        <w:numPr>
-          <w:ilvl w:val="0"/>
-          <w:numId w:val="12"/>
-        </w:numPr>
-        <w:jc w:val="both"/>
-        <w:rPr>
-          <w:rFonts w:cstheme="minorHAnsi"/>
-          <w:b/>
-          <w:sz w:val="28"/>
-          <w:lang w:val="bg-BG"/>
-        </w:rPr>
-      </w:pPr>
-      <w:r>
-        <w:rPr>
-          <w:rFonts w:ascii="Consolas" w:hAnsi="Consolas" w:cs="Consolas"/>
-          <w:b/>
-          <w:noProof/>
-          <w:szCs w:val="19"/>
-        </w:rPr>
-        <w:t xml:space="preserve">CoffeePrice </w:t>
-      </w:r>
-      <w:r>
-        <w:rPr>
-          <w:rFonts w:ascii="Consolas" w:hAnsi="Consolas" w:cs="Consolas"/>
-          <w:b/>
-          <w:noProof/>
-          <w:szCs w:val="19"/>
-          <w:lang w:val="bg-BG"/>
-        </w:rPr>
-        <w:t xml:space="preserve"> - </w:t>
-      </w:r>
-      <w:r>
-        <w:rPr>
-          <w:rFonts w:ascii="Consolas" w:hAnsi="Consolas" w:cs="Consolas"/>
-          <w:b/>
-          <w:noProof/>
-          <w:szCs w:val="19"/>
-        </w:rPr>
-        <w:t>decimal = 3.50</w:t>
-      </w:r>
-    </w:p>
-    <w:p>
-      <w:pPr>
-        <w:pStyle w:val="ListParagraph"/>
-        <w:numPr>
-          <w:ilvl w:val="0"/>
-          <w:numId w:val="12"/>
-        </w:numPr>
-        <w:jc w:val="both"/>
-        <w:rPr>
-          <w:rFonts w:cstheme="minorHAnsi"/>
-          <w:b/>
-          <w:sz w:val="36"/>
-          <w:lang w:val="bg-BG"/>
-        </w:rPr>
-      </w:pPr>
-      <w:r>
-        <w:rPr>
-          <w:rFonts w:ascii="Consolas" w:hAnsi="Consolas" w:cs="Consolas"/>
-          <w:b/>
-          <w:noProof/>
-          <w:color w:val="000000"/>
-          <w:szCs w:val="19"/>
-        </w:rPr>
-        <w:t>Caffeine – double</w:t>
-      </w:r>
-    </w:p>
-    <w:p>
-      <w:pPr>
-        <w:rPr>
-          <w:lang w:val="bg-BG"/>
-        </w:rPr>
-      </w:pPr>
-    </w:p>
-    <w:p>
-      <w:pPr>
-        <w:jc w:val="both"/>
-        <w:rPr>
-          <w:rFonts w:cstheme="minorHAnsi"/>
-          <w:lang w:val="bg-BG"/>
-        </w:rPr>
-      </w:pPr>
-      <w:r>
-        <w:rPr>
-          <w:rFonts w:cstheme="minorHAnsi"/>
-          <w:lang w:val="bg-BG"/>
-        </w:rPr>
-        <w:t xml:space="preserve">Класът </w:t>
-      </w:r>
-      <w:r>
-        <w:rPr>
-          <w:rFonts w:cstheme="minorHAnsi"/>
-        </w:rPr>
-        <w:t xml:space="preserve"> </w:t>
-      </w:r>
-      <w:r>
-        <w:rPr>
-          <w:rFonts w:ascii="Consolas" w:hAnsi="Consolas" w:cstheme="minorHAnsi"/>
-          <w:b/>
-          <w:noProof/>
-        </w:rPr>
-        <w:t>Food</w:t>
-      </w:r>
-      <w:r>
-        <w:rPr>
-          <w:rFonts w:cstheme="minorHAnsi"/>
-          <w:noProof/>
-        </w:rPr>
-        <w:t xml:space="preserve"> </w:t>
-      </w:r>
-      <w:r>
-        <w:rPr>
-          <w:rFonts w:cstheme="minorHAnsi"/>
-          <w:lang w:val="bg-BG"/>
-        </w:rPr>
-        <w:t>трябва да има следните членове</w:t>
-      </w:r>
-      <w:r>
-        <w:rPr>
-          <w:rFonts w:cstheme="minorHAnsi"/>
-        </w:rPr>
-        <w:t>:</w:t>
-      </w:r>
-    </w:p>
-    <w:p>
-      <w:pPr>
-        <w:pStyle w:val="ListParagraph"/>
-        <w:numPr>
-          <w:ilvl w:val="0"/>
-          <w:numId w:val="40"/>
-        </w:numPr>
-        <w:jc w:val="both"/>
-        <w:rPr>
-          <w:b/>
-          <w:sz w:val="28"/>
-          <w:lang w:val="bg-BG"/>
-        </w:rPr>
-      </w:pPr>
-      <w:r>
-        <w:rPr>
-          <w:lang w:val="bg-BG"/>
-        </w:rPr>
-        <w:t>Конструктор, който приема следните параметри</w:t>
-      </w:r>
-    </w:p>
-    <w:p>
-      <w:pPr>
-        <w:pStyle w:val="ListParagraph"/>
-        <w:numPr>
-          <w:ilvl w:val="1"/>
-          <w:numId w:val="41"/>
-        </w:numPr>
-        <w:jc w:val="both"/>
-        <w:rPr>
-          <w:b/>
-          <w:sz w:val="28"/>
-          <w:lang w:val="bg-BG"/>
-        </w:rPr>
-      </w:pPr>
-      <w:r>
-        <w:rPr>
-          <w:rFonts w:ascii="Consolas" w:hAnsi="Consolas" w:cs="Consolas"/>
-          <w:b/>
-          <w:noProof/>
-          <w:color w:val="000000"/>
-          <w:szCs w:val="19"/>
-        </w:rPr>
-        <w:t>na</w:t>
-      </w:r>
-      <w:r>
-        <w:rPr>
-          <w:rFonts w:ascii="Consolas" w:hAnsi="Consolas" w:cs="Consolas"/>
-          <w:b/>
-          <w:noProof/>
-          <w:color w:val="000000"/>
-          <w:szCs w:val="19"/>
-        </w:rPr>
-        <w:t>me</w:t>
-      </w:r>
-      <w:r>
-        <w:rPr>
-          <w:rFonts w:ascii="Consolas" w:hAnsi="Consolas" w:cs="Consolas"/>
-          <w:b/>
-          <w:noProof/>
-          <w:color w:val="000000"/>
-          <w:szCs w:val="19"/>
-          <w:lang w:val="bg-BG"/>
-        </w:rPr>
-        <w:t xml:space="preserve"> – </w:t>
-      </w:r>
-      <w:r>
-        <w:rPr>
-          <w:rFonts w:ascii="Consolas" w:hAnsi="Consolas" w:cs="Consolas"/>
-          <w:b/>
-          <w:noProof/>
-          <w:color w:val="000000"/>
-          <w:szCs w:val="19"/>
-        </w:rPr>
-        <w:t>string</w:t>
-      </w:r>
-    </w:p>
-    <w:p>
-      <w:pPr>
-        <w:pStyle w:val="ListParagraph"/>
-        <w:numPr>
-          <w:ilvl w:val="1"/>
-          <w:numId w:val="41"/>
-        </w:numPr>
-        <w:jc w:val="both"/>
-        <w:rPr>
-          <w:b/>
-          <w:sz w:val="28"/>
-          <w:lang w:val="bg-BG"/>
-        </w:rPr>
-      </w:pPr>
-      <w:r>
-        <w:rPr>
-          <w:rFonts w:ascii="Consolas" w:hAnsi="Consolas" w:cs="Consolas"/>
-          <w:b/>
-          <w:noProof/>
-          <w:color w:val="000000"/>
-          <w:szCs w:val="19"/>
-        </w:rPr>
-        <w:t>price</w:t>
-      </w:r>
-      <w:r>
-        <w:rPr>
-          <w:rFonts w:ascii="Consolas" w:hAnsi="Consolas" w:cs="Consolas"/>
-          <w:b/>
-          <w:noProof/>
-          <w:color w:val="000000"/>
-          <w:szCs w:val="19"/>
-        </w:rPr>
-        <w:t xml:space="preserve"> – </w:t>
-      </w:r>
-      <w:r>
-        <w:rPr>
-          <w:rFonts w:ascii="Consolas" w:hAnsi="Consolas" w:cs="Consolas"/>
-          <w:b/>
-          <w:noProof/>
-          <w:color w:val="000000"/>
-          <w:szCs w:val="19"/>
-        </w:rPr>
-        <w:t>decimal</w:t>
-      </w:r>
-    </w:p>
-    <w:p>
-      <w:pPr>
-        <w:pStyle w:val="ListParagraph"/>
-        <w:numPr>
-          <w:ilvl w:val="1"/>
-          <w:numId w:val="41"/>
-        </w:numPr>
-        <w:jc w:val="both"/>
-        <w:rPr>
-          <w:b/>
-          <w:sz w:val="28"/>
-          <w:lang w:val="bg-BG"/>
-        </w:rPr>
-      </w:pPr>
-      <w:r>
-        <w:rPr>
-          <w:rFonts w:ascii="Consolas" w:hAnsi="Consolas" w:cs="Consolas"/>
-          <w:b/>
-          <w:noProof/>
-          <w:color w:val="000000"/>
-          <w:szCs w:val="19"/>
-        </w:rPr>
-        <w:t>grams</w:t>
-      </w:r>
-      <w:r>
-        <w:rPr>
-          <w:rFonts w:ascii="Consolas" w:hAnsi="Consolas" w:cs="Consolas"/>
-          <w:b/>
-          <w:noProof/>
-          <w:color w:val="000000"/>
-          <w:szCs w:val="19"/>
-        </w:rPr>
-        <w:t xml:space="preserve"> – </w:t>
-      </w:r>
-      <w:r>
-        <w:rPr>
-          <w:rFonts w:ascii="Consolas" w:hAnsi="Consolas" w:cs="Consolas"/>
-          <w:b/>
-          <w:noProof/>
-          <w:color w:val="000000"/>
-          <w:szCs w:val="19"/>
-        </w:rPr>
-        <w:t>double</w:t>
-      </w:r>
-    </w:p>
-    <w:p>
-      <w:pPr>
-        <w:pStyle w:val="ListParagraph"/>
-        <w:ind w:left="1440"/>
-        <w:jc w:val="both"/>
-        <w:rPr>
-          <w:b/>
-          <w:sz w:val="28"/>
-          <w:lang w:val="bg-BG"/>
-        </w:rPr>
-      </w:pPr>
-    </w:p>
-    <w:p>
-      <w:pPr>
-        <w:pStyle w:val="ListParagraph"/>
-        <w:numPr>
-          <w:ilvl w:val="0"/>
-          <w:numId w:val="40"/>
-        </w:numPr>
-        <w:jc w:val="both"/>
-        <w:rPr>
-          <w:b/>
-          <w:sz w:val="28"/>
-        </w:rPr>
-      </w:pPr>
-      <w:r>
-        <w:rPr>
-          <w:lang w:val="bg-BG"/>
-        </w:rPr>
-        <w:t>Свойства за:</w:t>
-      </w:r>
-    </w:p>
-    <w:p>
-      <w:pPr>
-        <w:pStyle w:val="ListParagraph"/>
-        <w:numPr>
-          <w:ilvl w:val="1"/>
-          <w:numId w:val="42"/>
-        </w:numPr>
-        <w:jc w:val="both"/>
-        <w:rPr>
-          <w:b/>
-          <w:sz w:val="28"/>
-          <w:lang w:val="bg-BG"/>
-        </w:rPr>
-      </w:pPr>
-      <w:r>
-        <w:rPr>
-          <w:rFonts w:ascii="Consolas" w:hAnsi="Consolas" w:cs="Consolas"/>
-          <w:b/>
-          <w:noProof/>
-          <w:color w:val="000000"/>
-          <w:szCs w:val="19"/>
-        </w:rPr>
-        <w:t>Name – string</w:t>
-      </w:r>
-    </w:p>
-    <w:p>
-      <w:pPr>
-        <w:pStyle w:val="ListParagraph"/>
-        <w:numPr>
-          <w:ilvl w:val="1"/>
-          <w:numId w:val="42"/>
-        </w:numPr>
-        <w:jc w:val="both"/>
-        <w:rPr>
-          <w:b/>
-          <w:sz w:val="28"/>
-          <w:lang w:val="bg-BG"/>
-        </w:rPr>
-      </w:pPr>
-      <w:r>
-        <w:rPr>
-          <w:rFonts w:ascii="Consolas" w:hAnsi="Consolas" w:cs="Consolas"/>
-          <w:b/>
-          <w:noProof/>
-          <w:color w:val="000000"/>
-          <w:szCs w:val="19"/>
-        </w:rPr>
-        <w:t>Price – decimal</w:t>
-      </w:r>
-    </w:p>
-    <w:p>
-      <w:pPr>
-        <w:pStyle w:val="ListParagraph"/>
-        <w:numPr>
-          <w:ilvl w:val="1"/>
-          <w:numId w:val="42"/>
-        </w:numPr>
-        <w:jc w:val="both"/>
-        <w:rPr>
-          <w:rFonts w:ascii="Consolas" w:hAnsi="Consolas"/>
-          <w:b/>
-          <w:lang w:val="bg-BG"/>
-        </w:rPr>
-      </w:pPr>
-      <w:r>
-        <w:rPr>
-          <w:rFonts w:ascii="Consolas" w:hAnsi="Consolas"/>
-          <w:b/>
-          <w:noProof/>
-        </w:rPr>
-        <w:t>Grams – double</w:t>
-      </w:r>
-    </w:p>
-    <w:p>
-      <w:pPr>
-        <w:jc w:val="both"/>
-        <w:rPr>
-          <w:rFonts w:ascii="Consolas" w:hAnsi="Consolas" w:cstheme="minorHAnsi"/>
-          <w:b/>
-          <w:noProof/>
-        </w:rPr>
-      </w:pPr>
-    </w:p>
-    <w:p>
-      <w:pPr>
-        <w:jc w:val="both"/>
-        <w:rPr>
-          <w:rFonts w:cstheme="minorHAnsi"/>
-        </w:rPr>
-      </w:pPr>
-      <w:r>
-        <w:rPr>
-          <w:rFonts w:ascii="Consolas" w:hAnsi="Consolas" w:cstheme="minorHAnsi"/>
-          <w:b/>
-          <w:noProof/>
-        </w:rPr>
-        <w:t>MainDish</w:t>
-      </w:r>
-      <w:r>
-        <w:rPr>
-          <w:rFonts w:cstheme="minorHAnsi"/>
-        </w:rPr>
-        <w:t xml:space="preserve">, </w:t>
-      </w:r>
-      <w:r>
-        <w:rPr>
-          <w:rFonts w:ascii="Consolas" w:hAnsi="Consolas" w:cstheme="minorHAnsi"/>
-          <w:b/>
-          <w:noProof/>
-        </w:rPr>
-        <w:t>Dessert</w:t>
-      </w:r>
-      <w:r>
-        <w:rPr>
-          <w:rFonts w:cstheme="minorHAnsi"/>
-          <w:noProof/>
-        </w:rPr>
-        <w:t xml:space="preserve"> </w:t>
-      </w:r>
-      <w:r>
-        <w:rPr>
-          <w:rFonts w:cstheme="minorHAnsi"/>
-          <w:lang w:val="bg-BG"/>
-        </w:rPr>
-        <w:t>и</w:t>
-      </w:r>
-      <w:r>
-        <w:rPr>
-          <w:rFonts w:cstheme="minorHAnsi"/>
-        </w:rPr>
-        <w:t xml:space="preserve"> </w:t>
-      </w:r>
-      <w:r>
-        <w:rPr>
-          <w:rFonts w:ascii="Consolas" w:hAnsi="Consolas" w:cstheme="minorHAnsi"/>
-          <w:b/>
-          <w:noProof/>
-        </w:rPr>
-        <w:t>Starter</w:t>
-      </w:r>
-      <w:r>
-        <w:rPr>
-          <w:rFonts w:cstheme="minorHAnsi"/>
-          <w:noProof/>
-        </w:rPr>
-        <w:t xml:space="preserve"> </w:t>
-      </w:r>
-      <w:r>
-        <w:rPr>
-          <w:rFonts w:cstheme="minorHAnsi"/>
-          <w:lang w:val="bg-BG"/>
-        </w:rPr>
-        <w:t>са видове храна</w:t>
-      </w:r>
-      <w:r>
-        <w:rPr>
-          <w:rFonts w:cstheme="minorHAnsi"/>
-        </w:rPr>
-        <w:t xml:space="preserve">. </w:t>
-      </w:r>
-      <w:r>
-        <w:rPr>
-          <w:rFonts w:cstheme="minorHAnsi"/>
-          <w:lang w:val="bg-BG"/>
-        </w:rPr>
-        <w:t>При инициализация всеки от тези класове приема следните параметри</w:t>
-      </w:r>
-      <w:r>
-        <w:rPr>
-          <w:rFonts w:cstheme="minorHAnsi"/>
-        </w:rPr>
-        <w:t xml:space="preserve">: </w:t>
-      </w:r>
-    </w:p>
-    <w:p>
-      <w:pPr>
-        <w:pStyle w:val="ListParagraph"/>
-        <w:numPr>
-          <w:ilvl w:val="0"/>
-          <w:numId w:val="13"/>
-        </w:numPr>
-        <w:jc w:val="both"/>
-        <w:rPr>
-          <w:rFonts w:cstheme="minorHAnsi"/>
-          <w:color w:val="000000" w:themeColor="text1"/>
-          <w:szCs w:val="19"/>
-          <w:lang w:val="bg-BG"/>
-        </w:rPr>
-      </w:pPr>
-      <w:r>
-        <w:rPr>
-          <w:rFonts w:ascii="Consolas" w:hAnsi="Consolas" w:cs="Consolas"/>
-          <w:b/>
-          <w:noProof/>
-          <w:color w:val="000000" w:themeColor="text1"/>
-          <w:szCs w:val="19"/>
-        </w:rPr>
-        <w:t>name</w:t>
-      </w:r>
-      <w:r>
-        <w:rPr>
-          <w:rFonts w:ascii="Consolas" w:hAnsi="Consolas" w:cs="Consolas"/>
-          <w:b/>
-          <w:noProof/>
-          <w:color w:val="000000" w:themeColor="text1"/>
-          <w:szCs w:val="19"/>
-          <w:lang w:val="bg-BG"/>
-        </w:rPr>
-        <w:t xml:space="preserve"> – </w:t>
-      </w:r>
-      <w:r>
-        <w:rPr>
-          <w:rFonts w:ascii="Consolas" w:hAnsi="Consolas" w:cs="Consolas"/>
-          <w:b/>
-          <w:noProof/>
-          <w:color w:val="000000" w:themeColor="text1"/>
-          <w:szCs w:val="19"/>
-        </w:rPr>
-        <w:t>string</w:t>
-      </w:r>
-    </w:p>
-    <w:p>
-      <w:pPr>
-        <w:pStyle w:val="ListParagraph"/>
-        <w:numPr>
-          <w:ilvl w:val="0"/>
-          <w:numId w:val="13"/>
-        </w:numPr>
-        <w:jc w:val="both"/>
-        <w:rPr>
-          <w:rFonts w:cstheme="minorHAnsi"/>
-          <w:color w:val="000000" w:themeColor="text1"/>
-          <w:szCs w:val="19"/>
-          <w:lang w:val="bg-BG"/>
-        </w:rPr>
-      </w:pPr>
-      <w:r>
-        <w:rPr>
-          <w:rFonts w:ascii="Consolas" w:hAnsi="Consolas" w:cs="Consolas"/>
-          <w:b/>
-          <w:noProof/>
-          <w:color w:val="000000" w:themeColor="text1"/>
-          <w:szCs w:val="19"/>
-        </w:rPr>
-        <w:t>price</w:t>
-      </w:r>
-      <w:r>
-        <w:rPr>
-          <w:rFonts w:ascii="Consolas" w:hAnsi="Consolas" w:cs="Consolas"/>
-          <w:b/>
-          <w:noProof/>
-          <w:color w:val="000000" w:themeColor="text1"/>
-          <w:szCs w:val="19"/>
-          <w:lang w:val="bg-BG"/>
-        </w:rPr>
-        <w:t xml:space="preserve"> – </w:t>
-      </w:r>
-      <w:r>
-        <w:rPr>
-          <w:rFonts w:ascii="Consolas" w:hAnsi="Consolas" w:cs="Consolas"/>
-          <w:b/>
-          <w:noProof/>
-          <w:color w:val="000000" w:themeColor="text1"/>
-          <w:szCs w:val="19"/>
-        </w:rPr>
-        <w:t>decimal</w:t>
-      </w:r>
-    </w:p>
-    <w:p>
-      <w:pPr>
-        <w:pStyle w:val="ListParagraph"/>
-        <w:numPr>
-          <w:ilvl w:val="0"/>
-          <w:numId w:val="13"/>
-        </w:numPr>
-        <w:jc w:val="both"/>
-        <w:rPr>
-          <w:rFonts w:cstheme="minorHAnsi"/>
-          <w:color w:val="000000" w:themeColor="text1"/>
-          <w:szCs w:val="19"/>
-          <w:lang w:val="bg-BG"/>
-        </w:rPr>
-      </w:pPr>
-      <w:r>
-        <w:rPr>
-          <w:rFonts w:ascii="Consolas" w:hAnsi="Consolas" w:cs="Consolas"/>
-          <w:b/>
-          <w:noProof/>
-          <w:color w:val="000000" w:themeColor="text1"/>
-          <w:szCs w:val="19"/>
-        </w:rPr>
-        <w:lastRenderedPageBreak/>
-        <w:t>grams</w:t>
-      </w:r>
-      <w:r>
-        <w:rPr>
-          <w:rFonts w:ascii="Consolas" w:hAnsi="Consolas" w:cs="Consolas"/>
-          <w:b/>
-          <w:noProof/>
-          <w:color w:val="000000" w:themeColor="text1"/>
-          <w:szCs w:val="19"/>
-          <w:lang w:val="bg-BG"/>
-        </w:rPr>
-        <w:t xml:space="preserve"> - </w:t>
-      </w:r>
-      <w:r>
-        <w:rPr>
-          <w:rFonts w:ascii="Consolas" w:hAnsi="Consolas" w:cs="Consolas"/>
-          <w:b/>
-          <w:noProof/>
-          <w:color w:val="000000" w:themeColor="text1"/>
-          <w:szCs w:val="19"/>
-        </w:rPr>
-        <w:t>double</w:t>
-      </w:r>
-    </w:p>
-    <w:p>
-      <w:pPr>
-        <w:pStyle w:val="ListParagraph"/>
-        <w:numPr>
-          <w:ilvl w:val="0"/>
-          <w:numId w:val="13"/>
-        </w:numPr>
-        <w:jc w:val="both"/>
-        <w:rPr>
-          <w:rFonts w:cstheme="minorHAnsi"/>
-          <w:color w:val="000000" w:themeColor="text1"/>
-          <w:szCs w:val="19"/>
-          <w:lang w:val="bg-BG"/>
-        </w:rPr>
-      </w:pPr>
-      <w:r>
-        <w:rPr>
-          <w:rFonts w:cstheme="minorHAnsi"/>
-          <w:color w:val="000000" w:themeColor="text1"/>
-          <w:szCs w:val="19"/>
-          <w:lang w:val="bg-BG"/>
-        </w:rPr>
-        <w:t>Преизползвайте конструктора на родителския клас.</w:t>
-      </w:r>
-    </w:p>
-    <w:p>
-      <w:pPr>
-        <w:jc w:val="both"/>
-        <w:rPr>
-          <w:rFonts w:ascii="Consolas" w:hAnsi="Consolas" w:cstheme="minorHAnsi"/>
-          <w:b/>
-          <w:noProof/>
-          <w:color w:val="000000" w:themeColor="text1"/>
-          <w:szCs w:val="19"/>
-        </w:rPr>
-      </w:pPr>
-    </w:p>
-    <w:p>
-      <w:pPr>
-        <w:jc w:val="both"/>
-        <w:rPr>
-          <w:rFonts w:cstheme="minorHAnsi"/>
-          <w:b/>
-          <w:sz w:val="28"/>
-          <w:lang w:val="bg-BG"/>
-        </w:rPr>
-      </w:pPr>
-      <w:r>
-        <w:rPr>
-          <w:rFonts w:ascii="Consolas" w:hAnsi="Consolas" w:cstheme="minorHAnsi"/>
-          <w:b/>
-          <w:noProof/>
-          <w:color w:val="000000" w:themeColor="text1"/>
-          <w:szCs w:val="19"/>
-        </w:rPr>
-        <w:t>Dessert</w:t>
-      </w:r>
-      <w:r>
-        <w:rPr>
-          <w:rFonts w:cstheme="minorHAnsi"/>
-          <w:noProof/>
-          <w:color w:val="000000" w:themeColor="text1"/>
-          <w:szCs w:val="19"/>
-        </w:rPr>
-        <w:t xml:space="preserve"> </w:t>
-      </w:r>
-      <w:r>
-        <w:rPr>
-          <w:rFonts w:cstheme="minorHAnsi"/>
-          <w:noProof/>
-          <w:color w:val="000000" w:themeColor="text1"/>
-          <w:szCs w:val="19"/>
-          <w:lang w:val="bg-BG"/>
-        </w:rPr>
-        <w:t>трябва</w:t>
-      </w:r>
-      <w:r>
-        <w:rPr>
-          <w:rFonts w:cstheme="minorHAnsi"/>
-          <w:color w:val="000000" w:themeColor="text1"/>
-          <w:szCs w:val="19"/>
-          <w:lang w:val="bg-BG"/>
-        </w:rPr>
-        <w:t xml:space="preserve"> да получи</w:t>
-      </w:r>
-      <w:r>
-        <w:rPr>
-          <w:rFonts w:cstheme="minorHAnsi"/>
-          <w:color w:val="000000" w:themeColor="text1"/>
-          <w:szCs w:val="19"/>
-        </w:rPr>
-        <w:t xml:space="preserve"> </w:t>
-      </w:r>
-      <w:r>
-        <w:rPr>
-          <w:rFonts w:cstheme="minorHAnsi"/>
-          <w:b/>
-          <w:color w:val="000000" w:themeColor="text1"/>
-          <w:szCs w:val="19"/>
-          <w:lang w:val="bg-BG"/>
-        </w:rPr>
-        <w:t>още един</w:t>
-      </w:r>
-      <w:r>
-        <w:rPr>
-          <w:rFonts w:cstheme="minorHAnsi"/>
-          <w:color w:val="000000" w:themeColor="text1"/>
-          <w:szCs w:val="19"/>
-        </w:rPr>
-        <w:t xml:space="preserve"> </w:t>
-      </w:r>
-      <w:r>
-        <w:rPr>
-          <w:rFonts w:cstheme="minorHAnsi"/>
-          <w:color w:val="000000" w:themeColor="text1"/>
-          <w:szCs w:val="19"/>
-          <w:lang w:val="bg-BG"/>
-        </w:rPr>
-        <w:t>параметър</w:t>
-      </w:r>
-      <w:r>
-        <w:rPr>
-          <w:rFonts w:cstheme="minorHAnsi"/>
-          <w:color w:val="000000" w:themeColor="text1"/>
-          <w:szCs w:val="19"/>
-        </w:rPr>
-        <w:t xml:space="preserve"> </w:t>
-      </w:r>
-      <w:r>
-        <w:rPr>
-          <w:rFonts w:cstheme="minorHAnsi"/>
-          <w:color w:val="000000" w:themeColor="text1"/>
-          <w:szCs w:val="19"/>
-          <w:lang w:val="bg-BG"/>
-        </w:rPr>
-        <w:t>в своя</w:t>
-      </w:r>
-      <w:r>
-        <w:rPr>
-          <w:rFonts w:cstheme="minorHAnsi"/>
-          <w:color w:val="000000" w:themeColor="text1"/>
-          <w:szCs w:val="19"/>
-        </w:rPr>
-        <w:t xml:space="preserve"> </w:t>
-      </w:r>
-      <w:r>
-        <w:rPr>
-          <w:rFonts w:cstheme="minorHAnsi"/>
-          <w:b/>
-          <w:color w:val="000000" w:themeColor="text1"/>
-          <w:szCs w:val="19"/>
-          <w:lang w:val="bg-BG"/>
-        </w:rPr>
-        <w:t>конструктор</w:t>
-      </w:r>
-      <w:r>
-        <w:rPr>
-          <w:rFonts w:cstheme="minorHAnsi"/>
-          <w:color w:val="000000" w:themeColor="text1"/>
-          <w:szCs w:val="19"/>
-        </w:rPr>
-        <w:t>:</w:t>
-      </w:r>
-      <w:r>
-        <w:rPr>
-          <w:rFonts w:ascii="Consolas" w:hAnsi="Consolas" w:cs="Consolas"/>
-          <w:b/>
-          <w:color w:val="000000" w:themeColor="text1"/>
-          <w:szCs w:val="19"/>
-        </w:rPr>
-        <w:t xml:space="preserve"> </w:t>
-      </w:r>
-      <w:r>
-        <w:rPr>
-          <w:rFonts w:ascii="Consolas" w:hAnsi="Consolas" w:cs="Consolas"/>
-          <w:b/>
-          <w:noProof/>
-          <w:color w:val="000000" w:themeColor="text1"/>
-          <w:szCs w:val="19"/>
-        </w:rPr>
-        <w:t>double calories</w:t>
-      </w:r>
-      <w:r>
-        <w:rPr>
-          <w:rFonts w:cstheme="minorHAnsi"/>
-          <w:color w:val="000000" w:themeColor="text1"/>
-          <w:szCs w:val="19"/>
-        </w:rPr>
-        <w:t xml:space="preserve">, </w:t>
-      </w:r>
-      <w:r>
-        <w:rPr>
-          <w:rFonts w:cstheme="minorHAnsi"/>
-          <w:color w:val="000000" w:themeColor="text1"/>
-          <w:szCs w:val="19"/>
-          <w:lang w:val="bg-BG"/>
-        </w:rPr>
-        <w:t xml:space="preserve">и да има свойство </w:t>
-      </w:r>
-      <w:r>
-        <w:rPr>
-          <w:rFonts w:ascii="Consolas" w:hAnsi="Consolas" w:cs="Consolas"/>
-          <w:b/>
-          <w:noProof/>
-          <w:color w:val="000000"/>
-          <w:szCs w:val="19"/>
-        </w:rPr>
-        <w:t>Calories</w:t>
-      </w:r>
-    </w:p>
-    <w:p>
-      <w:pPr>
-        <w:jc w:val="both"/>
-        <w:rPr>
-          <w:rFonts w:ascii="Consolas" w:hAnsi="Consolas" w:cs="Consolas"/>
-          <w:b/>
-          <w:noProof/>
-          <w:color w:val="000000"/>
-          <w:szCs w:val="19"/>
-        </w:rPr>
-      </w:pPr>
-    </w:p>
-    <w:p>
-      <w:pPr>
-        <w:jc w:val="both"/>
-        <w:rPr>
-          <w:rFonts w:cstheme="minorHAnsi"/>
-        </w:rPr>
-      </w:pPr>
-      <w:r>
-        <w:rPr>
-          <w:rFonts w:cstheme="minorHAnsi"/>
-          <w:lang w:val="bg-BG"/>
-        </w:rPr>
-        <w:t>Добавете класовете</w:t>
-      </w:r>
-      <w:r>
-        <w:rPr>
-          <w:rFonts w:cstheme="minorHAnsi"/>
-        </w:rPr>
-        <w:t xml:space="preserve"> </w:t>
-      </w:r>
-      <w:r>
-        <w:rPr>
-          <w:rFonts w:ascii="Consolas" w:hAnsi="Consolas" w:cs="Consolas"/>
-          <w:b/>
-          <w:noProof/>
-          <w:szCs w:val="19"/>
-        </w:rPr>
-        <w:t>Fish</w:t>
-      </w:r>
-      <w:r>
-        <w:rPr>
-          <w:rFonts w:cstheme="minorHAnsi"/>
-        </w:rPr>
-        <w:t xml:space="preserve">, </w:t>
-      </w:r>
-      <w:r>
-        <w:rPr>
-          <w:rFonts w:ascii="Consolas" w:hAnsi="Consolas" w:cs="Consolas"/>
-          <w:b/>
-          <w:noProof/>
-          <w:szCs w:val="19"/>
-        </w:rPr>
-        <w:t>Soup</w:t>
-      </w:r>
-      <w:r>
-        <w:rPr>
-          <w:rFonts w:cstheme="minorHAnsi"/>
-          <w:noProof/>
-        </w:rPr>
-        <w:t xml:space="preserve"> </w:t>
-      </w:r>
-      <w:r>
-        <w:rPr>
-          <w:rFonts w:cstheme="minorHAnsi"/>
-          <w:lang w:val="bg-BG"/>
-        </w:rPr>
-        <w:t>и</w:t>
-      </w:r>
-      <w:r>
-        <w:rPr>
-          <w:rFonts w:cstheme="minorHAnsi"/>
-        </w:rPr>
-        <w:t xml:space="preserve"> </w:t>
-      </w:r>
-      <w:r>
-        <w:rPr>
-          <w:rFonts w:ascii="Consolas" w:hAnsi="Consolas" w:cs="Consolas"/>
-          <w:b/>
-          <w:noProof/>
-          <w:szCs w:val="19"/>
-        </w:rPr>
-        <w:t>Cake</w:t>
-      </w:r>
-      <w:r>
-        <w:rPr>
-          <w:rFonts w:cstheme="minorHAnsi"/>
-          <w:noProof/>
-        </w:rPr>
-        <w:t xml:space="preserve"> </w:t>
-      </w:r>
-      <w:r>
-        <w:rPr>
-          <w:rFonts w:cstheme="minorHAnsi"/>
-          <w:noProof/>
-          <w:lang w:val="bg-BG"/>
-        </w:rPr>
-        <w:t>, които трябва да наследяват съответния родителски клас (</w:t>
-      </w:r>
-      <w:r>
-        <w:rPr>
-          <w:rFonts w:ascii="Consolas" w:hAnsi="Consolas" w:cs="Consolas"/>
-          <w:b/>
-          <w:noProof/>
-          <w:szCs w:val="19"/>
-        </w:rPr>
-        <w:t>MainDish</w:t>
-      </w:r>
-      <w:r>
-        <w:rPr>
-          <w:rFonts w:cstheme="minorHAnsi"/>
-          <w:noProof/>
-        </w:rPr>
-        <w:t xml:space="preserve">, </w:t>
-      </w:r>
-      <w:r>
-        <w:rPr>
-          <w:rFonts w:ascii="Consolas" w:hAnsi="Consolas" w:cstheme="minorHAnsi"/>
-          <w:b/>
-          <w:noProof/>
-        </w:rPr>
-        <w:t>Starter</w:t>
-      </w:r>
-      <w:r>
-        <w:rPr>
-          <w:rFonts w:cstheme="minorHAnsi"/>
-          <w:noProof/>
-        </w:rPr>
-        <w:t xml:space="preserve"> </w:t>
-      </w:r>
-      <w:r>
-        <w:rPr>
-          <w:rFonts w:cstheme="minorHAnsi"/>
-          <w:noProof/>
-          <w:lang w:val="bg-BG"/>
-        </w:rPr>
-        <w:t xml:space="preserve">и </w:t>
-      </w:r>
-      <w:r>
-        <w:rPr>
-          <w:rFonts w:ascii="Consolas" w:hAnsi="Consolas" w:cstheme="minorHAnsi"/>
-          <w:b/>
-          <w:noProof/>
-        </w:rPr>
-        <w:t>Dessert</w:t>
-      </w:r>
-      <w:r>
-        <w:rPr>
-          <w:rFonts w:cstheme="minorHAnsi"/>
-          <w:noProof/>
-        </w:rPr>
-        <w:t>)</w:t>
-      </w:r>
-      <w:r>
-        <w:rPr>
-          <w:rFonts w:cstheme="minorHAnsi"/>
-        </w:rPr>
-        <w:t>.</w:t>
-      </w:r>
-    </w:p>
-    <w:p>
-      <w:pPr>
-        <w:jc w:val="both"/>
-        <w:rPr>
-          <w:rFonts w:cstheme="minorHAnsi"/>
-          <w:lang w:val="bg-BG"/>
-        </w:rPr>
-      </w:pPr>
-    </w:p>
-    <w:p>
-      <w:pPr>
-        <w:jc w:val="both"/>
-        <w:rPr>
-          <w:rFonts w:cstheme="minorHAnsi"/>
-          <w:lang w:val="bg-BG"/>
-        </w:rPr>
-      </w:pPr>
-      <w:r>
-        <w:rPr>
-          <w:rFonts w:cstheme="minorHAnsi"/>
-          <w:lang w:val="bg-BG"/>
-        </w:rPr>
-        <w:t>Класът</w:t>
-      </w:r>
-      <w:r>
-        <w:rPr>
-          <w:rFonts w:cstheme="minorHAnsi"/>
-        </w:rPr>
-        <w:t xml:space="preserve"> </w:t>
-      </w:r>
-      <w:r>
-        <w:rPr>
-          <w:rFonts w:ascii="Consolas" w:hAnsi="Consolas" w:cstheme="minorHAnsi"/>
-          <w:b/>
-          <w:noProof/>
-        </w:rPr>
-        <w:t>Cake</w:t>
-      </w:r>
-      <w:r>
-        <w:rPr>
-          <w:rFonts w:cstheme="minorHAnsi"/>
-          <w:noProof/>
-        </w:rPr>
-        <w:t xml:space="preserve"> </w:t>
-      </w:r>
-      <w:r>
-        <w:rPr>
-          <w:rFonts w:cstheme="minorHAnsi"/>
-          <w:lang w:val="bg-BG"/>
-        </w:rPr>
-        <w:t>трябва да има следните стойности по подразбиране:</w:t>
-      </w:r>
-    </w:p>
-    <w:p>
-      <w:pPr>
-        <w:pStyle w:val="ListParagraph"/>
-        <w:numPr>
-          <w:ilvl w:val="0"/>
-          <w:numId w:val="16"/>
-        </w:numPr>
-        <w:jc w:val="both"/>
-        <w:rPr>
-          <w:rFonts w:ascii="Consolas" w:hAnsi="Consolas" w:cs="Consolas"/>
-          <w:b/>
-          <w:szCs w:val="19"/>
-          <w:lang w:val="bg-BG"/>
-        </w:rPr>
-      </w:pPr>
-      <w:r>
-        <w:rPr>
-          <w:rFonts w:ascii="Consolas" w:hAnsi="Consolas" w:cs="Consolas"/>
-          <w:b/>
-          <w:noProof/>
-          <w:szCs w:val="19"/>
-        </w:rPr>
-        <w:t>Grams = 250</w:t>
-      </w:r>
-    </w:p>
-    <w:p>
-      <w:pPr>
-        <w:pStyle w:val="ListParagraph"/>
-        <w:numPr>
-          <w:ilvl w:val="0"/>
-          <w:numId w:val="13"/>
-        </w:numPr>
-        <w:autoSpaceDE w:val="0"/>
-        <w:autoSpaceDN w:val="0"/>
-        <w:adjustRightInd w:val="0"/>
-        <w:spacing w:before="0" w:after="0" w:line="240" w:lineRule="auto"/>
-        <w:jc w:val="both"/>
-        <w:rPr>
-          <w:rFonts w:ascii="Consolas" w:hAnsi="Consolas" w:cs="Consolas"/>
-          <w:b/>
-          <w:szCs w:val="19"/>
-          <w:lang w:val="bg-BG"/>
-        </w:rPr>
-      </w:pPr>
-      <w:r>
-        <w:rPr>
-          <w:rFonts w:ascii="Consolas" w:hAnsi="Consolas" w:cs="Consolas"/>
-          <w:b/>
-          <w:noProof/>
-          <w:szCs w:val="19"/>
-        </w:rPr>
-        <w:t>Calories = 1000</w:t>
-      </w:r>
-    </w:p>
-    <w:p>
-      <w:pPr>
-        <w:pStyle w:val="ListParagraph"/>
-        <w:numPr>
-          <w:ilvl w:val="0"/>
-          <w:numId w:val="13"/>
-        </w:numPr>
-        <w:jc w:val="both"/>
-        <w:rPr>
-          <w:rFonts w:cstheme="minorHAnsi"/>
-          <w:b/>
-          <w:sz w:val="32"/>
-          <w:lang w:val="bg-BG"/>
-        </w:rPr>
-      </w:pPr>
-      <w:r>
-        <w:rPr>
-          <w:rFonts w:ascii="Consolas" w:hAnsi="Consolas" w:cs="Consolas"/>
-          <w:b/>
-          <w:noProof/>
-          <w:szCs w:val="19"/>
-        </w:rPr>
-        <w:t>CakePrice = 5</w:t>
-      </w:r>
-    </w:p>
-    <w:p>
-      <w:pPr>
-        <w:jc w:val="both"/>
-        <w:rPr>
-          <w:rFonts w:cstheme="minorHAnsi"/>
-        </w:rPr>
-      </w:pPr>
-    </w:p>
-    <w:p>
-      <w:pPr>
-        <w:jc w:val="both"/>
-        <w:rPr>
-          <w:rFonts w:cstheme="minorHAnsi"/>
-          <w:lang w:val="bg-BG"/>
-        </w:rPr>
-      </w:pPr>
-      <w:r>
-        <w:rPr>
-          <w:rFonts w:cstheme="minorHAnsi"/>
-          <w:lang w:val="bg-BG"/>
-        </w:rPr>
-        <w:t>Класът</w:t>
-      </w:r>
-      <w:r>
-        <w:rPr>
-          <w:rFonts w:cstheme="minorHAnsi"/>
-        </w:rPr>
-        <w:t xml:space="preserve"> </w:t>
-      </w:r>
-      <w:r>
-        <w:rPr>
-          <w:rFonts w:ascii="Consolas" w:hAnsi="Consolas" w:cstheme="minorHAnsi"/>
-          <w:b/>
-          <w:noProof/>
-        </w:rPr>
-        <w:t>Fish</w:t>
-      </w:r>
-      <w:r>
-        <w:rPr>
-          <w:rFonts w:cstheme="minorHAnsi"/>
-          <w:noProof/>
-        </w:rPr>
-        <w:t xml:space="preserve"> </w:t>
-      </w:r>
-      <w:r>
-        <w:rPr>
-          <w:rFonts w:cstheme="minorHAnsi"/>
-          <w:lang w:val="bg-BG"/>
-        </w:rPr>
-        <w:t>трябва да има следните стойности по подразбиране</w:t>
-      </w:r>
-      <w:r>
-        <w:rPr>
-          <w:rFonts w:cstheme="minorHAnsi"/>
-        </w:rPr>
-        <w:t>:</w:t>
-      </w:r>
-    </w:p>
-    <w:p>
-      <w:pPr>
-        <w:pStyle w:val="ListParagraph"/>
-        <w:numPr>
-          <w:ilvl w:val="0"/>
-          <w:numId w:val="14"/>
-        </w:numPr>
-        <w:jc w:val="both"/>
-        <w:rPr>
-          <w:rFonts w:ascii="Consolas" w:hAnsi="Consolas" w:cstheme="minorHAnsi"/>
-          <w:b/>
-          <w:noProof/>
-          <w:lang w:val="bg-BG"/>
-        </w:rPr>
-      </w:pPr>
-      <w:r>
-        <w:rPr>
-          <w:rFonts w:ascii="Consolas" w:hAnsi="Consolas" w:cstheme="minorHAnsi"/>
-          <w:b/>
-          <w:noProof/>
-        </w:rPr>
-        <w:t>Grams = 22</w:t>
-      </w:r>
-    </w:p>
-    <w:p/>
-    <w:p>
-      <w:pPr>
-        <w:rPr>
-          <w:lang w:val="bg-BG"/>
-        </w:rPr>
-      </w:pPr>
-      <w:r>
-        <w:rPr>
-          <w:lang w:val="bg-BG"/>
-        </w:rPr>
-        <w:t xml:space="preserve">До получаване на команда </w:t>
-      </w:r>
-      <w:r>
-        <w:t>"</w:t>
-      </w:r>
-      <w:r>
-        <w:rPr>
-          <w:rFonts w:ascii="Consolas" w:hAnsi="Consolas"/>
-          <w:b/>
-          <w:noProof/>
-        </w:rPr>
-        <w:t>End</w:t>
-      </w:r>
-      <w:r>
-        <w:t>"</w:t>
-      </w:r>
-      <w:r>
-        <w:rPr>
-          <w:lang w:val="bg-BG"/>
-        </w:rPr>
-        <w:t xml:space="preserve">, на всеки нов ред ще получавате </w:t>
-      </w:r>
-      <w:r>
-        <w:rPr>
-          <w:b/>
-          <w:bCs/>
-          <w:lang w:val="bg-BG"/>
-        </w:rPr>
-        <w:t>поръчка</w:t>
-      </w:r>
-      <w:r>
-        <w:rPr>
-          <w:lang w:val="bg-BG"/>
-        </w:rPr>
-        <w:t xml:space="preserve"> за </w:t>
-      </w:r>
-      <w:r>
-        <w:t xml:space="preserve">Fish, Soup, Cake, Coffee </w:t>
-      </w:r>
-      <w:r>
-        <w:rPr>
-          <w:lang w:val="bg-BG"/>
-        </w:rPr>
-        <w:t>или</w:t>
-      </w:r>
-      <w:r>
-        <w:t xml:space="preserve"> Tea</w:t>
-      </w:r>
-      <w:r>
-        <w:rPr>
-          <w:lang w:val="bg-BG"/>
-        </w:rPr>
-        <w:t>. Данните за поръчката ще бъдат разделени с интервал и ще бъдат в следния формат:</w:t>
-      </w:r>
-    </w:p>
-    <w:p>
-      <w:pPr>
-        <w:pStyle w:val="ListParagraph"/>
-        <w:numPr>
-          <w:ilvl w:val="0"/>
-          <w:numId w:val="19"/>
-        </w:numPr>
-        <w:rPr>
-          <w:lang w:val="bg-BG"/>
-        </w:rPr>
-      </w:pPr>
-      <w:r>
-        <w:t xml:space="preserve">Coffee </w:t>
-      </w:r>
-      <w:r>
-        <w:rPr>
-          <w:rFonts w:ascii="Consolas" w:hAnsi="Consolas"/>
-          <w:b/>
-          <w:noProof/>
-        </w:rPr>
-        <w:t>&lt;</w:t>
-      </w:r>
-      <w:r>
-        <w:t>name</w:t>
-      </w:r>
-      <w:r>
-        <w:rPr>
-          <w:rFonts w:ascii="Consolas" w:hAnsi="Consolas"/>
-          <w:b/>
-          <w:noProof/>
-        </w:rPr>
-        <w:t>&gt;</w:t>
-      </w:r>
-      <w:r>
-        <w:rPr>
-          <w:noProof/>
-        </w:rPr>
-        <w:t xml:space="preserve"> </w:t>
-      </w:r>
-      <w:r>
-        <w:rPr>
-          <w:rFonts w:ascii="Consolas" w:hAnsi="Consolas"/>
-          <w:b/>
-          <w:noProof/>
-        </w:rPr>
-        <w:t>&lt;</w:t>
-      </w:r>
-      <w:r>
-        <w:t>caffeine</w:t>
-      </w:r>
-      <w:r>
-        <w:rPr>
-          <w:rFonts w:ascii="Consolas" w:hAnsi="Consolas"/>
-          <w:b/>
-          <w:noProof/>
-        </w:rPr>
-        <w:t>&gt;</w:t>
-      </w:r>
-    </w:p>
-    <w:p>
-      <w:pPr>
-        <w:pStyle w:val="ListParagraph"/>
-        <w:numPr>
-          <w:ilvl w:val="0"/>
-          <w:numId w:val="19"/>
-        </w:numPr>
-        <w:rPr>
-          <w:lang w:val="bg-BG"/>
-        </w:rPr>
-      </w:pPr>
-      <w:r>
-        <w:t xml:space="preserve">Tea </w:t>
-      </w:r>
-      <w:r>
-        <w:rPr>
-          <w:rFonts w:ascii="Consolas" w:hAnsi="Consolas"/>
-          <w:b/>
-          <w:noProof/>
-        </w:rPr>
-        <w:t>&lt;</w:t>
-      </w:r>
-      <w:r>
-        <w:t>name</w:t>
-      </w:r>
-      <w:r>
-        <w:rPr>
-          <w:rFonts w:ascii="Consolas" w:hAnsi="Consolas"/>
-          <w:b/>
-          <w:noProof/>
-        </w:rPr>
-        <w:t>&gt;</w:t>
-      </w:r>
-      <w:r>
-        <w:rPr>
-          <w:noProof/>
-        </w:rPr>
-        <w:t xml:space="preserve"> </w:t>
-      </w:r>
-      <w:r>
-        <w:rPr>
-          <w:rFonts w:ascii="Consolas" w:hAnsi="Consolas"/>
-          <w:b/>
-          <w:noProof/>
-        </w:rPr>
-        <w:t>&lt;</w:t>
-      </w:r>
-      <w:r>
-        <w:t>price</w:t>
-      </w:r>
-      <w:r>
-        <w:rPr>
-          <w:rFonts w:ascii="Consolas" w:hAnsi="Consolas"/>
-          <w:b/>
-          <w:noProof/>
-        </w:rPr>
-        <w:t>&gt;</w:t>
-      </w:r>
-      <w:r>
-        <w:rPr>
-          <w:noProof/>
-        </w:rPr>
-        <w:t xml:space="preserve"> </w:t>
-      </w:r>
-      <w:r>
-        <w:rPr>
-          <w:rFonts w:ascii="Consolas" w:hAnsi="Consolas"/>
-          <w:b/>
-          <w:noProof/>
-        </w:rPr>
-        <w:t>&lt;</w:t>
-      </w:r>
-      <w:proofErr w:type="spellStart"/>
-      <w:r>
-        <w:t>millilitres</w:t>
-      </w:r>
-      <w:proofErr w:type="spellEnd"/>
-      <w:r>
-        <w:rPr>
-          <w:rFonts w:ascii="Consolas" w:hAnsi="Consolas"/>
-          <w:b/>
-          <w:noProof/>
-        </w:rPr>
-        <w:t>&gt;</w:t>
-      </w:r>
-    </w:p>
-    <w:p>
-      <w:pPr>
-        <w:pStyle w:val="ListParagraph"/>
-        <w:numPr>
-          <w:ilvl w:val="0"/>
-          <w:numId w:val="19"/>
-        </w:numPr>
-        <w:rPr>
-          <w:lang w:val="bg-BG"/>
-        </w:rPr>
-      </w:pPr>
-      <w:r>
-        <w:t xml:space="preserve">Fish </w:t>
-      </w:r>
-      <w:r>
-        <w:rPr>
-          <w:rFonts w:ascii="Consolas" w:hAnsi="Consolas"/>
-          <w:b/>
-          <w:noProof/>
-        </w:rPr>
-        <w:t>&lt;</w:t>
-      </w:r>
-      <w:r>
-        <w:t>name</w:t>
-      </w:r>
-      <w:r>
-        <w:rPr>
-          <w:rFonts w:ascii="Consolas" w:hAnsi="Consolas"/>
-          <w:b/>
-          <w:noProof/>
-        </w:rPr>
-        <w:t>&gt;</w:t>
-      </w:r>
-      <w:r>
-        <w:rPr>
-          <w:noProof/>
-        </w:rPr>
-        <w:t xml:space="preserve"> </w:t>
-      </w:r>
-      <w:r>
-        <w:rPr>
-          <w:rFonts w:ascii="Consolas" w:hAnsi="Consolas"/>
-          <w:b/>
-          <w:noProof/>
-        </w:rPr>
-        <w:t>&lt;</w:t>
-      </w:r>
-      <w:r>
-        <w:t>price</w:t>
-      </w:r>
-      <w:r>
-        <w:rPr>
-          <w:rFonts w:ascii="Consolas" w:hAnsi="Consolas"/>
-          <w:b/>
-          <w:noProof/>
-        </w:rPr>
-        <w:t>&gt;</w:t>
-      </w:r>
-    </w:p>
-    <w:p>
-      <w:pPr>
-        <w:pStyle w:val="ListParagraph"/>
-        <w:numPr>
-          <w:ilvl w:val="0"/>
-          <w:numId w:val="19"/>
-        </w:numPr>
-        <w:rPr>
-          <w:lang w:val="bg-BG"/>
-        </w:rPr>
-      </w:pPr>
-      <w:r>
-        <w:t xml:space="preserve">Soup </w:t>
-      </w:r>
-      <w:r>
-        <w:rPr>
-          <w:rFonts w:ascii="Consolas" w:hAnsi="Consolas"/>
-          <w:b/>
-          <w:noProof/>
-        </w:rPr>
-        <w:t>&lt;</w:t>
-      </w:r>
-      <w:r>
-        <w:t>name</w:t>
-      </w:r>
-      <w:r>
-        <w:rPr>
-          <w:rFonts w:ascii="Consolas" w:hAnsi="Consolas"/>
-          <w:b/>
-          <w:noProof/>
-        </w:rPr>
-        <w:t>&gt;</w:t>
-      </w:r>
-      <w:r>
-        <w:rPr>
-          <w:noProof/>
-        </w:rPr>
-        <w:t xml:space="preserve"> </w:t>
-      </w:r>
-      <w:r>
-        <w:rPr>
-          <w:rFonts w:ascii="Consolas" w:hAnsi="Consolas"/>
-          <w:b/>
-          <w:noProof/>
-        </w:rPr>
-        <w:t>&lt;</w:t>
-      </w:r>
-      <w:r>
-        <w:t>price</w:t>
-      </w:r>
-      <w:r>
-        <w:rPr>
-          <w:rFonts w:ascii="Consolas" w:hAnsi="Consolas"/>
-          <w:b/>
-          <w:noProof/>
-        </w:rPr>
-        <w:t>&gt;</w:t>
-      </w:r>
-      <w:r>
-        <w:rPr>
-          <w:noProof/>
-        </w:rPr>
-        <w:t xml:space="preserve"> </w:t>
-      </w:r>
-      <w:r>
-        <w:t>grams</w:t>
-      </w:r>
-      <w:r>
-        <w:rPr>
-          <w:rFonts w:ascii="Consolas" w:hAnsi="Consolas"/>
-          <w:b/>
-          <w:noProof/>
-        </w:rPr>
-        <w:t>&gt;</w:t>
-      </w:r>
-    </w:p>
-    <w:p>
-      <w:pPr>
-        <w:pStyle w:val="ListParagraph"/>
-        <w:numPr>
-          <w:ilvl w:val="0"/>
-          <w:numId w:val="19"/>
-        </w:numPr>
-        <w:spacing w:after="400"/>
-        <w:ind w:left="714" w:hanging="357"/>
-        <w:rPr>
-          <w:lang w:val="bg-BG"/>
-        </w:rPr>
-      </w:pPr>
-      <w:r>
-        <w:t xml:space="preserve">Cake </w:t>
-      </w:r>
-      <w:r>
-        <w:rPr>
-          <w:rFonts w:ascii="Consolas" w:hAnsi="Consolas"/>
-          <w:b/>
-          <w:noProof/>
-        </w:rPr>
-        <w:t>&lt;</w:t>
-      </w:r>
-      <w:r>
-        <w:t>name</w:t>
-      </w:r>
-      <w:r>
-        <w:rPr>
-          <w:rFonts w:ascii="Consolas" w:hAnsi="Consolas"/>
-          <w:b/>
-          <w:noProof/>
-        </w:rPr>
-        <w:t>&gt;</w:t>
-      </w:r>
-    </w:p>
-    <w:p>
-      <w:pPr>
-        <w:rPr>
-          <w:lang w:val="bg-BG"/>
-        </w:rPr>
-      </w:pPr>
-      <w:r>
-        <w:rPr>
-          <w:lang w:val="bg-BG"/>
-        </w:rPr>
-        <w:t>След получаване на команда</w:t>
-      </w:r>
-      <w:r>
-        <w:t xml:space="preserve"> "</w:t>
-      </w:r>
-      <w:r>
-        <w:rPr>
-          <w:b/>
-        </w:rPr>
-        <w:t>End</w:t>
-      </w:r>
-      <w:r>
-        <w:t xml:space="preserve">" </w:t>
-      </w:r>
-      <w:r>
-        <w:rPr>
-          <w:lang w:val="bg-BG"/>
-        </w:rPr>
-        <w:t xml:space="preserve">отпечатайте поръчката в следния </w:t>
-      </w:r>
-      <w:r>
-        <w:rPr>
-          <w:b/>
-          <w:lang w:val="bg-BG"/>
-        </w:rPr>
-        <w:t>формат</w:t>
-      </w:r>
-      <w:r>
-        <w:t>:</w:t>
-      </w:r>
-    </w:p>
-    <w:p>
-      <w:pPr>
-        <w:pStyle w:val="Code"/>
-        <w:rPr>
-          <w:lang w:val="bg-BG"/>
-        </w:rPr>
-      </w:pPr>
-      <w:r>
-        <w:t>"Your order contains:"</w:t>
-      </w:r>
-    </w:p>
-    <w:p>
-      <w:pPr>
-        <w:pStyle w:val="Code"/>
-        <w:rPr>
-          <w:lang w:val="bg-BG"/>
-        </w:rPr>
-      </w:pPr>
-      <w:r>
-        <w:t>"  Quantity of liquids: {millilitres beverage}"</w:t>
-      </w:r>
-    </w:p>
-    <w:p>
-      <w:pPr>
-        <w:pStyle w:val="Code"/>
-        <w:rPr>
-          <w:lang w:val="bg-BG"/>
-        </w:rPr>
-      </w:pPr>
-      <w:r>
-        <w:t>"  Grams of food {grams food}"</w:t>
-      </w:r>
-    </w:p>
-    <w:p>
-      <w:pPr>
-        <w:pStyle w:val="Code"/>
-      </w:pPr>
-      <w:r>
-        <w:t>"  Final amount {amount}"</w:t>
-      </w:r>
-    </w:p>
-    <w:p>
-      <w:pPr>
-        <w:pStyle w:val="Code"/>
-        <w:rPr>
-          <w:lang w:val="bg-BG"/>
-        </w:rPr>
-      </w:pPr>
-    </w:p>
-    <w:p>
-      <w:pPr>
-        <w:rPr>
-          <w:lang w:val="bg-BG"/>
-        </w:rPr>
-      </w:pPr>
-      <w:r>
-        <w:rPr>
-          <w:lang w:val="bg-BG"/>
-        </w:rPr>
-        <w:t xml:space="preserve">Ако </w:t>
-      </w:r>
-      <w:r>
-        <w:rPr>
-          <w:b/>
-          <w:bCs/>
-          <w:lang w:val="bg-BG"/>
-        </w:rPr>
-        <w:t xml:space="preserve">няма информация </w:t>
-      </w:r>
-      <w:r>
-        <w:rPr>
-          <w:lang w:val="bg-BG"/>
-        </w:rPr>
-        <w:t>за</w:t>
-      </w:r>
-      <w:r>
-        <w:t xml:space="preserve"> </w:t>
-      </w:r>
-      <w:r>
-        <w:rPr>
-          <w:b/>
-          <w:lang w:val="bg-BG"/>
-        </w:rPr>
-        <w:t>калориите</w:t>
-      </w:r>
-      <w:r>
-        <w:t xml:space="preserve">, </w:t>
-      </w:r>
-      <w:r>
-        <w:rPr>
-          <w:lang w:val="bg-BG"/>
-        </w:rPr>
-        <w:t>отпечатайте</w:t>
-      </w:r>
-      <w:r>
-        <w:t>:</w:t>
-      </w:r>
-    </w:p>
-    <w:p>
-      <w:pPr>
-        <w:pStyle w:val="Code"/>
-        <w:rPr>
-          <w:lang w:val="bg-BG"/>
-        </w:rPr>
-      </w:pPr>
-      <w:r>
-        <w:t>"Your order contains:"</w:t>
-      </w:r>
-    </w:p>
-    <w:p>
-      <w:pPr>
-        <w:pStyle w:val="Code"/>
-        <w:rPr>
-          <w:lang w:val="bg-BG"/>
-        </w:rPr>
-      </w:pPr>
-      <w:r>
-        <w:t>"  Quantity of liquids: {millilitres beverage}"</w:t>
-      </w:r>
-    </w:p>
-    <w:p>
-      <w:pPr>
-        <w:pStyle w:val="Code"/>
-        <w:rPr>
-          <w:lang w:val="bg-BG"/>
-        </w:rPr>
-      </w:pPr>
-      <w:r>
-        <w:t>"  Grams of food {grams food}"</w:t>
-      </w:r>
-    </w:p>
-    <w:p>
-      <w:pPr>
-        <w:pStyle w:val="Code"/>
-        <w:rPr>
-          <w:lang w:val="bg-BG"/>
-        </w:rPr>
-      </w:pPr>
-      <w:r>
-        <w:t>"  Calories {calories}"</w:t>
-      </w:r>
-    </w:p>
-    <w:p>
-      <w:pPr>
-        <w:pStyle w:val="Code"/>
-        <w:rPr>
-          <w:lang w:eastAsia="ja-JP"/>
-        </w:rPr>
-      </w:pPr>
-      <w:r>
-        <w:t>"  Final amount {amount}"</w:t>
-      </w:r>
-    </w:p>
-    <w:p>
-      <w:pPr>
-        <w:pStyle w:val="Heading3"/>
-        <w:rPr>
-          <w:lang w:val="bg-BG"/>
-        </w:rPr>
-      </w:pPr>
-      <w:r>
-        <w:lastRenderedPageBreak/>
-        <w:t>Примери</w:t>
-      </w:r>
-    </w:p>
-    <w:tbl>
-      <w:tblPr>
-        <w:tblStyle w:val="TableGrid"/>
-        <w:tblW w:w="9493" w:type="dxa"/>
-        <w:tblCellMar>
-          <w:top w:w="85" w:type="dxa"/>
-          <w:left w:w="142" w:type="dxa"/>
-          <w:bottom w:w="85" w:type="dxa"/>
-          <w:right w:w="142" w:type="dxa"/>
-        </w:tblCellMar>
-        <w:tblLook w:val="04A0" w:firstRow="1" w:lastRow="0" w:firstColumn="1" w:lastColumn="0" w:noHBand="0" w:noVBand="1"/>
-      </w:tblPr>
-      <w:tblGrid>
-        <w:gridCol w:w="3595"/>
-        <w:gridCol w:w="5898"/>
-      </w:tblGrid>
-      <w:tr>
-        <w:trPr>
-          <w:trHeight w:val="321"/>
-        </w:trPr>
-        <w:tc>
-          <w:tcPr>
-            <w:tcW w:w="3595" w:type="dxa"/>
-            <w:tcBorders>
-              <w:top w:val="single" w:sz="4" w:space="0" w:color="auto"/>
-              <w:left w:val="single" w:sz="4" w:space="0" w:color="auto"/>
-              <w:bottom w:val="single" w:sz="4" w:space="0" w:color="auto"/>
-              <w:right w:val="single" w:sz="4" w:space="0" w:color="auto"/>
-            </w:tcBorders>
-            <w:shd w:val="clear" w:color="auto" w:fill="D9D9D9" w:themeFill="background1" w:themeFillShade="D9"/>
-            <w:hideMark/>
-          </w:tcPr>
-          <w:p>
-            <w:pPr>
-              <w:spacing w:after="0"/>
-              <w:jc w:val="center"/>
-              <w:rPr>
-                <w:rFonts w:eastAsia="Calibri"/>
-                <w:lang w:val="bg-BG"/>
-              </w:rPr>
-            </w:pPr>
-            <w:r>
-              <w:rPr>
-                <w:b/>
-                <w:lang w:val="bg-BG"/>
-              </w:rPr>
-              <w:t>Вход</w:t>
-            </w:r>
-          </w:p>
-        </w:tc>
-        <w:tc>
-          <w:tcPr>
-            <w:tcW w:w="5898" w:type="dxa"/>
-            <w:tcBorders>
-              <w:top w:val="single" w:sz="4" w:space="0" w:color="auto"/>
-              <w:left w:val="single" w:sz="4" w:space="0" w:color="auto"/>
-              <w:bottom w:val="single" w:sz="4" w:space="0" w:color="auto"/>
-              <w:right w:val="single" w:sz="4" w:space="0" w:color="auto"/>
-            </w:tcBorders>
-            <w:shd w:val="clear" w:color="auto" w:fill="D9D9D9" w:themeFill="background1" w:themeFillShade="D9"/>
-            <w:hideMark/>
-          </w:tcPr>
-          <w:p>
-            <w:pPr>
-              <w:spacing w:after="0"/>
-              <w:jc w:val="center"/>
-              <w:rPr>
-                <w:lang w:val="bg-BG"/>
-              </w:rPr>
-            </w:pPr>
-            <w:r>
-              <w:rPr>
-                <w:b/>
-                <w:lang w:val="bg-BG"/>
-              </w:rPr>
-              <w:t>Изход</w:t>
-            </w:r>
-          </w:p>
-        </w:tc>
-      </w:tr>
-      <w:tr>
-        <w:trPr>
-          <w:trHeight w:val="321"/>
-        </w:trPr>
-        <w:tc>
-          <w:tcPr>
-            <w:tcW w:w="3595" w:type="dxa"/>
-            <w:tcBorders>
-              <w:top w:val="single" w:sz="4" w:space="0" w:color="auto"/>
-              <w:left w:val="single" w:sz="4" w:space="0" w:color="auto"/>
-              <w:bottom w:val="single" w:sz="4" w:space="0" w:color="auto"/>
-              <w:right w:val="single" w:sz="4" w:space="0" w:color="auto"/>
-            </w:tcBorders>
-            <w:shd w:val="clear" w:color="auto" w:fill="FFFFFF" w:themeFill="background1"/>
-          </w:tcPr>
-          <w:p>
-            <w:pPr>
-              <w:spacing w:after="0"/>
-              <w:jc w:val="both"/>
-              <w:rPr>
-                <w:rFonts w:ascii="Consolas" w:hAnsi="Consolas" w:cs="Consolas"/>
-                <w:noProof/>
-                <w:lang w:val="bg-BG"/>
-              </w:rPr>
-            </w:pPr>
-            <w:r>
-              <w:rPr>
-                <w:rFonts w:ascii="Consolas" w:hAnsi="Consolas" w:cs="Consolas"/>
-                <w:noProof/>
-              </w:rPr>
-              <w:t>Coffee Frappe 1.3</w:t>
-            </w:r>
-          </w:p>
-          <w:p>
-            <w:pPr>
-              <w:spacing w:after="0"/>
-              <w:jc w:val="both"/>
-              <w:rPr>
-                <w:rFonts w:ascii="Consolas" w:hAnsi="Consolas" w:cs="Consolas"/>
-                <w:noProof/>
-                <w:lang w:val="bg-BG"/>
-              </w:rPr>
-            </w:pPr>
-            <w:r>
-              <w:rPr>
-                <w:rFonts w:ascii="Consolas" w:hAnsi="Consolas" w:cs="Consolas"/>
-                <w:noProof/>
-              </w:rPr>
-              <w:t>Tea IceTea 1.50 200</w:t>
-            </w:r>
-          </w:p>
-          <w:p>
-            <w:pPr>
-              <w:spacing w:after="0"/>
-              <w:jc w:val="both"/>
-              <w:rPr>
-                <w:rFonts w:ascii="Consolas" w:hAnsi="Consolas" w:cs="Consolas"/>
-                <w:noProof/>
-                <w:lang w:val="bg-BG"/>
-              </w:rPr>
-            </w:pPr>
-            <w:r>
-              <w:rPr>
-                <w:rFonts w:ascii="Consolas" w:hAnsi="Consolas" w:cs="Consolas"/>
-                <w:noProof/>
-              </w:rPr>
-              <w:t>Soup Chicken 4.50 250</w:t>
-            </w:r>
-          </w:p>
-          <w:p>
-            <w:pPr>
-              <w:spacing w:after="0"/>
-              <w:jc w:val="both"/>
-              <w:rPr>
-                <w:rFonts w:ascii="Consolas" w:hAnsi="Consolas"/>
-                <w:noProof/>
-              </w:rPr>
-            </w:pPr>
-            <w:r>
-              <w:rPr>
-                <w:rFonts w:ascii="Consolas" w:hAnsi="Consolas" w:cs="Consolas"/>
-                <w:noProof/>
-              </w:rPr>
-              <w:t>End</w:t>
-            </w:r>
-          </w:p>
-        </w:tc>
-        <w:tc>
-          <w:tcPr>
-            <w:tcW w:w="5898" w:type="dxa"/>
-            <w:tcBorders>
-              <w:top w:val="single" w:sz="4" w:space="0" w:color="auto"/>
-              <w:left w:val="single" w:sz="4" w:space="0" w:color="auto"/>
-              <w:bottom w:val="single" w:sz="4" w:space="0" w:color="auto"/>
-              <w:right w:val="single" w:sz="4" w:space="0" w:color="auto"/>
-            </w:tcBorders>
-            <w:shd w:val="clear" w:color="auto" w:fill="FFFFFF" w:themeFill="background1"/>
-          </w:tcPr>
-          <w:p>
-            <w:pPr>
-              <w:spacing w:after="0"/>
-              <w:jc w:val="both"/>
-              <w:rPr>
-                <w:rFonts w:ascii="Consolas" w:hAnsi="Consolas"/>
-                <w:noProof/>
-                <w:lang w:val="bg-BG"/>
-              </w:rPr>
-            </w:pPr>
-            <w:r>
-              <w:rPr>
-                <w:rFonts w:ascii="Consolas" w:hAnsi="Consolas"/>
-                <w:noProof/>
-              </w:rPr>
-              <w:t>Your order contains:</w:t>
-            </w:r>
-          </w:p>
-          <w:p>
-            <w:pPr>
-              <w:spacing w:after="0"/>
-              <w:jc w:val="both"/>
-              <w:rPr>
-                <w:rFonts w:ascii="Consolas" w:hAnsi="Consolas"/>
-                <w:noProof/>
-                <w:lang w:val="bg-BG"/>
-              </w:rPr>
-            </w:pPr>
-            <w:r>
-              <w:rPr>
-                <w:rFonts w:ascii="Consolas" w:hAnsi="Consolas"/>
-                <w:noProof/>
-                <w:lang w:val="bg-BG"/>
-              </w:rPr>
-              <w:t xml:space="preserve">  </w:t>
-            </w:r>
-            <w:r>
-              <w:rPr>
-                <w:rFonts w:ascii="Consolas" w:hAnsi="Consolas"/>
-                <w:noProof/>
-              </w:rPr>
-              <w:t>Quantity of liquids: 200</w:t>
-            </w:r>
-          </w:p>
-          <w:p>
-            <w:pPr>
-              <w:spacing w:after="0"/>
-              <w:jc w:val="both"/>
-              <w:rPr>
-                <w:rFonts w:ascii="Consolas" w:hAnsi="Consolas"/>
-                <w:noProof/>
-                <w:lang w:val="bg-BG"/>
-              </w:rPr>
-            </w:pPr>
-            <w:r>
-              <w:rPr>
-                <w:rFonts w:ascii="Consolas" w:hAnsi="Consolas"/>
-                <w:noProof/>
-                <w:lang w:val="bg-BG"/>
-              </w:rPr>
-              <w:t xml:space="preserve">  </w:t>
-            </w:r>
-            <w:r>
-              <w:rPr>
-                <w:rFonts w:ascii="Consolas" w:hAnsi="Consolas"/>
-                <w:noProof/>
-              </w:rPr>
-              <w:t>Grams of food 250</w:t>
-            </w:r>
-          </w:p>
-          <w:p>
-            <w:pPr>
-              <w:spacing w:after="0"/>
-              <w:jc w:val="both"/>
-              <w:rPr>
-                <w:rFonts w:ascii="Consolas" w:hAnsi="Consolas"/>
-                <w:noProof/>
-              </w:rPr>
-            </w:pPr>
-            <w:r>
-              <w:rPr>
-                <w:rFonts w:ascii="Consolas" w:hAnsi="Consolas"/>
-                <w:noProof/>
-                <w:lang w:val="bg-BG"/>
-              </w:rPr>
-              <w:t xml:space="preserve">  </w:t>
-            </w:r>
-            <w:r>
-              <w:rPr>
-                <w:rFonts w:ascii="Consolas" w:hAnsi="Consolas"/>
-                <w:noProof/>
-              </w:rPr>
-              <w:t>Final amount 9.50</w:t>
-            </w:r>
-          </w:p>
-        </w:tc>
-      </w:tr>
-      <w:tr>
-        <w:trPr>
-          <w:trHeight w:val="901"/>
-        </w:trPr>
-        <w:tc>
-          <w:tcPr>
-            <w:tcW w:w="3595" w:type="dxa"/>
-            <w:tcBorders>
-              <w:top w:val="single" w:sz="4" w:space="0" w:color="auto"/>
-              <w:left w:val="single" w:sz="4" w:space="0" w:color="auto"/>
-              <w:bottom w:val="single" w:sz="4" w:space="0" w:color="auto"/>
-              <w:right w:val="single" w:sz="4" w:space="0" w:color="auto"/>
-            </w:tcBorders>
-            <w:hideMark/>
-          </w:tcPr>
-          <w:p>
-            <w:pPr>
-              <w:spacing w:after="0"/>
-              <w:jc w:val="both"/>
-              <w:rPr>
-                <w:rFonts w:ascii="Consolas" w:hAnsi="Consolas" w:cs="Consolas"/>
-                <w:noProof/>
-                <w:lang w:val="bg-BG"/>
-              </w:rPr>
-            </w:pPr>
-            <w:r>
-              <w:rPr>
-                <w:rFonts w:ascii="Consolas" w:hAnsi="Consolas" w:cs="Consolas"/>
-                <w:noProof/>
-              </w:rPr>
-              <w:t>Coffee Espresso 2.5</w:t>
-            </w:r>
-          </w:p>
-          <w:p>
-            <w:pPr>
-              <w:spacing w:after="0"/>
-              <w:jc w:val="both"/>
-              <w:rPr>
-                <w:rFonts w:ascii="Consolas" w:hAnsi="Consolas" w:cs="Consolas"/>
-                <w:noProof/>
-                <w:lang w:val="bg-BG"/>
-              </w:rPr>
-            </w:pPr>
-            <w:r>
-              <w:rPr>
-                <w:rFonts w:ascii="Consolas" w:hAnsi="Consolas" w:cs="Consolas"/>
-                <w:noProof/>
-              </w:rPr>
-              <w:t>Fish Tuna 5.20</w:t>
-            </w:r>
-          </w:p>
-          <w:p>
-            <w:pPr>
-              <w:spacing w:after="0"/>
-              <w:jc w:val="both"/>
-              <w:rPr>
-                <w:rFonts w:ascii="Consolas" w:hAnsi="Consolas" w:cs="Consolas"/>
-                <w:noProof/>
-                <w:lang w:val="bg-BG"/>
-              </w:rPr>
-            </w:pPr>
-            <w:r>
-              <w:rPr>
-                <w:rFonts w:ascii="Consolas" w:hAnsi="Consolas" w:cs="Consolas"/>
-                <w:noProof/>
-              </w:rPr>
-              <w:t>Cake Cheesecake</w:t>
-            </w:r>
-          </w:p>
-          <w:p>
-            <w:pPr>
-              <w:spacing w:after="0"/>
-              <w:jc w:val="both"/>
-              <w:rPr>
-                <w:rFonts w:ascii="Consolas" w:hAnsi="Consolas" w:cs="Consolas"/>
-                <w:noProof/>
-                <w:lang w:val="bg-BG"/>
-              </w:rPr>
-            </w:pPr>
-            <w:r>
-              <w:rPr>
-                <w:rFonts w:ascii="Consolas" w:hAnsi="Consolas" w:cs="Consolas"/>
-                <w:noProof/>
-              </w:rPr>
-              <w:t>Cake Gingerbread</w:t>
-            </w:r>
-          </w:p>
-          <w:p>
-            <w:pPr>
-              <w:spacing w:after="0"/>
-              <w:jc w:val="both"/>
-              <w:rPr>
-                <w:rFonts w:ascii="Consolas" w:hAnsi="Consolas" w:cs="Consolas"/>
-                <w:noProof/>
-              </w:rPr>
-            </w:pPr>
-            <w:r>
-              <w:rPr>
-                <w:rFonts w:ascii="Consolas" w:hAnsi="Consolas" w:cs="Consolas"/>
-                <w:noProof/>
-              </w:rPr>
-              <w:t>End</w:t>
-            </w:r>
-          </w:p>
-        </w:tc>
-        <w:tc>
-          <w:tcPr>
-            <w:tcW w:w="5898" w:type="dxa"/>
-            <w:tcBorders>
-              <w:top w:val="single" w:sz="4" w:space="0" w:color="auto"/>
-              <w:left w:val="single" w:sz="4" w:space="0" w:color="auto"/>
-              <w:bottom w:val="single" w:sz="4" w:space="0" w:color="auto"/>
-              <w:right w:val="single" w:sz="4" w:space="0" w:color="auto"/>
-            </w:tcBorders>
-            <w:hideMark/>
-          </w:tcPr>
-          <w:p>
-            <w:pPr>
-              <w:spacing w:after="0"/>
-              <w:jc w:val="both"/>
-              <w:rPr>
-                <w:rFonts w:ascii="Consolas" w:hAnsi="Consolas"/>
-                <w:lang w:val="bg-BG"/>
-              </w:rPr>
-            </w:pPr>
-            <w:r>
-              <w:rPr>
-                <w:rFonts w:ascii="Consolas" w:hAnsi="Consolas"/>
-                <w:noProof/>
-              </w:rPr>
-              <w:t>Your order contains:</w:t>
-            </w:r>
-          </w:p>
-          <w:p>
-            <w:pPr>
-              <w:spacing w:after="0"/>
-              <w:jc w:val="both"/>
-              <w:rPr>
-                <w:rFonts w:ascii="Consolas" w:hAnsi="Consolas"/>
-                <w:lang w:val="bg-BG"/>
-              </w:rPr>
-            </w:pPr>
-            <w:r>
-              <w:rPr>
-                <w:rFonts w:ascii="Consolas" w:hAnsi="Consolas"/>
-                <w:lang w:val="bg-BG"/>
-              </w:rPr>
-              <w:t xml:space="preserve">  </w:t>
-            </w:r>
-            <w:r>
-              <w:rPr>
-                <w:rFonts w:ascii="Consolas" w:hAnsi="Consolas"/>
-                <w:noProof/>
-              </w:rPr>
-              <w:t>Quantity of liquids: 50</w:t>
-            </w:r>
-          </w:p>
-          <w:p>
-            <w:pPr>
-              <w:spacing w:after="0"/>
-              <w:jc w:val="both"/>
-              <w:rPr>
-                <w:rFonts w:ascii="Consolas" w:hAnsi="Consolas"/>
-                <w:lang w:val="bg-BG"/>
-              </w:rPr>
-            </w:pPr>
-            <w:r>
-              <w:rPr>
-                <w:rFonts w:ascii="Consolas" w:hAnsi="Consolas"/>
-                <w:lang w:val="bg-BG"/>
-              </w:rPr>
-              <w:t xml:space="preserve">  </w:t>
-            </w:r>
-            <w:r>
-              <w:rPr>
-                <w:rFonts w:ascii="Consolas" w:hAnsi="Consolas"/>
-                <w:noProof/>
-              </w:rPr>
-              <w:t>Grams of food 522</w:t>
-            </w:r>
-          </w:p>
-          <w:p>
-            <w:pPr>
-              <w:spacing w:after="0"/>
-              <w:jc w:val="both"/>
-              <w:rPr>
-                <w:rFonts w:ascii="Consolas" w:hAnsi="Consolas"/>
-                <w:lang w:val="bg-BG"/>
-              </w:rPr>
-            </w:pPr>
-            <w:r>
-              <w:rPr>
-                <w:rFonts w:ascii="Consolas" w:hAnsi="Consolas"/>
-                <w:lang w:val="bg-BG"/>
-              </w:rPr>
-              <w:t xml:space="preserve">  </w:t>
-            </w:r>
-            <w:r>
-              <w:rPr>
-                <w:rFonts w:ascii="Consolas" w:hAnsi="Consolas"/>
-                <w:noProof/>
-              </w:rPr>
-              <w:t>Calories 2000</w:t>
-            </w:r>
-          </w:p>
-          <w:p>
-            <w:pPr>
-              <w:spacing w:after="0"/>
-              <w:jc w:val="both"/>
-              <w:rPr>
-                <w:rFonts w:ascii="Consolas" w:hAnsi="Consolas"/>
-                <w:noProof/>
-              </w:rPr>
-            </w:pPr>
-            <w:r>
-              <w:rPr>
-                <w:rFonts w:ascii="Consolas" w:hAnsi="Consolas"/>
-                <w:lang w:val="bg-BG"/>
-              </w:rPr>
-              <w:t xml:space="preserve">  </w:t>
-            </w:r>
-            <w:r>
-              <w:rPr>
-                <w:rFonts w:ascii="Consolas" w:hAnsi="Consolas"/>
-                <w:noProof/>
-              </w:rPr>
-              <w:t>Final amount 18.70</w:t>
-            </w:r>
-          </w:p>
-        </w:tc>
-      </w:tr>
-    </w:tbl>
-    <w:p>
-      <w:pPr>
-        <w:spacing w:after="0"/>
-        <w:rPr>
-          <w:rFonts w:cstheme="minorHAnsi"/>
-          <w:lang w:val="bg-BG"/>
-        </w:rPr>
-      </w:pPr>
-      <w:r>
-        <w:rPr>
-          <w:rFonts w:cstheme="minorHAnsi"/>
-          <w:lang w:val="bg-BG"/>
-        </w:rPr>
-        <w:t xml:space="preserve">Създайте </w:t>
-      </w:r>
-      <w:r>
-        <w:rPr>
-          <w:rFonts w:cstheme="minorHAnsi"/>
-          <w:b/>
-          <w:bCs/>
-        </w:rPr>
-        <w:t>zip</w:t>
-      </w:r>
-      <w:r>
-        <w:rPr>
-          <w:rFonts w:cstheme="minorHAnsi"/>
-        </w:rPr>
-        <w:t xml:space="preserve"> </w:t>
-      </w:r>
-      <w:r>
-        <w:rPr>
-          <w:rFonts w:cstheme="minorHAnsi"/>
-          <w:lang w:val="bg-BG"/>
-        </w:rPr>
-        <w:t xml:space="preserve">на вашето решение </w:t>
-      </w:r>
-      <w:r>
-        <w:rPr>
-          <w:rFonts w:cstheme="minorHAnsi"/>
-          <w:b/>
-          <w:bCs/>
-          <w:lang w:val="bg-BG"/>
-        </w:rPr>
-        <w:t xml:space="preserve">без </w:t>
-      </w:r>
-      <w:r>
-        <w:rPr>
-          <w:rFonts w:cstheme="minorHAnsi"/>
-          <w:lang w:val="bg-BG"/>
-        </w:rPr>
-        <w:t xml:space="preserve">папките </w:t>
-      </w:r>
-      <w:r>
-        <w:rPr>
-          <w:rFonts w:cstheme="minorHAnsi"/>
-          <w:b/>
-          <w:bCs/>
-        </w:rPr>
-        <w:t>bin</w:t>
-      </w:r>
-      <w:r>
-        <w:rPr>
-          <w:rFonts w:cstheme="minorHAnsi"/>
-        </w:rPr>
-        <w:t xml:space="preserve"> </w:t>
-      </w:r>
-      <w:r>
-        <w:rPr>
-          <w:rFonts w:cstheme="minorHAnsi"/>
-          <w:lang w:val="bg-BG"/>
-        </w:rPr>
-        <w:t>и</w:t>
-      </w:r>
-      <w:r>
-        <w:rPr>
-          <w:rFonts w:cstheme="minorHAnsi"/>
-        </w:rPr>
-        <w:t xml:space="preserve"> </w:t>
-      </w:r>
-      <w:r>
-        <w:rPr>
-          <w:rFonts w:cstheme="minorHAnsi"/>
-          <w:b/>
-          <w:bCs/>
-        </w:rPr>
-        <w:t>obj</w:t>
-      </w:r>
-      <w:r>
-        <w:rPr>
-          <w:rFonts w:cstheme="minorHAnsi"/>
-          <w:lang w:val="bg-BG"/>
-        </w:rPr>
-        <w:t xml:space="preserve"> и качете </w:t>
-      </w:r>
-      <w:r>
-        <w:rPr>
-          <w:rFonts w:cstheme="minorHAnsi"/>
-        </w:rPr>
-        <w:t xml:space="preserve">zip </w:t>
-      </w:r>
-      <w:r>
-        <w:rPr>
-          <w:rFonts w:cstheme="minorHAnsi"/>
-          <w:lang w:val="bg-BG"/>
-        </w:rPr>
-        <w:t xml:space="preserve">файла в </w:t>
-      </w:r>
-      <w:r>
-        <w:rPr>
-          <w:rFonts w:cstheme="minorHAnsi"/>
-        </w:rPr>
-        <w:t>Judge.</w:t>
-      </w:r>
-    </w:p>
-    <w:p>
-      <w:pPr>
-        <w:pStyle w:val="Heading2"/>
-        <w:rPr>
-          <w:lang w:val="bg-BG"/>
-        </w:rPr>
-      </w:pPr>
-      <w:r>
-        <w:rPr>
-          <w:lang w:val="bg-BG"/>
-        </w:rPr>
-        <w:t>Животни</w:t>
-      </w:r>
-    </w:p>
-    <w:p>
-      <w:pPr>
-        <w:rPr>
-          <w:lang w:val="bg-BG"/>
-        </w:rPr>
-      </w:pPr>
-      <w:r>
-        <w:rPr>
-          <w:b/>
-          <w:bCs/>
-          <w:lang w:val="bg-BG"/>
-        </w:rPr>
-        <w:t>Важно</w:t>
-      </w:r>
-      <w:r>
-        <w:t xml:space="preserve">: </w:t>
-      </w:r>
-      <w:r>
-        <w:rPr>
-          <w:lang w:val="bg-BG"/>
-        </w:rPr>
-        <w:t xml:space="preserve">в тази задача трябва да дефинирате </w:t>
-      </w:r>
-      <w:r>
-        <w:rPr>
-          <w:b/>
-          <w:bCs/>
-          <w:lang w:val="bg-BG"/>
-        </w:rPr>
-        <w:t xml:space="preserve">виртуален </w:t>
-      </w:r>
-      <w:r>
-        <w:rPr>
-          <w:lang w:val="bg-BG"/>
-        </w:rPr>
-        <w:t xml:space="preserve">метод в базовия клас и да го </w:t>
-      </w:r>
-      <w:r>
-        <w:rPr>
-          <w:b/>
-          <w:bCs/>
-          <w:lang w:val="bg-BG"/>
-        </w:rPr>
-        <w:t xml:space="preserve">презапишете </w:t>
-      </w:r>
-      <w:r>
-        <w:rPr>
-          <w:lang w:val="bg-BG"/>
-        </w:rPr>
-        <w:t xml:space="preserve">в производните класове. Научете повече за </w:t>
-      </w:r>
-      <w:r>
-        <w:rPr>
-          <w:b/>
-          <w:bCs/>
         </w:rPr>
         <w:t xml:space="preserve">virtual </w:t>
       </w:r>
@@ -10309,7 +7066,7 @@
         </w:rPr>
         <w:t xml:space="preserve">методите тук: </w:t>
       </w:r>
-      <w:hyperlink r:id="rId21" w:history="1">
+      <w:hyperlink r:id="rId23" w:history="1">
         <w:r>
           <w:rPr>
             <w:rStyle w:val="Hyperlink"/>
@@ -10659,6 +7416,7 @@
           <w:b/>
           <w:noProof/>
         </w:rPr>
+        <w:lastRenderedPageBreak/>
         <w:t>Cat: "Meow meow"</w:t>
       </w:r>
     </w:p>
@@ -11212,7 +7970,6 @@
           <w:noProof/>
           <w:lang w:val="bg-BG" w:eastAsia="ja-JP"/>
         </w:rPr>
-        <w:lastRenderedPageBreak/>
         <w:t>Не трябва</w:t>
       </w:r>
       <w:r>
@@ -12090,8 +8847,8 @@
       </w:pPr>
     </w:p>
     <w:sectPr>
-      <w:headerReference w:type="default" r:id="rId22"/>
-      <w:footerReference w:type="default" r:id="rId23"/>
+      <w:headerReference w:type="default" r:id="rId24"/>
+      <w:footerReference w:type="default" r:id="rId25"/>
       <w:pgSz w:w="11909" w:h="16834" w:code="9"/>
       <w:pgMar w:top="567" w:right="737" w:bottom="1077" w:left="737" w:header="567" w:footer="794" w:gutter="0"/>
       <w:cols w:space="720"/>
@@ -12308,7 +9065,7 @@
                               <w:szCs w:val="17"/>
                             </w:rPr>
                           </w:pPr>
-                          <w:bookmarkStart w:id="0" w:name="_Hlk24191091"/>
+                          <w:bookmarkStart w:id="2" w:name="_Hlk24191091"/>
                           <w:r>
                             <w:rPr>
                               <w:sz w:val="17"/>
@@ -12426,7 +9183,7 @@
                             <w:t>.</w:t>
                           </w:r>
                         </w:p>
-                        <w:bookmarkEnd w:id="0"/>
+                        <w:bookmarkEnd w:id="2"/>
                         <w:p>
                           <w:pPr>
                             <w:spacing w:line="240" w:lineRule="auto"/>

</xml_diff>

<commit_message>
Many fixes, additions, improvements
</commit_message>
<xml_diff>
--- a/Courses/Software-Sciences/Module-1-OOP/09.2-Inheritance-Advanced/09.2-Inheritance-Advanced-Exercises.docx
+++ b/Courses/Software-Sciences/Module-1-OOP/09.2-Inheritance-Advanced/09.2-Inheritance-Advanced-Exercises.docx
@@ -1,6 +1,6 @@
 
 <file path=word/document.xml><?xml version="1.0" encoding="utf-8"?>
-<w:document xmlns:wpc="http://schemas.microsoft.com/office/word/2010/wordprocessingCanvas" xmlns:cx="http://schemas.microsoft.com/office/drawing/2014/chartex" xmlns:cx1="http://schemas.microsoft.com/office/drawing/2015/9/8/chartex" xmlns:cx2="http://schemas.microsoft.com/office/drawing/2015/10/21/chartex" xmlns:cx3="http://schemas.microsoft.com/office/drawing/2016/5/9/chartex" xmlns:cx4="http://schemas.microsoft.com/office/drawing/2016/5/10/chartex" xmlns:cx5="http://schemas.microsoft.com/office/drawing/2016/5/11/chartex" xmlns:cx6="http://schemas.microsoft.com/office/drawing/2016/5/12/chartex" xmlns:cx7="http://schemas.microsoft.com/office/drawing/2016/5/13/chartex" xmlns:cx8="http://schemas.microsoft.com/office/drawing/2016/5/14/chartex" xmlns:mc="http://schemas.openxmlformats.org/markup-compatibility/2006" xmlns:aink="http://schemas.microsoft.com/office/drawing/2016/ink" xmlns:am3d="http://schemas.microsoft.com/office/drawing/2017/model3d" xmlns:o="urn:schemas-microsoft-com:office:office" xmlns:oel="http://schemas.microsoft.com/office/2019/extlst" xmlns:r="http://schemas.openxmlformats.org/officeDocument/2006/relationships" xmlns:m="http://schemas.openxmlformats.org/officeDocument/2006/math" xmlns:v="urn:schemas-microsoft-com:vml" xmlns:wp14="http://schemas.microsoft.com/office/word/2010/wordprocessingDrawing" xmlns:wp="http://schemas.openxmlformats.org/drawingml/2006/wordprocessingDrawing" xmlns:w10="urn:schemas-microsoft-com:office:word" xmlns:w="http://schemas.openxmlformats.org/wordprocessingml/2006/main" xmlns:w14="http://schemas.microsoft.com/office/word/2010/wordml" xmlns:w15="http://schemas.microsoft.com/office/word/2012/wordml" xmlns:w16cex="http://schemas.microsoft.com/office/word/2018/wordml/cex" xmlns:w16cid="http://schemas.microsoft.com/office/word/2016/wordml/cid" xmlns:w16="http://schemas.microsoft.com/office/word/2018/wordml" xmlns:w16du="http://schemas.microsoft.com/office/word/2023/wordml/word16du" xmlns:w16sdtdh="http://schemas.microsoft.com/office/word/2020/wordml/sdtdatahash" xmlns:w16se="http://schemas.microsoft.com/office/word/2015/wordml/symex" xmlns:wpg="http://schemas.microsoft.com/office/word/2010/wordprocessingGroup" xmlns:wpi="http://schemas.microsoft.com/office/word/2010/wordprocessingInk" xmlns:wne="http://schemas.microsoft.com/office/word/2006/wordml" xmlns:wps="http://schemas.microsoft.com/office/word/2010/wordprocessingShape" mc:Ignorable="w14 w15 w16se w16cid w16 w16cex w16sdtdh wp14">
+<w:document xmlns:wpc="http://schemas.microsoft.com/office/word/2010/wordprocessingCanvas" xmlns:cx="http://schemas.microsoft.com/office/drawing/2014/chartex" xmlns:cx1="http://schemas.microsoft.com/office/drawing/2015/9/8/chartex" xmlns:cx2="http://schemas.microsoft.com/office/drawing/2015/10/21/chartex" xmlns:cx3="http://schemas.microsoft.com/office/drawing/2016/5/9/chartex" xmlns:cx4="http://schemas.microsoft.com/office/drawing/2016/5/10/chartex" xmlns:cx5="http://schemas.microsoft.com/office/drawing/2016/5/11/chartex" xmlns:cx6="http://schemas.microsoft.com/office/drawing/2016/5/12/chartex" xmlns:cx7="http://schemas.microsoft.com/office/drawing/2016/5/13/chartex" xmlns:cx8="http://schemas.microsoft.com/office/drawing/2016/5/14/chartex" xmlns:mc="http://schemas.openxmlformats.org/markup-compatibility/2006" xmlns:aink="http://schemas.microsoft.com/office/drawing/2016/ink" xmlns:am3d="http://schemas.microsoft.com/office/drawing/2017/model3d" xmlns:o="urn:schemas-microsoft-com:office:office" xmlns:oel="http://schemas.microsoft.com/office/2019/extlst" xmlns:r="http://schemas.openxmlformats.org/officeDocument/2006/relationships" xmlns:m="http://schemas.openxmlformats.org/officeDocument/2006/math" xmlns:v="urn:schemas-microsoft-com:vml" xmlns:wp14="http://schemas.microsoft.com/office/word/2010/wordprocessingDrawing" xmlns:wp="http://schemas.openxmlformats.org/drawingml/2006/wordprocessingDrawing" xmlns:w10="urn:schemas-microsoft-com:office:word" xmlns:w="http://schemas.openxmlformats.org/wordprocessingml/2006/main" xmlns:w14="http://schemas.microsoft.com/office/word/2010/wordml" xmlns:w15="http://schemas.microsoft.com/office/word/2012/wordml" xmlns:w16cex="http://schemas.microsoft.com/office/word/2018/wordml/cex" xmlns:w16cid="http://schemas.microsoft.com/office/word/2016/wordml/cid" xmlns:w16="http://schemas.microsoft.com/office/word/2018/wordml" xmlns:w16sdtdh="http://schemas.microsoft.com/office/word/2020/wordml/sdtdatahash" xmlns:w16se="http://schemas.microsoft.com/office/word/2015/wordml/symex" xmlns:wpg="http://schemas.microsoft.com/office/word/2010/wordprocessingGroup" xmlns:wpi="http://schemas.microsoft.com/office/word/2010/wordprocessingInk" xmlns:wne="http://schemas.microsoft.com/office/word/2006/wordml" xmlns:wps="http://schemas.microsoft.com/office/word/2010/wordprocessingShape" mc:Ignorable="w14 w15 w16se w16cid w16 w16cex w16sdtdh wp14">
   <w:body>
     <w:p>
       <w:pPr>
@@ -31,6 +31,13 @@
           <w:lang w:val="bg-BG"/>
         </w:rPr>
         <w:t>Наследяване</w:t>
+      </w:r>
+      <w:r>
+        <w:rPr>
+          <w:sz w:val="52"/>
+          <w:lang w:val="bg-BG"/>
+        </w:rPr>
+        <w:t xml:space="preserve"> – продължение</w:t>
       </w:r>
     </w:p>
     <w:p>
@@ -2038,11 +2045,12 @@
         </w:rPr>
         <w:t xml:space="preserve">Дефинирайте </w:t>
       </w:r>
-      <w:proofErr w:type="spellStart"/>
-      <w:r>
+      <w:r>
+        <w:rPr>
+          <w:lang w:val="bg-BG"/>
+        </w:rPr>
         <w:t>конструктор</w:t>
       </w:r>
-      <w:proofErr w:type="spellEnd"/>
     </w:p>
     <w:p>
       <w:pPr>
@@ -8859,7 +8867,7 @@
 </file>
 
 <file path=word/endnotes.xml><?xml version="1.0" encoding="utf-8"?>
-<w:endnotes xmlns:wpc="http://schemas.microsoft.com/office/word/2010/wordprocessingCanvas" xmlns:cx="http://schemas.microsoft.com/office/drawing/2014/chartex" xmlns:cx1="http://schemas.microsoft.com/office/drawing/2015/9/8/chartex" xmlns:cx2="http://schemas.microsoft.com/office/drawing/2015/10/21/chartex" xmlns:cx3="http://schemas.microsoft.com/office/drawing/2016/5/9/chartex" xmlns:cx4="http://schemas.microsoft.com/office/drawing/2016/5/10/chartex" xmlns:cx5="http://schemas.microsoft.com/office/drawing/2016/5/11/chartex" xmlns:cx6="http://schemas.microsoft.com/office/drawing/2016/5/12/chartex" xmlns:cx7="http://schemas.microsoft.com/office/drawing/2016/5/13/chartex" xmlns:cx8="http://schemas.microsoft.com/office/drawing/2016/5/14/chartex" xmlns:mc="http://schemas.openxmlformats.org/markup-compatibility/2006" xmlns:aink="http://schemas.microsoft.com/office/drawing/2016/ink" xmlns:am3d="http://schemas.microsoft.com/office/drawing/2017/model3d" xmlns:o="urn:schemas-microsoft-com:office:office" xmlns:oel="http://schemas.microsoft.com/office/2019/extlst" xmlns:r="http://schemas.openxmlformats.org/officeDocument/2006/relationships" xmlns:m="http://schemas.openxmlformats.org/officeDocument/2006/math" xmlns:v="urn:schemas-microsoft-com:vml" xmlns:wp14="http://schemas.microsoft.com/office/word/2010/wordprocessingDrawing" xmlns:wp="http://schemas.openxmlformats.org/drawingml/2006/wordprocessingDrawing" xmlns:w10="urn:schemas-microsoft-com:office:word" xmlns:w="http://schemas.openxmlformats.org/wordprocessingml/2006/main" xmlns:w14="http://schemas.microsoft.com/office/word/2010/wordml" xmlns:w15="http://schemas.microsoft.com/office/word/2012/wordml" xmlns:w16cex="http://schemas.microsoft.com/office/word/2018/wordml/cex" xmlns:w16cid="http://schemas.microsoft.com/office/word/2016/wordml/cid" xmlns:w16="http://schemas.microsoft.com/office/word/2018/wordml" xmlns:w16du="http://schemas.microsoft.com/office/word/2023/wordml/word16du" xmlns:w16sdtdh="http://schemas.microsoft.com/office/word/2020/wordml/sdtdatahash" xmlns:w16se="http://schemas.microsoft.com/office/word/2015/wordml/symex" xmlns:wpg="http://schemas.microsoft.com/office/word/2010/wordprocessingGroup" xmlns:wpi="http://schemas.microsoft.com/office/word/2010/wordprocessingInk" xmlns:wne="http://schemas.microsoft.com/office/word/2006/wordml" xmlns:wps="http://schemas.microsoft.com/office/word/2010/wordprocessingShape" mc:Ignorable="w14 w15 w16se w16cid w16 w16cex w16sdtdh wp14">
+<w:endnotes xmlns:wpc="http://schemas.microsoft.com/office/word/2010/wordprocessingCanvas" xmlns:cx="http://schemas.microsoft.com/office/drawing/2014/chartex" xmlns:cx1="http://schemas.microsoft.com/office/drawing/2015/9/8/chartex" xmlns:cx2="http://schemas.microsoft.com/office/drawing/2015/10/21/chartex" xmlns:cx3="http://schemas.microsoft.com/office/drawing/2016/5/9/chartex" xmlns:cx4="http://schemas.microsoft.com/office/drawing/2016/5/10/chartex" xmlns:cx5="http://schemas.microsoft.com/office/drawing/2016/5/11/chartex" xmlns:cx6="http://schemas.microsoft.com/office/drawing/2016/5/12/chartex" xmlns:cx7="http://schemas.microsoft.com/office/drawing/2016/5/13/chartex" xmlns:cx8="http://schemas.microsoft.com/office/drawing/2016/5/14/chartex" xmlns:mc="http://schemas.openxmlformats.org/markup-compatibility/2006" xmlns:aink="http://schemas.microsoft.com/office/drawing/2016/ink" xmlns:am3d="http://schemas.microsoft.com/office/drawing/2017/model3d" xmlns:o="urn:schemas-microsoft-com:office:office" xmlns:oel="http://schemas.microsoft.com/office/2019/extlst" xmlns:r="http://schemas.openxmlformats.org/officeDocument/2006/relationships" xmlns:m="http://schemas.openxmlformats.org/officeDocument/2006/math" xmlns:v="urn:schemas-microsoft-com:vml" xmlns:wp14="http://schemas.microsoft.com/office/word/2010/wordprocessingDrawing" xmlns:wp="http://schemas.openxmlformats.org/drawingml/2006/wordprocessingDrawing" xmlns:w10="urn:schemas-microsoft-com:office:word" xmlns:w="http://schemas.openxmlformats.org/wordprocessingml/2006/main" xmlns:w14="http://schemas.microsoft.com/office/word/2010/wordml" xmlns:w15="http://schemas.microsoft.com/office/word/2012/wordml" xmlns:w16cex="http://schemas.microsoft.com/office/word/2018/wordml/cex" xmlns:w16cid="http://schemas.microsoft.com/office/word/2016/wordml/cid" xmlns:w16="http://schemas.microsoft.com/office/word/2018/wordml" xmlns:w16sdtdh="http://schemas.microsoft.com/office/word/2020/wordml/sdtdatahash" xmlns:w16se="http://schemas.microsoft.com/office/word/2015/wordml/symex" xmlns:wpg="http://schemas.microsoft.com/office/word/2010/wordprocessingGroup" xmlns:wpi="http://schemas.microsoft.com/office/word/2010/wordprocessingInk" xmlns:wne="http://schemas.microsoft.com/office/word/2006/wordml" xmlns:wps="http://schemas.microsoft.com/office/word/2010/wordprocessingShape" mc:Ignorable="w14 w15 w16se w16cid w16 w16cex w16sdtdh wp14">
   <w:endnote w:type="separator" w:id="-1">
     <w:p>
       <w:pPr>
@@ -8884,7 +8892,7 @@
 </file>
 
 <file path=word/footer1.xml><?xml version="1.0" encoding="utf-8"?>
-<w:ftr xmlns:wpc="http://schemas.microsoft.com/office/word/2010/wordprocessingCanvas" xmlns:cx="http://schemas.microsoft.com/office/drawing/2014/chartex" xmlns:cx1="http://schemas.microsoft.com/office/drawing/2015/9/8/chartex" xmlns:cx2="http://schemas.microsoft.com/office/drawing/2015/10/21/chartex" xmlns:cx3="http://schemas.microsoft.com/office/drawing/2016/5/9/chartex" xmlns:cx4="http://schemas.microsoft.com/office/drawing/2016/5/10/chartex" xmlns:cx5="http://schemas.microsoft.com/office/drawing/2016/5/11/chartex" xmlns:cx6="http://schemas.microsoft.com/office/drawing/2016/5/12/chartex" xmlns:cx7="http://schemas.microsoft.com/office/drawing/2016/5/13/chartex" xmlns:cx8="http://schemas.microsoft.com/office/drawing/2016/5/14/chartex" xmlns:mc="http://schemas.openxmlformats.org/markup-compatibility/2006" xmlns:aink="http://schemas.microsoft.com/office/drawing/2016/ink" xmlns:am3d="http://schemas.microsoft.com/office/drawing/2017/model3d" xmlns:o="urn:schemas-microsoft-com:office:office" xmlns:oel="http://schemas.microsoft.com/office/2019/extlst" xmlns:r="http://schemas.openxmlformats.org/officeDocument/2006/relationships" xmlns:m="http://schemas.openxmlformats.org/officeDocument/2006/math" xmlns:v="urn:schemas-microsoft-com:vml" xmlns:wp14="http://schemas.microsoft.com/office/word/2010/wordprocessingDrawing" xmlns:wp="http://schemas.openxmlformats.org/drawingml/2006/wordprocessingDrawing" xmlns:w10="urn:schemas-microsoft-com:office:word" xmlns:w="http://schemas.openxmlformats.org/wordprocessingml/2006/main" xmlns:w14="http://schemas.microsoft.com/office/word/2010/wordml" xmlns:w15="http://schemas.microsoft.com/office/word/2012/wordml" xmlns:w16cex="http://schemas.microsoft.com/office/word/2018/wordml/cex" xmlns:w16cid="http://schemas.microsoft.com/office/word/2016/wordml/cid" xmlns:w16="http://schemas.microsoft.com/office/word/2018/wordml" xmlns:w16du="http://schemas.microsoft.com/office/word/2023/wordml/word16du" xmlns:w16sdtdh="http://schemas.microsoft.com/office/word/2020/wordml/sdtdatahash" xmlns:w16se="http://schemas.microsoft.com/office/word/2015/wordml/symex" xmlns:wpg="http://schemas.microsoft.com/office/word/2010/wordprocessingGroup" xmlns:wpi="http://schemas.microsoft.com/office/word/2010/wordprocessingInk" xmlns:wne="http://schemas.microsoft.com/office/word/2006/wordml" xmlns:wps="http://schemas.microsoft.com/office/word/2010/wordprocessingShape" mc:Ignorable="w14 w15 w16se w16cid w16 w16cex w16sdtdh wp14">
+<w:ftr xmlns:wpc="http://schemas.microsoft.com/office/word/2010/wordprocessingCanvas" xmlns:cx="http://schemas.microsoft.com/office/drawing/2014/chartex" xmlns:cx1="http://schemas.microsoft.com/office/drawing/2015/9/8/chartex" xmlns:cx2="http://schemas.microsoft.com/office/drawing/2015/10/21/chartex" xmlns:cx3="http://schemas.microsoft.com/office/drawing/2016/5/9/chartex" xmlns:cx4="http://schemas.microsoft.com/office/drawing/2016/5/10/chartex" xmlns:cx5="http://schemas.microsoft.com/office/drawing/2016/5/11/chartex" xmlns:cx6="http://schemas.microsoft.com/office/drawing/2016/5/12/chartex" xmlns:cx7="http://schemas.microsoft.com/office/drawing/2016/5/13/chartex" xmlns:cx8="http://schemas.microsoft.com/office/drawing/2016/5/14/chartex" xmlns:mc="http://schemas.openxmlformats.org/markup-compatibility/2006" xmlns:aink="http://schemas.microsoft.com/office/drawing/2016/ink" xmlns:am3d="http://schemas.microsoft.com/office/drawing/2017/model3d" xmlns:o="urn:schemas-microsoft-com:office:office" xmlns:oel="http://schemas.microsoft.com/office/2019/extlst" xmlns:r="http://schemas.openxmlformats.org/officeDocument/2006/relationships" xmlns:m="http://schemas.openxmlformats.org/officeDocument/2006/math" xmlns:v="urn:schemas-microsoft-com:vml" xmlns:wp14="http://schemas.microsoft.com/office/word/2010/wordprocessingDrawing" xmlns:wp="http://schemas.openxmlformats.org/drawingml/2006/wordprocessingDrawing" xmlns:w10="urn:schemas-microsoft-com:office:word" xmlns:w="http://schemas.openxmlformats.org/wordprocessingml/2006/main" xmlns:w14="http://schemas.microsoft.com/office/word/2010/wordml" xmlns:w15="http://schemas.microsoft.com/office/word/2012/wordml" xmlns:w16cex="http://schemas.microsoft.com/office/word/2018/wordml/cex" xmlns:w16cid="http://schemas.microsoft.com/office/word/2016/wordml/cid" xmlns:w16="http://schemas.microsoft.com/office/word/2018/wordml" xmlns:w16sdtdh="http://schemas.microsoft.com/office/word/2020/wordml/sdtdatahash" xmlns:w16se="http://schemas.microsoft.com/office/word/2015/wordml/symex" xmlns:wpg="http://schemas.microsoft.com/office/word/2010/wordprocessingGroup" xmlns:wpi="http://schemas.microsoft.com/office/word/2010/wordprocessingInk" xmlns:wne="http://schemas.microsoft.com/office/word/2006/wordml" xmlns:wps="http://schemas.microsoft.com/office/word/2010/wordprocessingShape" mc:Ignorable="w14 w15 w16se w16cid w16 w16cex w16sdtdh wp14">
   <w:p>
     <w:pPr>
       <w:pStyle w:val="Footer"/>
@@ -8979,13 +8987,13 @@
             </wp:anchor>
           </w:drawing>
         </mc:Choice>
-        <mc:Fallback>
+        <mc:Fallback xmlns:w16du="http://schemas.microsoft.com/office/word/2023/wordml/word16du">
           <w:pict>
             <v:shapetype w14:anchorId="41B1E642" id="_x0000_t202" coordsize="21600,21600" o:spt="202" path="m,l,21600r21600,l21600,xe">
               <v:stroke joinstyle="miter"/>
               <v:path gradientshapeok="t" o:connecttype="rect"/>
             </v:shapetype>
-            <v:shape id="Text Box 6" o:spid="_x0000_s1026" type="#_x0000_t202" style="position:absolute;margin-left:109.85pt;margin-top:28.05pt;width:40.15pt;height:13pt;z-index:251660288;visibility:visible;mso-wrap-style:square;mso-width-percent:0;mso-height-percent:0;mso-wrap-distance-left:9pt;mso-wrap-distance-top:0;mso-wrap-distance-right:9pt;mso-wrap-distance-bottom:0;mso-position-horizontal:absolute;mso-position-horizontal-relative:text;mso-position-vertical:absolute;mso-position-vertical-relative:text;mso-width-percent:0;mso-height-percent:0;mso-width-relative:page;mso-height-relative:page;v-text-anchor:middle" o:gfxdata="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" filled="f" stroked="f" strokeweight=".5pt">
+            <v:shape id="Text Box 6" o:spid="_x0000_s1026" type="#_x0000_t202" style="position:absolute;margin-left:109.85pt;margin-top:28.05pt;width:40.15pt;height:13pt;z-index:251660288;visibility:visible;mso-wrap-style:square;mso-width-percent:0;mso-height-percent:0;mso-wrap-distance-left:9pt;mso-wrap-distance-top:0;mso-wrap-distance-right:9pt;mso-wrap-distance-bottom:0;mso-position-horizontal:absolute;mso-position-horizontal-relative:text;mso-position-vertical:absolute;mso-position-vertical-relative:text;mso-width-percent:0;mso-height-percent:0;mso-width-relative:page;mso-height-relative:page;v-text-anchor:middle" o:gfxdata="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" filled="f" stroked="f" strokeweight=".5pt">
               <v:textbox inset=".5mm,0,0,0">
                 <w:txbxContent>
                   <w:p>
@@ -9752,9 +9760,9 @@
             </wp:anchor>
           </w:drawing>
         </mc:Choice>
-        <mc:Fallback>
+        <mc:Fallback xmlns:w16du="http://schemas.microsoft.com/office/word/2023/wordml/word16du">
           <w:pict>
-            <v:shape w14:anchorId="2074F399" id="Text Box 16" o:spid="_x0000_s1027" type="#_x0000_t202" style="position:absolute;margin-left:109pt;margin-top:7pt;width:411.4pt;height:40.45pt;z-index:251657216;visibility:visible;mso-wrap-style:square;mso-width-percent:0;mso-height-percent:0;mso-wrap-distance-left:9pt;mso-wrap-distance-top:0;mso-wrap-distance-right:9pt;mso-wrap-distance-bottom:0;mso-position-horizontal:absolute;mso-position-horizontal-relative:text;mso-position-vertical:absolute;mso-position-vertical-relative:text;mso-width-percent:0;mso-height-percent:0;mso-width-relative:page;mso-height-relative:page;v-text-anchor:top" o:gfxdata="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" filled="f" stroked="f">
+            <v:shape w14:anchorId="2074F399" id="Text Box 16" o:spid="_x0000_s1027" type="#_x0000_t202" style="position:absolute;margin-left:109pt;margin-top:7pt;width:411.4pt;height:40.45pt;z-index:251657216;visibility:visible;mso-wrap-style:square;mso-width-percent:0;mso-height-percent:0;mso-wrap-distance-left:9pt;mso-wrap-distance-top:0;mso-wrap-distance-right:9pt;mso-wrap-distance-bottom:0;mso-position-horizontal:absolute;mso-position-horizontal-relative:text;mso-position-vertical:absolute;mso-position-vertical-relative:text;mso-width-percent:0;mso-height-percent:0;mso-width-relative:page;mso-height-relative:page;v-text-anchor:top" o:gfxdata="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" filled="f" stroked="f">
               <v:textbox inset=".5mm,1.2mm,.5mm,.5mm">
                 <w:txbxContent>
                   <w:p>
@@ -10589,7 +10597,7 @@
             </wp:anchor>
           </w:drawing>
         </mc:Choice>
-        <mc:Fallback>
+        <mc:Fallback xmlns:w16du="http://schemas.microsoft.com/office/word/2023/wordml/word16du">
           <w:pict>
             <v:line w14:anchorId="60BE7D18" id="Straight Connector 19" o:spid="_x0000_s1026" style="position:absolute;flip:y;z-index:251622400;visibility:visible;mso-wrap-style:square;mso-width-percent:0;mso-height-percent:0;mso-wrap-distance-left:9pt;mso-wrap-distance-top:0;mso-wrap-distance-right:9pt;mso-wrap-distance-bottom:0;mso-position-horizontal:absolute;mso-position-horizontal-relative:text;mso-position-vertical:absolute;mso-position-vertical-relative:text;mso-width-percent:0;mso-height-percent:0;mso-width-relative:page;mso-height-relative:page" from="-.1pt,5.2pt" to="520.7pt,5.2pt" o:gfxdata="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" strokecolor="#974706 [1609]" strokeweight="1pt">
               <v:stroke endcap="round"/>
@@ -10768,9 +10776,9 @@
             </wp:anchor>
           </w:drawing>
         </mc:Choice>
-        <mc:Fallback>
+        <mc:Fallback xmlns:w16du="http://schemas.microsoft.com/office/word/2023/wordml/word16du">
           <w:pict>
-            <v:shape w14:anchorId="60DB5C39" id="Text Box 4" o:spid="_x0000_s1028" type="#_x0000_t202" style="position:absolute;margin-left:444.65pt;margin-top:26.95pt;width:70.9pt;height:15.9pt;z-index:251663360;visibility:visible;mso-wrap-style:square;mso-width-percent:0;mso-height-percent:0;mso-wrap-distance-left:9pt;mso-wrap-distance-top:0;mso-wrap-distance-right:9pt;mso-wrap-distance-bottom:0;mso-position-horizontal:absolute;mso-position-horizontal-relative:text;mso-position-vertical:absolute;mso-position-vertical-relative:text;mso-width-percent:0;mso-height-percent:0;mso-width-relative:page;mso-height-relative:page;v-text-anchor:middle" o:gfxdata="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" filled="f" stroked="f" strokeweight=".5pt">
+            <v:shape w14:anchorId="60DB5C39" id="Text Box 4" o:spid="_x0000_s1028" type="#_x0000_t202" style="position:absolute;margin-left:444.65pt;margin-top:26.95pt;width:70.9pt;height:15.9pt;z-index:251663360;visibility:visible;mso-wrap-style:square;mso-width-percent:0;mso-height-percent:0;mso-wrap-distance-left:9pt;mso-wrap-distance-top:0;mso-wrap-distance-right:9pt;mso-wrap-distance-bottom:0;mso-position-horizontal:absolute;mso-position-horizontal-relative:text;mso-position-vertical:absolute;mso-position-vertical-relative:text;mso-width-percent:0;mso-height-percent:0;mso-width-relative:page;mso-height-relative:page;v-text-anchor:middle" o:gfxdata="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" filled="f" stroked="f" strokeweight=".5pt">
               <v:textbox inset="0,0,0,0">
                 <w:txbxContent>
                   <w:p>
@@ -10881,7 +10889,7 @@
 </file>
 
 <file path=word/footnotes.xml><?xml version="1.0" encoding="utf-8"?>
-<w:footnotes xmlns:wpc="http://schemas.microsoft.com/office/word/2010/wordprocessingCanvas" xmlns:cx="http://schemas.microsoft.com/office/drawing/2014/chartex" xmlns:cx1="http://schemas.microsoft.com/office/drawing/2015/9/8/chartex" xmlns:cx2="http://schemas.microsoft.com/office/drawing/2015/10/21/chartex" xmlns:cx3="http://schemas.microsoft.com/office/drawing/2016/5/9/chartex" xmlns:cx4="http://schemas.microsoft.com/office/drawing/2016/5/10/chartex" xmlns:cx5="http://schemas.microsoft.com/office/drawing/2016/5/11/chartex" xmlns:cx6="http://schemas.microsoft.com/office/drawing/2016/5/12/chartex" xmlns:cx7="http://schemas.microsoft.com/office/drawing/2016/5/13/chartex" xmlns:cx8="http://schemas.microsoft.com/office/drawing/2016/5/14/chartex" xmlns:mc="http://schemas.openxmlformats.org/markup-compatibility/2006" xmlns:aink="http://schemas.microsoft.com/office/drawing/2016/ink" xmlns:am3d="http://schemas.microsoft.com/office/drawing/2017/model3d" xmlns:o="urn:schemas-microsoft-com:office:office" xmlns:oel="http://schemas.microsoft.com/office/2019/extlst" xmlns:r="http://schemas.openxmlformats.org/officeDocument/2006/relationships" xmlns:m="http://schemas.openxmlformats.org/officeDocument/2006/math" xmlns:v="urn:schemas-microsoft-com:vml" xmlns:wp14="http://schemas.microsoft.com/office/word/2010/wordprocessingDrawing" xmlns:wp="http://schemas.openxmlformats.org/drawingml/2006/wordprocessingDrawing" xmlns:w10="urn:schemas-microsoft-com:office:word" xmlns:w="http://schemas.openxmlformats.org/wordprocessingml/2006/main" xmlns:w14="http://schemas.microsoft.com/office/word/2010/wordml" xmlns:w15="http://schemas.microsoft.com/office/word/2012/wordml" xmlns:w16cex="http://schemas.microsoft.com/office/word/2018/wordml/cex" xmlns:w16cid="http://schemas.microsoft.com/office/word/2016/wordml/cid" xmlns:w16="http://schemas.microsoft.com/office/word/2018/wordml" xmlns:w16du="http://schemas.microsoft.com/office/word/2023/wordml/word16du" xmlns:w16sdtdh="http://schemas.microsoft.com/office/word/2020/wordml/sdtdatahash" xmlns:w16se="http://schemas.microsoft.com/office/word/2015/wordml/symex" xmlns:wpg="http://schemas.microsoft.com/office/word/2010/wordprocessingGroup" xmlns:wpi="http://schemas.microsoft.com/office/word/2010/wordprocessingInk" xmlns:wne="http://schemas.microsoft.com/office/word/2006/wordml" xmlns:wps="http://schemas.microsoft.com/office/word/2010/wordprocessingShape" mc:Ignorable="w14 w15 w16se w16cid w16 w16cex w16sdtdh wp14">
+<w:footnotes xmlns:wpc="http://schemas.microsoft.com/office/word/2010/wordprocessingCanvas" xmlns:cx="http://schemas.microsoft.com/office/drawing/2014/chartex" xmlns:cx1="http://schemas.microsoft.com/office/drawing/2015/9/8/chartex" xmlns:cx2="http://schemas.microsoft.com/office/drawing/2015/10/21/chartex" xmlns:cx3="http://schemas.microsoft.com/office/drawing/2016/5/9/chartex" xmlns:cx4="http://schemas.microsoft.com/office/drawing/2016/5/10/chartex" xmlns:cx5="http://schemas.microsoft.com/office/drawing/2016/5/11/chartex" xmlns:cx6="http://schemas.microsoft.com/office/drawing/2016/5/12/chartex" xmlns:cx7="http://schemas.microsoft.com/office/drawing/2016/5/13/chartex" xmlns:cx8="http://schemas.microsoft.com/office/drawing/2016/5/14/chartex" xmlns:mc="http://schemas.openxmlformats.org/markup-compatibility/2006" xmlns:aink="http://schemas.microsoft.com/office/drawing/2016/ink" xmlns:am3d="http://schemas.microsoft.com/office/drawing/2017/model3d" xmlns:o="urn:schemas-microsoft-com:office:office" xmlns:oel="http://schemas.microsoft.com/office/2019/extlst" xmlns:r="http://schemas.openxmlformats.org/officeDocument/2006/relationships" xmlns:m="http://schemas.openxmlformats.org/officeDocument/2006/math" xmlns:v="urn:schemas-microsoft-com:vml" xmlns:wp14="http://schemas.microsoft.com/office/word/2010/wordprocessingDrawing" xmlns:wp="http://schemas.openxmlformats.org/drawingml/2006/wordprocessingDrawing" xmlns:w10="urn:schemas-microsoft-com:office:word" xmlns:w="http://schemas.openxmlformats.org/wordprocessingml/2006/main" xmlns:w14="http://schemas.microsoft.com/office/word/2010/wordml" xmlns:w15="http://schemas.microsoft.com/office/word/2012/wordml" xmlns:w16cex="http://schemas.microsoft.com/office/word/2018/wordml/cex" xmlns:w16cid="http://schemas.microsoft.com/office/word/2016/wordml/cid" xmlns:w16="http://schemas.microsoft.com/office/word/2018/wordml" xmlns:w16sdtdh="http://schemas.microsoft.com/office/word/2020/wordml/sdtdatahash" xmlns:w16se="http://schemas.microsoft.com/office/word/2015/wordml/symex" xmlns:wpg="http://schemas.microsoft.com/office/word/2010/wordprocessingGroup" xmlns:wpi="http://schemas.microsoft.com/office/word/2010/wordprocessingInk" xmlns:wne="http://schemas.microsoft.com/office/word/2006/wordml" xmlns:wps="http://schemas.microsoft.com/office/word/2010/wordprocessingShape" mc:Ignorable="w14 w15 w16se w16cid w16 w16cex w16sdtdh wp14">
   <w:footnote w:type="separator" w:id="-1">
     <w:p>
       <w:pPr>
@@ -10906,7 +10914,7 @@
 </file>
 
 <file path=word/header1.xml><?xml version="1.0" encoding="utf-8"?>
-<w:hdr xmlns:wpc="http://schemas.microsoft.com/office/word/2010/wordprocessingCanvas" xmlns:cx="http://schemas.microsoft.com/office/drawing/2014/chartex" xmlns:cx1="http://schemas.microsoft.com/office/drawing/2015/9/8/chartex" xmlns:cx2="http://schemas.microsoft.com/office/drawing/2015/10/21/chartex" xmlns:cx3="http://schemas.microsoft.com/office/drawing/2016/5/9/chartex" xmlns:cx4="http://schemas.microsoft.com/office/drawing/2016/5/10/chartex" xmlns:cx5="http://schemas.microsoft.com/office/drawing/2016/5/11/chartex" xmlns:cx6="http://schemas.microsoft.com/office/drawing/2016/5/12/chartex" xmlns:cx7="http://schemas.microsoft.com/office/drawing/2016/5/13/chartex" xmlns:cx8="http://schemas.microsoft.com/office/drawing/2016/5/14/chartex" xmlns:mc="http://schemas.openxmlformats.org/markup-compatibility/2006" xmlns:aink="http://schemas.microsoft.com/office/drawing/2016/ink" xmlns:am3d="http://schemas.microsoft.com/office/drawing/2017/model3d" xmlns:o="urn:schemas-microsoft-com:office:office" xmlns:oel="http://schemas.microsoft.com/office/2019/extlst" xmlns:r="http://schemas.openxmlformats.org/officeDocument/2006/relationships" xmlns:m="http://schemas.openxmlformats.org/officeDocument/2006/math" xmlns:v="urn:schemas-microsoft-com:vml" xmlns:wp14="http://schemas.microsoft.com/office/word/2010/wordprocessingDrawing" xmlns:wp="http://schemas.openxmlformats.org/drawingml/2006/wordprocessingDrawing" xmlns:w10="urn:schemas-microsoft-com:office:word" xmlns:w="http://schemas.openxmlformats.org/wordprocessingml/2006/main" xmlns:w14="http://schemas.microsoft.com/office/word/2010/wordml" xmlns:w15="http://schemas.microsoft.com/office/word/2012/wordml" xmlns:w16cex="http://schemas.microsoft.com/office/word/2018/wordml/cex" xmlns:w16cid="http://schemas.microsoft.com/office/word/2016/wordml/cid" xmlns:w16="http://schemas.microsoft.com/office/word/2018/wordml" xmlns:w16du="http://schemas.microsoft.com/office/word/2023/wordml/word16du" xmlns:w16sdtdh="http://schemas.microsoft.com/office/word/2020/wordml/sdtdatahash" xmlns:w16se="http://schemas.microsoft.com/office/word/2015/wordml/symex" xmlns:wpg="http://schemas.microsoft.com/office/word/2010/wordprocessingGroup" xmlns:wpi="http://schemas.microsoft.com/office/word/2010/wordprocessingInk" xmlns:wne="http://schemas.microsoft.com/office/word/2006/wordml" xmlns:wps="http://schemas.microsoft.com/office/word/2010/wordprocessingShape" mc:Ignorable="w14 w15 w16se w16cid w16 w16cex w16sdtdh wp14">
+<w:hdr xmlns:wpc="http://schemas.microsoft.com/office/word/2010/wordprocessingCanvas" xmlns:cx="http://schemas.microsoft.com/office/drawing/2014/chartex" xmlns:cx1="http://schemas.microsoft.com/office/drawing/2015/9/8/chartex" xmlns:cx2="http://schemas.microsoft.com/office/drawing/2015/10/21/chartex" xmlns:cx3="http://schemas.microsoft.com/office/drawing/2016/5/9/chartex" xmlns:cx4="http://schemas.microsoft.com/office/drawing/2016/5/10/chartex" xmlns:cx5="http://schemas.microsoft.com/office/drawing/2016/5/11/chartex" xmlns:cx6="http://schemas.microsoft.com/office/drawing/2016/5/12/chartex" xmlns:cx7="http://schemas.microsoft.com/office/drawing/2016/5/13/chartex" xmlns:cx8="http://schemas.microsoft.com/office/drawing/2016/5/14/chartex" xmlns:mc="http://schemas.openxmlformats.org/markup-compatibility/2006" xmlns:aink="http://schemas.microsoft.com/office/drawing/2016/ink" xmlns:am3d="http://schemas.microsoft.com/office/drawing/2017/model3d" xmlns:o="urn:schemas-microsoft-com:office:office" xmlns:oel="http://schemas.microsoft.com/office/2019/extlst" xmlns:r="http://schemas.openxmlformats.org/officeDocument/2006/relationships" xmlns:m="http://schemas.openxmlformats.org/officeDocument/2006/math" xmlns:v="urn:schemas-microsoft-com:vml" xmlns:wp14="http://schemas.microsoft.com/office/word/2010/wordprocessingDrawing" xmlns:wp="http://schemas.openxmlformats.org/drawingml/2006/wordprocessingDrawing" xmlns:w10="urn:schemas-microsoft-com:office:word" xmlns:w="http://schemas.openxmlformats.org/wordprocessingml/2006/main" xmlns:w14="http://schemas.microsoft.com/office/word/2010/wordml" xmlns:w15="http://schemas.microsoft.com/office/word/2012/wordml" xmlns:w16cex="http://schemas.microsoft.com/office/word/2018/wordml/cex" xmlns:w16cid="http://schemas.microsoft.com/office/word/2016/wordml/cid" xmlns:w16="http://schemas.microsoft.com/office/word/2018/wordml" xmlns:w16sdtdh="http://schemas.microsoft.com/office/word/2020/wordml/sdtdatahash" xmlns:w16se="http://schemas.microsoft.com/office/word/2015/wordml/symex" xmlns:wpg="http://schemas.microsoft.com/office/word/2010/wordprocessingGroup" xmlns:wpi="http://schemas.microsoft.com/office/word/2010/wordprocessingInk" xmlns:wne="http://schemas.microsoft.com/office/word/2006/wordml" xmlns:wps="http://schemas.microsoft.com/office/word/2010/wordprocessingShape" mc:Ignorable="w14 w15 w16se w16cid w16 w16cex w16sdtdh wp14">
   <w:p>
     <w:pPr>
       <w:pStyle w:val="Header"/>
@@ -10917,7 +10925,7 @@
 </file>
 
 <file path=word/numbering.xml><?xml version="1.0" encoding="utf-8"?>
-<w:numbering xmlns:wpc="http://schemas.microsoft.com/office/word/2010/wordprocessingCanvas" xmlns:cx="http://schemas.microsoft.com/office/drawing/2014/chartex" xmlns:cx1="http://schemas.microsoft.com/office/drawing/2015/9/8/chartex" xmlns:cx2="http://schemas.microsoft.com/office/drawing/2015/10/21/chartex" xmlns:cx3="http://schemas.microsoft.com/office/drawing/2016/5/9/chartex" xmlns:cx4="http://schemas.microsoft.com/office/drawing/2016/5/10/chartex" xmlns:cx5="http://schemas.microsoft.com/office/drawing/2016/5/11/chartex" xmlns:cx6="http://schemas.microsoft.com/office/drawing/2016/5/12/chartex" xmlns:cx7="http://schemas.microsoft.com/office/drawing/2016/5/13/chartex" xmlns:cx8="http://schemas.microsoft.com/office/drawing/2016/5/14/chartex" xmlns:mc="http://schemas.openxmlformats.org/markup-compatibility/2006" xmlns:aink="http://schemas.microsoft.com/office/drawing/2016/ink" xmlns:am3d="http://schemas.microsoft.com/office/drawing/2017/model3d" xmlns:o="urn:schemas-microsoft-com:office:office" xmlns:oel="http://schemas.microsoft.com/office/2019/extlst" xmlns:r="http://schemas.openxmlformats.org/officeDocument/2006/relationships" xmlns:m="http://schemas.openxmlformats.org/officeDocument/2006/math" xmlns:v="urn:schemas-microsoft-com:vml" xmlns:wp14="http://schemas.microsoft.com/office/word/2010/wordprocessingDrawing" xmlns:wp="http://schemas.openxmlformats.org/drawingml/2006/wordprocessingDrawing" xmlns:w10="urn:schemas-microsoft-com:office:word" xmlns:w="http://schemas.openxmlformats.org/wordprocessingml/2006/main" xmlns:w14="http://schemas.microsoft.com/office/word/2010/wordml" xmlns:w15="http://schemas.microsoft.com/office/word/2012/wordml" xmlns:w16cex="http://schemas.microsoft.com/office/word/2018/wordml/cex" xmlns:w16cid="http://schemas.microsoft.com/office/word/2016/wordml/cid" xmlns:w16="http://schemas.microsoft.com/office/word/2018/wordml" xmlns:w16du="http://schemas.microsoft.com/office/word/2023/wordml/word16du" xmlns:w16sdtdh="http://schemas.microsoft.com/office/word/2020/wordml/sdtdatahash" xmlns:w16se="http://schemas.microsoft.com/office/word/2015/wordml/symex" xmlns:wpg="http://schemas.microsoft.com/office/word/2010/wordprocessingGroup" xmlns:wpi="http://schemas.microsoft.com/office/word/2010/wordprocessingInk" xmlns:wne="http://schemas.microsoft.com/office/word/2006/wordml" xmlns:wps="http://schemas.microsoft.com/office/word/2010/wordprocessingShape" mc:Ignorable="w14 w15 w16se w16cid w16 w16cex w16sdtdh wp14">
+<w:numbering xmlns:wpc="http://schemas.microsoft.com/office/word/2010/wordprocessingCanvas" xmlns:cx="http://schemas.microsoft.com/office/drawing/2014/chartex" xmlns:cx1="http://schemas.microsoft.com/office/drawing/2015/9/8/chartex" xmlns:cx2="http://schemas.microsoft.com/office/drawing/2015/10/21/chartex" xmlns:cx3="http://schemas.microsoft.com/office/drawing/2016/5/9/chartex" xmlns:cx4="http://schemas.microsoft.com/office/drawing/2016/5/10/chartex" xmlns:cx5="http://schemas.microsoft.com/office/drawing/2016/5/11/chartex" xmlns:cx6="http://schemas.microsoft.com/office/drawing/2016/5/12/chartex" xmlns:cx7="http://schemas.microsoft.com/office/drawing/2016/5/13/chartex" xmlns:cx8="http://schemas.microsoft.com/office/drawing/2016/5/14/chartex" xmlns:mc="http://schemas.openxmlformats.org/markup-compatibility/2006" xmlns:aink="http://schemas.microsoft.com/office/drawing/2016/ink" xmlns:am3d="http://schemas.microsoft.com/office/drawing/2017/model3d" xmlns:o="urn:schemas-microsoft-com:office:office" xmlns:oel="http://schemas.microsoft.com/office/2019/extlst" xmlns:r="http://schemas.openxmlformats.org/officeDocument/2006/relationships" xmlns:m="http://schemas.openxmlformats.org/officeDocument/2006/math" xmlns:v="urn:schemas-microsoft-com:vml" xmlns:wp14="http://schemas.microsoft.com/office/word/2010/wordprocessingDrawing" xmlns:wp="http://schemas.openxmlformats.org/drawingml/2006/wordprocessingDrawing" xmlns:w10="urn:schemas-microsoft-com:office:word" xmlns:w="http://schemas.openxmlformats.org/wordprocessingml/2006/main" xmlns:w14="http://schemas.microsoft.com/office/word/2010/wordml" xmlns:w15="http://schemas.microsoft.com/office/word/2012/wordml" xmlns:w16cex="http://schemas.microsoft.com/office/word/2018/wordml/cex" xmlns:w16cid="http://schemas.microsoft.com/office/word/2016/wordml/cid" xmlns:w16="http://schemas.microsoft.com/office/word/2018/wordml" xmlns:w16sdtdh="http://schemas.microsoft.com/office/word/2020/wordml/sdtdatahash" xmlns:w16se="http://schemas.microsoft.com/office/word/2015/wordml/symex" xmlns:wpg="http://schemas.microsoft.com/office/word/2010/wordprocessingGroup" xmlns:wpi="http://schemas.microsoft.com/office/word/2010/wordprocessingInk" xmlns:wne="http://schemas.microsoft.com/office/word/2006/wordml" xmlns:wps="http://schemas.microsoft.com/office/word/2010/wordprocessingShape" mc:Ignorable="w14 w15 w16se w16cid w16 w16cex w16sdtdh wp14">
   <w:abstractNum w:abstractNumId="0" w15:restartNumberingAfterBreak="0">
     <w:nsid w:val="00000001"/>
     <w:multiLevelType w:val="multilevel"/>

</xml_diff>

<commit_message>
Added hints to inheritance advanced exercises
</commit_message>
<xml_diff>
--- a/Courses/Software-Sciences/Module-1-OOP/09.2-Inheritance-Advanced/09.2-Inheritance-Advanced-Exercises.docx
+++ b/Courses/Software-Sciences/Module-1-OOP/09.2-Inheritance-Advanced/09.2-Inheritance-Advanced-Exercises.docx
@@ -129,7 +129,7 @@
           <w:bCs/>
           <w:lang w:val="bg-BG"/>
         </w:rPr>
-        <w:t>шест</w:t>
+        <w:t>пет</w:t>
       </w:r>
       <w:r>
         <w:rPr>
@@ -166,9 +166,9 @@
           <w:noProof/>
         </w:rPr>
         <w:drawing>
-          <wp:inline distT="0" distB="0" distL="0" distR="0" wp14:anchorId="727F8804" wp14:editId="116B8B9F">
-            <wp:extent cx="1158240" cy="519468"/>
-            <wp:effectExtent l="0" t="0" r="0" b="1270"/>
+          <wp:inline distT="0" distB="0" distL="0" distR="0" wp14:anchorId="727F8804" wp14:editId="00CDC04E">
+            <wp:extent cx="1158240" cy="518355"/>
+            <wp:effectExtent l="0" t="0" r="0" b="2540"/>
             <wp:docPr id="470543985" name="Picture 1"/>
             <wp:cNvGraphicFramePr>
               <a:graphicFrameLocks xmlns:a="http://schemas.openxmlformats.org/drawingml/2006/main" noChangeAspect="1"/>
@@ -197,7 +197,7 @@
                   <pic:spPr bwMode="auto">
                     <a:xfrm>
                       <a:off x="0" y="0"/>
-                      <a:ext cx="1158240" cy="519468"/>
+                      <a:ext cx="1158240" cy="518355"/>
                     </a:xfrm>
                     <a:prstGeom prst="rect">
                       <a:avLst/>
@@ -604,6 +604,786 @@
     </w:p>
     <w:p>
       <w:pPr>
+        <w:pStyle w:val="Heading3"/>
+        <w:rPr>
+          <w:noProof/>
+          <w:lang w:val="bg-BG"/>
+        </w:rPr>
+      </w:pPr>
+      <w:r>
+        <w:rPr>
+          <w:noProof/>
+          <w:lang w:val="bg-BG"/>
+        </w:rPr>
+        <w:t>Насоки</w:t>
+      </w:r>
+    </w:p>
+    <w:p>
+      <w:pPr>
+        <w:pStyle w:val="ListParagraph"/>
+        <w:numPr>
+          <w:ilvl w:val="0"/>
+          <w:numId w:val="13"/>
+        </w:numPr>
+        <w:ind w:left="360"/>
+        <w:rPr>
+          <w:lang w:val="bg-BG"/>
+        </w:rPr>
+      </w:pPr>
+      <w:r>
+        <w:rPr>
+          <w:lang w:val="bg-BG"/>
+        </w:rPr>
+        <w:t xml:space="preserve">Създайте клас </w:t>
+      </w:r>
+      <w:r>
+        <w:rPr>
+          <w:rStyle w:val="CodeChar"/>
+        </w:rPr>
+        <w:t>RandomList</w:t>
+      </w:r>
+      <w:r>
+        <w:rPr>
+          <w:rStyle w:val="CodeChar"/>
+          <w:rFonts w:asciiTheme="minorHAnsi" w:hAnsiTheme="minorHAnsi" w:cstheme="minorHAnsi"/>
+          <w:b w:val="0"/>
+          <w:bCs/>
+          <w:lang w:val="bg-BG"/>
+        </w:rPr>
+        <w:t>.</w:t>
+      </w:r>
+      <w:r>
+        <w:t xml:space="preserve"> </w:t>
+      </w:r>
+      <w:r>
+        <w:rPr>
+          <w:lang w:val="bg-BG"/>
+        </w:rPr>
+        <w:t xml:space="preserve">Не забравяйте да добавите </w:t>
+      </w:r>
+      <w:r>
+        <w:rPr>
+          <w:rFonts w:ascii="Consolas" w:hAnsi="Consolas" w:cstheme="minorHAnsi"/>
+          <w:b/>
+          <w:bCs/>
+          <w:noProof/>
+        </w:rPr>
+        <w:t>namespace</w:t>
+      </w:r>
+      <w:r>
+        <w:rPr>
+          <w:rFonts w:ascii="Consolas" w:hAnsi="Consolas" w:cstheme="minorHAnsi"/>
+          <w:b/>
+          <w:bCs/>
+          <w:noProof/>
+          <w:lang w:val="bg-BG"/>
+        </w:rPr>
+        <w:t>-а</w:t>
+      </w:r>
+      <w:r>
+        <w:rPr>
+          <w:noProof/>
+        </w:rPr>
+        <w:t xml:space="preserve"> </w:t>
+      </w:r>
+      <w:r>
+        <w:rPr>
+          <w:rFonts w:ascii="Consolas" w:hAnsi="Consolas"/>
+          <w:b/>
+          <w:noProof/>
+        </w:rPr>
+        <w:t>CustomRandomList</w:t>
+      </w:r>
+      <w:r>
+        <w:rPr>
+          <w:lang w:val="bg-BG"/>
+        </w:rPr>
+        <w:t>:</w:t>
+      </w:r>
+    </w:p>
+    <w:p>
+      <w:pPr>
+        <w:pStyle w:val="ListParagraph"/>
+        <w:ind w:left="360"/>
+        <w:rPr>
+          <w:lang w:val="bg-BG"/>
+        </w:rPr>
+      </w:pPr>
+      <w:r>
+        <w:rPr>
+          <w:noProof/>
+          <w:lang w:val="bg-BG"/>
+        </w:rPr>
+        <w:lastRenderedPageBreak/>
+        <w:drawing>
+          <wp:inline distT="0" distB="0" distL="0" distR="0" wp14:anchorId="26E3EC06" wp14:editId="4C593CD1">
+            <wp:extent cx="2243869" cy="1190625"/>
+            <wp:effectExtent l="19050" t="19050" r="23495" b="9525"/>
+            <wp:docPr id="2111349695" name="Картина 1"/>
+            <wp:cNvGraphicFramePr>
+              <a:graphicFrameLocks xmlns:a="http://schemas.openxmlformats.org/drawingml/2006/main" noChangeAspect="1"/>
+            </wp:cNvGraphicFramePr>
+            <a:graphic xmlns:a="http://schemas.openxmlformats.org/drawingml/2006/main">
+              <a:graphicData uri="http://schemas.openxmlformats.org/drawingml/2006/picture">
+                <pic:pic xmlns:pic="http://schemas.openxmlformats.org/drawingml/2006/picture">
+                  <pic:nvPicPr>
+                    <pic:cNvPr id="2111349695" name=""/>
+                    <pic:cNvPicPr/>
+                  </pic:nvPicPr>
+                  <pic:blipFill>
+                    <a:blip r:embed="rId12"/>
+                    <a:stretch>
+                      <a:fillRect/>
+                    </a:stretch>
+                  </pic:blipFill>
+                  <pic:spPr>
+                    <a:xfrm>
+                      <a:off x="0" y="0"/>
+                      <a:ext cx="2332675" cy="1237747"/>
+                    </a:xfrm>
+                    <a:prstGeom prst="rect">
+                      <a:avLst/>
+                    </a:prstGeom>
+                    <a:ln>
+                      <a:solidFill>
+                        <a:schemeClr val="bg1">
+                          <a:lumMod val="75000"/>
+                        </a:schemeClr>
+                      </a:solidFill>
+                    </a:ln>
+                  </pic:spPr>
+                </pic:pic>
+              </a:graphicData>
+            </a:graphic>
+          </wp:inline>
+        </w:drawing>
+      </w:r>
+    </w:p>
+    <w:p>
+      <w:pPr>
+        <w:pStyle w:val="ListParagraph"/>
+        <w:numPr>
+          <w:ilvl w:val="0"/>
+          <w:numId w:val="13"/>
+        </w:numPr>
+        <w:ind w:left="360"/>
+        <w:rPr>
+          <w:lang w:val="bg-BG"/>
+        </w:rPr>
+      </w:pPr>
+      <w:r>
+        <w:rPr>
+          <w:lang w:val="bg-BG"/>
+        </w:rPr>
+        <w:t xml:space="preserve">Наследете </w:t>
+      </w:r>
+      <w:r>
+        <w:rPr>
+          <w:b/>
+          <w:bCs/>
+          <w:lang w:val="bg-BG"/>
+        </w:rPr>
+        <w:t>всички</w:t>
+      </w:r>
+      <w:r>
+        <w:rPr>
+          <w:lang w:val="bg-BG"/>
+        </w:rPr>
+        <w:t xml:space="preserve"> функции от </w:t>
+      </w:r>
+      <w:r>
+        <w:rPr>
+          <w:rStyle w:val="CodeChar"/>
+        </w:rPr>
+        <w:t>List&lt;string&gt;</w:t>
+      </w:r>
+      <w:r>
+        <w:rPr>
+          <w:lang w:val="bg-BG"/>
+        </w:rPr>
+        <w:t xml:space="preserve"> в класа</w:t>
+      </w:r>
+      <w:r>
+        <w:t>:</w:t>
+      </w:r>
+    </w:p>
+    <w:p>
+      <w:pPr>
+        <w:pStyle w:val="ListParagraph"/>
+        <w:ind w:left="360"/>
+        <w:rPr>
+          <w:lang w:val="bg-BG"/>
+        </w:rPr>
+      </w:pPr>
+      <w:r>
+        <w:rPr>
+          <w:noProof/>
+          <w:lang w:val="bg-BG"/>
+        </w:rPr>
+        <w:drawing>
+          <wp:inline distT="0" distB="0" distL="0" distR="0" wp14:anchorId="397DCA97" wp14:editId="6CCBF0B1">
+            <wp:extent cx="2881313" cy="126739"/>
+            <wp:effectExtent l="19050" t="19050" r="14605" b="26035"/>
+            <wp:docPr id="299273781" name="Картина 1"/>
+            <wp:cNvGraphicFramePr>
+              <a:graphicFrameLocks xmlns:a="http://schemas.openxmlformats.org/drawingml/2006/main" noChangeAspect="1"/>
+            </wp:cNvGraphicFramePr>
+            <a:graphic xmlns:a="http://schemas.openxmlformats.org/drawingml/2006/main">
+              <a:graphicData uri="http://schemas.openxmlformats.org/drawingml/2006/picture">
+                <pic:pic xmlns:pic="http://schemas.openxmlformats.org/drawingml/2006/picture">
+                  <pic:nvPicPr>
+                    <pic:cNvPr id="299273781" name=""/>
+                    <pic:cNvPicPr/>
+                  </pic:nvPicPr>
+                  <pic:blipFill>
+                    <a:blip r:embed="rId13"/>
+                    <a:stretch>
+                      <a:fillRect/>
+                    </a:stretch>
+                  </pic:blipFill>
+                  <pic:spPr>
+                    <a:xfrm>
+                      <a:off x="0" y="0"/>
+                      <a:ext cx="3424012" cy="150610"/>
+                    </a:xfrm>
+                    <a:prstGeom prst="rect">
+                      <a:avLst/>
+                    </a:prstGeom>
+                    <a:ln>
+                      <a:solidFill>
+                        <a:schemeClr val="bg1">
+                          <a:lumMod val="75000"/>
+                        </a:schemeClr>
+                      </a:solidFill>
+                    </a:ln>
+                  </pic:spPr>
+                </pic:pic>
+              </a:graphicData>
+            </a:graphic>
+          </wp:inline>
+        </w:drawing>
+      </w:r>
+    </w:p>
+    <w:p>
+      <w:pPr>
+        <w:pStyle w:val="ListParagraph"/>
+        <w:numPr>
+          <w:ilvl w:val="0"/>
+          <w:numId w:val="13"/>
+        </w:numPr>
+        <w:ind w:left="360"/>
+        <w:rPr>
+          <w:lang w:val="bg-BG"/>
+        </w:rPr>
+      </w:pPr>
+      <w:r>
+        <w:rPr>
+          <w:lang w:val="bg-BG"/>
+        </w:rPr>
+        <w:t xml:space="preserve">Добавете </w:t>
+      </w:r>
+      <w:r>
+        <w:rPr>
+          <w:lang w:val="bg-BG"/>
+        </w:rPr>
+        <w:t>частна</w:t>
+      </w:r>
+      <w:r>
+        <w:rPr>
+          <w:lang w:val="bg-BG"/>
+        </w:rPr>
+        <w:t xml:space="preserve"> </w:t>
+      </w:r>
+      <w:r>
+        <w:rPr>
+          <w:lang w:val="bg-BG"/>
+        </w:rPr>
+        <w:t>променлива</w:t>
+      </w:r>
+      <w:r>
+        <w:t xml:space="preserve"> </w:t>
+      </w:r>
+      <w:r>
+        <w:rPr>
+          <w:lang w:val="bg-BG"/>
+        </w:rPr>
+        <w:t xml:space="preserve">от тип </w:t>
+      </w:r>
+      <w:r>
+        <w:rPr>
+          <w:rFonts w:ascii="Consolas" w:hAnsi="Consolas"/>
+          <w:b/>
+          <w:bCs/>
+          <w:lang w:val="bg-BG"/>
+        </w:rPr>
+        <w:t>Random</w:t>
+      </w:r>
+      <w:r>
+        <w:rPr>
+          <w:lang w:val="bg-BG"/>
+        </w:rPr>
+        <w:t xml:space="preserve"> </w:t>
+      </w:r>
+      <w:r>
+        <w:rPr>
+          <w:lang w:val="bg-BG"/>
+        </w:rPr>
+        <w:t xml:space="preserve">с име </w:t>
+      </w:r>
+      <w:r>
+        <w:rPr>
+          <w:rFonts w:ascii="Consolas" w:hAnsi="Consolas"/>
+          <w:b/>
+          <w:bCs/>
+        </w:rPr>
+        <w:t>random</w:t>
+      </w:r>
+      <w:r>
+        <w:rPr>
+          <w:lang w:val="bg-BG"/>
+        </w:rPr>
+        <w:t>:</w:t>
+      </w:r>
+    </w:p>
+    <w:p>
+      <w:pPr>
+        <w:pStyle w:val="ListParagraph"/>
+        <w:ind w:left="360"/>
+        <w:rPr>
+          <w:lang w:val="bg-BG"/>
+        </w:rPr>
+      </w:pPr>
+      <w:r>
+        <w:rPr>
+          <w:noProof/>
+          <w:lang w:val="bg-BG"/>
+        </w:rPr>
+        <w:drawing>
+          <wp:inline distT="0" distB="0" distL="0" distR="0" wp14:anchorId="5777F29B" wp14:editId="269539F4">
+            <wp:extent cx="1726221" cy="147637"/>
+            <wp:effectExtent l="19050" t="19050" r="7620" b="24130"/>
+            <wp:docPr id="480721364" name="Картина 1"/>
+            <wp:cNvGraphicFramePr>
+              <a:graphicFrameLocks xmlns:a="http://schemas.openxmlformats.org/drawingml/2006/main" noChangeAspect="1"/>
+            </wp:cNvGraphicFramePr>
+            <a:graphic xmlns:a="http://schemas.openxmlformats.org/drawingml/2006/main">
+              <a:graphicData uri="http://schemas.openxmlformats.org/drawingml/2006/picture">
+                <pic:pic xmlns:pic="http://schemas.openxmlformats.org/drawingml/2006/picture">
+                  <pic:nvPicPr>
+                    <pic:cNvPr id="480721364" name=""/>
+                    <pic:cNvPicPr/>
+                  </pic:nvPicPr>
+                  <pic:blipFill rotWithShape="1">
+                    <a:blip r:embed="rId14"/>
+                    <a:srcRect t="2" r="2114" b="19278"/>
+                    <a:stretch/>
+                  </pic:blipFill>
+                  <pic:spPr bwMode="auto">
+                    <a:xfrm>
+                      <a:off x="0" y="0"/>
+                      <a:ext cx="2313045" cy="197826"/>
+                    </a:xfrm>
+                    <a:prstGeom prst="rect">
+                      <a:avLst/>
+                    </a:prstGeom>
+                    <a:ln w="9525" cap="flat" cmpd="sng" algn="ctr">
+                      <a:solidFill>
+                        <a:sysClr val="window" lastClr="FFFFFF">
+                          <a:lumMod val="75000"/>
+                        </a:sysClr>
+                      </a:solidFill>
+                      <a:prstDash val="solid"/>
+                      <a:round/>
+                      <a:headEnd type="none" w="med" len="med"/>
+                      <a:tailEnd type="none" w="med" len="med"/>
+                      <a:extLst>
+                        <a:ext uri="{C807C97D-BFC1-408E-A445-0C87EB9F89A2}">
+                          <ask:lineSketchStyleProps xmlns:ask="http://schemas.microsoft.com/office/drawing/2018/sketchyshapes" sd="0">
+                            <a:custGeom>
+                              <a:avLst/>
+                              <a:gdLst/>
+                              <a:ahLst/>
+                              <a:cxnLst/>
+                              <a:rect l="0" t="0" r="0" b="0"/>
+                              <a:pathLst/>
+                            </a:custGeom>
+                            <ask:type/>
+                          </ask:lineSketchStyleProps>
+                        </a:ext>
+                      </a:extLst>
+                    </a:ln>
+                    <a:extLst>
+                      <a:ext uri="{53640926-AAD7-44D8-BBD7-CCE9431645EC}">
+                        <a14:shadowObscured xmlns:a14="http://schemas.microsoft.com/office/drawing/2010/main"/>
+                      </a:ext>
+                    </a:extLst>
+                  </pic:spPr>
+                </pic:pic>
+              </a:graphicData>
+            </a:graphic>
+          </wp:inline>
+        </w:drawing>
+      </w:r>
+    </w:p>
+    <w:p>
+      <w:pPr>
+        <w:pStyle w:val="ListParagraph"/>
+        <w:numPr>
+          <w:ilvl w:val="0"/>
+          <w:numId w:val="13"/>
+        </w:numPr>
+        <w:ind w:left="360"/>
+        <w:rPr>
+          <w:lang w:val="bg-BG"/>
+        </w:rPr>
+      </w:pPr>
+      <w:r>
+        <w:rPr>
+          <w:lang w:val="bg-BG"/>
+        </w:rPr>
+        <w:t xml:space="preserve">В конструктора </w:t>
+      </w:r>
+      <w:r>
+        <w:rPr>
+          <w:lang w:val="bg-BG"/>
+        </w:rPr>
+        <w:t>инициализирайте</w:t>
+      </w:r>
+      <w:r>
+        <w:rPr>
+          <w:lang w:val="bg-BG"/>
+        </w:rPr>
+        <w:t xml:space="preserve"> </w:t>
+      </w:r>
+      <w:r>
+        <w:rPr>
+          <w:b/>
+          <w:bCs/>
+          <w:lang w:val="bg-BG"/>
+        </w:rPr>
+        <w:t>променливата</w:t>
+      </w:r>
+      <w:r>
+        <w:rPr>
+          <w:lang w:val="bg-BG"/>
+        </w:rPr>
+        <w:t>:</w:t>
+      </w:r>
+    </w:p>
+    <w:p>
+      <w:pPr>
+        <w:pStyle w:val="ListParagraph"/>
+        <w:ind w:left="360"/>
+        <w:rPr>
+          <w:lang w:val="bg-BG"/>
+        </w:rPr>
+      </w:pPr>
+      <w:r>
+        <w:rPr>
+          <w:noProof/>
+          <w:lang w:val="bg-BG"/>
+        </w:rPr>
+        <w:drawing>
+          <wp:inline distT="0" distB="0" distL="0" distR="0" wp14:anchorId="3D6C5619" wp14:editId="3699BE35">
+            <wp:extent cx="2064572" cy="700088"/>
+            <wp:effectExtent l="19050" t="19050" r="12065" b="24130"/>
+            <wp:docPr id="1331963042" name="Картина 1"/>
+            <wp:cNvGraphicFramePr>
+              <a:graphicFrameLocks xmlns:a="http://schemas.openxmlformats.org/drawingml/2006/main" noChangeAspect="1"/>
+            </wp:cNvGraphicFramePr>
+            <a:graphic xmlns:a="http://schemas.openxmlformats.org/drawingml/2006/main">
+              <a:graphicData uri="http://schemas.openxmlformats.org/drawingml/2006/picture">
+                <pic:pic xmlns:pic="http://schemas.openxmlformats.org/drawingml/2006/picture">
+                  <pic:nvPicPr>
+                    <pic:cNvPr id="1331963042" name=""/>
+                    <pic:cNvPicPr/>
+                  </pic:nvPicPr>
+                  <pic:blipFill>
+                    <a:blip r:embed="rId15"/>
+                    <a:stretch>
+                      <a:fillRect/>
+                    </a:stretch>
+                  </pic:blipFill>
+                  <pic:spPr>
+                    <a:xfrm>
+                      <a:off x="0" y="0"/>
+                      <a:ext cx="2097194" cy="711150"/>
+                    </a:xfrm>
+                    <a:prstGeom prst="rect">
+                      <a:avLst/>
+                    </a:prstGeom>
+                    <a:ln>
+                      <a:solidFill>
+                        <a:schemeClr val="bg1">
+                          <a:lumMod val="75000"/>
+                        </a:schemeClr>
+                      </a:solidFill>
+                    </a:ln>
+                  </pic:spPr>
+                </pic:pic>
+              </a:graphicData>
+            </a:graphic>
+          </wp:inline>
+        </w:drawing>
+      </w:r>
+    </w:p>
+    <w:p>
+      <w:pPr>
+        <w:pStyle w:val="ListParagraph"/>
+        <w:numPr>
+          <w:ilvl w:val="0"/>
+          <w:numId w:val="13"/>
+        </w:numPr>
+        <w:ind w:left="360"/>
+        <w:rPr>
+          <w:lang w:val="bg-BG"/>
+        </w:rPr>
+      </w:pPr>
+      <w:r>
+        <w:rPr>
+          <w:lang w:val="bg-BG"/>
+        </w:rPr>
+        <w:t xml:space="preserve">След това добавете метода </w:t>
+      </w:r>
+      <w:r>
+        <w:rPr>
+          <w:rFonts w:ascii="Consolas" w:hAnsi="Consolas"/>
+          <w:b/>
+          <w:bCs/>
+          <w:lang w:val="bg-BG"/>
+        </w:rPr>
+        <w:t>RandomString</w:t>
+      </w:r>
+      <w:r>
+        <w:rPr>
+          <w:rFonts w:ascii="Consolas" w:hAnsi="Consolas"/>
+          <w:b/>
+          <w:bCs/>
+        </w:rPr>
+        <w:t>()</w:t>
+      </w:r>
+      <w:r>
+        <w:rPr>
+          <w:rFonts w:cstheme="minorHAnsi"/>
+        </w:rPr>
+        <w:t>,</w:t>
+      </w:r>
+      <w:r>
+        <w:rPr>
+          <w:lang w:val="bg-BG"/>
+        </w:rPr>
+        <w:t xml:space="preserve"> който трябва да връща </w:t>
+      </w:r>
+      <w:r>
+        <w:rPr>
+          <w:b/>
+          <w:bCs/>
+          <w:lang w:val="bg-BG"/>
+        </w:rPr>
+        <w:t>низ</w:t>
+      </w:r>
+      <w:r>
+        <w:rPr>
+          <w:lang w:val="bg-BG"/>
+        </w:rPr>
+        <w:t xml:space="preserve"> от </w:t>
+      </w:r>
+      <w:r>
+        <w:rPr>
+          <w:b/>
+          <w:bCs/>
+          <w:lang w:val="bg-BG"/>
+        </w:rPr>
+        <w:t>списъка</w:t>
+      </w:r>
+      <w:r>
+        <w:rPr>
+          <w:lang w:val="bg-BG"/>
+        </w:rPr>
+        <w:t xml:space="preserve"> на случаен принцип</w:t>
+      </w:r>
+      <w:r>
+        <w:rPr>
+          <w:lang w:val="bg-BG"/>
+        </w:rPr>
+        <w:t>:</w:t>
+      </w:r>
+    </w:p>
+    <w:p>
+      <w:pPr>
+        <w:pStyle w:val="ListParagraph"/>
+        <w:ind w:left="360"/>
+        <w:rPr>
+          <w:lang w:val="bg-BG"/>
+        </w:rPr>
+      </w:pPr>
+      <w:r>
+        <w:rPr>
+          <w:noProof/>
+          <w:lang w:val="bg-BG"/>
+        </w:rPr>
+        <w:drawing>
+          <wp:inline distT="0" distB="0" distL="0" distR="0" wp14:anchorId="4DB9E318" wp14:editId="292813AA">
+            <wp:extent cx="2230696" cy="661987"/>
+            <wp:effectExtent l="19050" t="19050" r="17780" b="24130"/>
+            <wp:docPr id="2004368351" name="Картина 1"/>
+            <wp:cNvGraphicFramePr>
+              <a:graphicFrameLocks xmlns:a="http://schemas.openxmlformats.org/drawingml/2006/main" noChangeAspect="1"/>
+            </wp:cNvGraphicFramePr>
+            <a:graphic xmlns:a="http://schemas.openxmlformats.org/drawingml/2006/main">
+              <a:graphicData uri="http://schemas.openxmlformats.org/drawingml/2006/picture">
+                <pic:pic xmlns:pic="http://schemas.openxmlformats.org/drawingml/2006/picture">
+                  <pic:nvPicPr>
+                    <pic:cNvPr id="2004368351" name=""/>
+                    <pic:cNvPicPr/>
+                  </pic:nvPicPr>
+                  <pic:blipFill>
+                    <a:blip r:embed="rId16"/>
+                    <a:stretch>
+                      <a:fillRect/>
+                    </a:stretch>
+                  </pic:blipFill>
+                  <pic:spPr>
+                    <a:xfrm>
+                      <a:off x="0" y="0"/>
+                      <a:ext cx="2292978" cy="680470"/>
+                    </a:xfrm>
+                    <a:prstGeom prst="rect">
+                      <a:avLst/>
+                    </a:prstGeom>
+                    <a:ln>
+                      <a:solidFill>
+                        <a:schemeClr val="bg1">
+                          <a:lumMod val="75000"/>
+                        </a:schemeClr>
+                      </a:solidFill>
+                    </a:ln>
+                  </pic:spPr>
+                </pic:pic>
+              </a:graphicData>
+            </a:graphic>
+          </wp:inline>
+        </w:drawing>
+      </w:r>
+    </w:p>
+    <w:p>
+      <w:pPr>
+        <w:pStyle w:val="ListParagraph"/>
+        <w:numPr>
+          <w:ilvl w:val="0"/>
+          <w:numId w:val="13"/>
+        </w:numPr>
+        <w:ind w:left="360"/>
+        <w:rPr>
+          <w:lang w:val="bg-BG"/>
+        </w:rPr>
+      </w:pPr>
+      <w:r>
+        <w:rPr>
+          <w:lang w:val="bg-BG"/>
+        </w:rPr>
+        <w:t xml:space="preserve">Накрая </w:t>
+      </w:r>
+      <w:r>
+        <w:rPr>
+          <w:b/>
+          <w:bCs/>
+          <w:lang w:val="bg-BG"/>
+        </w:rPr>
+        <w:t>добавете</w:t>
+      </w:r>
+      <w:r>
+        <w:rPr>
+          <w:lang w:val="bg-BG"/>
+        </w:rPr>
+        <w:t xml:space="preserve"> </w:t>
+      </w:r>
+      <w:r>
+        <w:rPr>
+          <w:lang w:val="bg-BG"/>
+        </w:rPr>
+        <w:t>неговата</w:t>
+      </w:r>
+      <w:r>
+        <w:rPr>
+          <w:lang w:val="bg-BG"/>
+        </w:rPr>
+        <w:t xml:space="preserve"> </w:t>
+      </w:r>
+      <w:r>
+        <w:rPr>
+          <w:b/>
+          <w:bCs/>
+          <w:lang w:val="bg-BG"/>
+        </w:rPr>
+        <w:t>логика</w:t>
+      </w:r>
+      <w:r>
+        <w:rPr>
+          <w:lang w:val="bg-BG"/>
+        </w:rPr>
+        <w:t>:</w:t>
+      </w:r>
+    </w:p>
+    <w:p>
+      <w:pPr>
+        <w:pStyle w:val="ListParagraph"/>
+        <w:ind w:left="360"/>
+        <w:rPr>
+          <w:lang w:val="bg-BG"/>
+        </w:rPr>
+      </w:pPr>
+      <w:r>
+        <w:rPr>
+          <w:noProof/>
+          <w:lang w:val="bg-BG"/>
+        </w:rPr>
+        <w:drawing>
+          <wp:inline distT="0" distB="0" distL="0" distR="0" wp14:anchorId="10CF99D4" wp14:editId="16816F7E">
+            <wp:extent cx="2891879" cy="695325"/>
+            <wp:effectExtent l="19050" t="19050" r="22860" b="9525"/>
+            <wp:docPr id="1380916854" name="Картина 1"/>
+            <wp:cNvGraphicFramePr>
+              <a:graphicFrameLocks xmlns:a="http://schemas.openxmlformats.org/drawingml/2006/main" noChangeAspect="1"/>
+            </wp:cNvGraphicFramePr>
+            <a:graphic xmlns:a="http://schemas.openxmlformats.org/drawingml/2006/main">
+              <a:graphicData uri="http://schemas.openxmlformats.org/drawingml/2006/picture">
+                <pic:pic xmlns:pic="http://schemas.openxmlformats.org/drawingml/2006/picture">
+                  <pic:nvPicPr>
+                    <pic:cNvPr id="1380916854" name=""/>
+                    <pic:cNvPicPr/>
+                  </pic:nvPicPr>
+                  <pic:blipFill>
+                    <a:blip r:embed="rId17"/>
+                    <a:stretch>
+                      <a:fillRect/>
+                    </a:stretch>
+                  </pic:blipFill>
+                  <pic:spPr>
+                    <a:xfrm>
+                      <a:off x="0" y="0"/>
+                      <a:ext cx="2989289" cy="718746"/>
+                    </a:xfrm>
+                    <a:prstGeom prst="rect">
+                      <a:avLst/>
+                    </a:prstGeom>
+                    <a:ln>
+                      <a:solidFill>
+                        <a:schemeClr val="bg1">
+                          <a:lumMod val="75000"/>
+                        </a:schemeClr>
+                      </a:solidFill>
+                    </a:ln>
+                  </pic:spPr>
+                </pic:pic>
+              </a:graphicData>
+            </a:graphic>
+          </wp:inline>
+        </w:drawing>
+      </w:r>
+    </w:p>
+    <w:p>
+      <w:pPr>
         <w:pStyle w:val="Heading2"/>
       </w:pPr>
       <w:r>
@@ -691,6 +1471,7 @@
       <w:r>
         <w:rPr>
           <w:rStyle w:val="CodeChar"/>
+          <w:rFonts w:ascii="Calibri" w:hAnsi="Calibri" w:cs="Calibri"/>
           <w:lang w:val="bg-BG"/>
         </w:rPr>
         <w:t xml:space="preserve"> </w:t>
@@ -844,7 +1625,7 @@
                     <pic:cNvPicPr/>
                   </pic:nvPicPr>
                   <pic:blipFill>
-                    <a:blip r:embed="rId12"/>
+                    <a:blip r:embed="rId18"/>
                     <a:stretch>
                       <a:fillRect/>
                     </a:stretch>
@@ -874,6 +1655,580 @@
     </w:p>
     <w:p>
       <w:pPr>
+        <w:pStyle w:val="Heading3"/>
+        <w:rPr>
+          <w:lang w:val="bg-BG"/>
+        </w:rPr>
+      </w:pPr>
+      <w:r>
+        <w:rPr>
+          <w:lang w:val="bg-BG"/>
+        </w:rPr>
+        <w:t>Насоки:</w:t>
+      </w:r>
+    </w:p>
+    <w:p>
+      <w:pPr>
+        <w:pStyle w:val="ListParagraph"/>
+        <w:numPr>
+          <w:ilvl w:val="0"/>
+          <w:numId w:val="14"/>
+        </w:numPr>
+        <w:ind w:left="360"/>
+        <w:rPr>
+          <w:lang w:val="bg-BG"/>
+        </w:rPr>
+      </w:pPr>
+      <w:r>
+        <w:rPr>
+          <w:lang w:val="bg-BG"/>
+        </w:rPr>
+        <w:t xml:space="preserve">Създайте клас </w:t>
+      </w:r>
+      <w:r>
+        <w:rPr>
+          <w:rStyle w:val="CodeChar"/>
+        </w:rPr>
+        <w:t>StackOfStrings</w:t>
+      </w:r>
+      <w:r>
+        <w:rPr>
+          <w:rStyle w:val="CodeChar"/>
+          <w:rFonts w:asciiTheme="minorHAnsi" w:hAnsiTheme="minorHAnsi" w:cstheme="minorHAnsi"/>
+          <w:b w:val="0"/>
+          <w:bCs/>
+          <w:lang w:val="bg-BG"/>
+        </w:rPr>
+        <w:t>.</w:t>
+      </w:r>
+      <w:r>
+        <w:t xml:space="preserve"> </w:t>
+      </w:r>
+      <w:r>
+        <w:rPr>
+          <w:lang w:val="bg-BG"/>
+        </w:rPr>
+        <w:t xml:space="preserve">Не забравяйте да добавите </w:t>
+      </w:r>
+      <w:r>
+        <w:rPr>
+          <w:b/>
+          <w:bCs/>
+          <w:noProof/>
+        </w:rPr>
+        <w:t>namespace</w:t>
+      </w:r>
+      <w:r>
+        <w:rPr>
+          <w:noProof/>
+        </w:rPr>
+        <w:t xml:space="preserve"> </w:t>
+      </w:r>
+      <w:r>
+        <w:rPr>
+          <w:rFonts w:ascii="Consolas" w:hAnsi="Consolas"/>
+          <w:b/>
+          <w:noProof/>
+        </w:rPr>
+        <w:t>CustomStack</w:t>
+      </w:r>
+      <w:r>
+        <w:rPr>
+          <w:lang w:val="bg-BG"/>
+        </w:rPr>
+        <w:t>:</w:t>
+      </w:r>
+    </w:p>
+    <w:p>
+      <w:pPr>
+        <w:pStyle w:val="ListParagraph"/>
+        <w:ind w:left="360"/>
+        <w:rPr>
+          <w:lang w:val="bg-BG"/>
+        </w:rPr>
+      </w:pPr>
+      <w:r>
+        <w:rPr>
+          <w:noProof/>
+          <w:lang w:val="bg-BG"/>
+        </w:rPr>
+        <w:drawing>
+          <wp:inline distT="0" distB="0" distL="0" distR="0" wp14:anchorId="745BF9A6" wp14:editId="2B77C2B6">
+            <wp:extent cx="2303567" cy="1128712"/>
+            <wp:effectExtent l="19050" t="19050" r="20955" b="14605"/>
+            <wp:docPr id="1451502208" name="Картина 1"/>
+            <wp:cNvGraphicFramePr>
+              <a:graphicFrameLocks xmlns:a="http://schemas.openxmlformats.org/drawingml/2006/main" noChangeAspect="1"/>
+            </wp:cNvGraphicFramePr>
+            <a:graphic xmlns:a="http://schemas.openxmlformats.org/drawingml/2006/main">
+              <a:graphicData uri="http://schemas.openxmlformats.org/drawingml/2006/picture">
+                <pic:pic xmlns:pic="http://schemas.openxmlformats.org/drawingml/2006/picture">
+                  <pic:nvPicPr>
+                    <pic:cNvPr id="1451502208" name=""/>
+                    <pic:cNvPicPr/>
+                  </pic:nvPicPr>
+                  <pic:blipFill>
+                    <a:blip r:embed="rId19"/>
+                    <a:stretch>
+                      <a:fillRect/>
+                    </a:stretch>
+                  </pic:blipFill>
+                  <pic:spPr>
+                    <a:xfrm>
+                      <a:off x="0" y="0"/>
+                      <a:ext cx="2343006" cy="1148036"/>
+                    </a:xfrm>
+                    <a:prstGeom prst="rect">
+                      <a:avLst/>
+                    </a:prstGeom>
+                    <a:ln>
+                      <a:solidFill>
+                        <a:schemeClr val="bg1">
+                          <a:lumMod val="75000"/>
+                        </a:schemeClr>
+                      </a:solidFill>
+                    </a:ln>
+                  </pic:spPr>
+                </pic:pic>
+              </a:graphicData>
+            </a:graphic>
+          </wp:inline>
+        </w:drawing>
+      </w:r>
+    </w:p>
+    <w:p>
+      <w:pPr>
+        <w:pStyle w:val="ListParagraph"/>
+        <w:numPr>
+          <w:ilvl w:val="0"/>
+          <w:numId w:val="14"/>
+        </w:numPr>
+        <w:ind w:left="360"/>
+        <w:rPr>
+          <w:lang w:val="bg-BG"/>
+        </w:rPr>
+      </w:pPr>
+      <w:r>
+        <w:rPr>
+          <w:lang w:val="bg-BG"/>
+        </w:rPr>
+        <w:t xml:space="preserve">Наследете </w:t>
+      </w:r>
+      <w:r>
+        <w:rPr>
+          <w:b/>
+          <w:bCs/>
+          <w:lang w:val="bg-BG"/>
+        </w:rPr>
+        <w:t>всички</w:t>
+      </w:r>
+      <w:r>
+        <w:rPr>
+          <w:lang w:val="bg-BG"/>
+        </w:rPr>
+        <w:t xml:space="preserve"> функции от </w:t>
+      </w:r>
+      <w:r>
+        <w:rPr>
+          <w:rStyle w:val="CodeChar"/>
+        </w:rPr>
+        <w:t>Stack</w:t>
+      </w:r>
+      <w:r>
+        <w:rPr>
+          <w:rStyle w:val="CodeChar"/>
+        </w:rPr>
+        <w:t>&lt;string&gt;</w:t>
+      </w:r>
+      <w:r>
+        <w:rPr>
+          <w:lang w:val="bg-BG"/>
+        </w:rPr>
+        <w:t xml:space="preserve"> в класа</w:t>
+      </w:r>
+      <w:r>
+        <w:t>:</w:t>
+      </w:r>
+    </w:p>
+    <w:p>
+      <w:pPr>
+        <w:pStyle w:val="ListParagraph"/>
+        <w:ind w:left="360"/>
+        <w:rPr>
+          <w:lang w:val="bg-BG"/>
+        </w:rPr>
+      </w:pPr>
+      <w:r>
+        <w:rPr>
+          <w:noProof/>
+          <w:lang w:val="bg-BG"/>
+        </w:rPr>
+        <w:drawing>
+          <wp:inline distT="0" distB="0" distL="0" distR="0" wp14:anchorId="70F82342" wp14:editId="49A55E8F">
+            <wp:extent cx="3495675" cy="130648"/>
+            <wp:effectExtent l="19050" t="19050" r="9525" b="22225"/>
+            <wp:docPr id="1347322146" name="Картина 1"/>
+            <wp:cNvGraphicFramePr>
+              <a:graphicFrameLocks xmlns:a="http://schemas.openxmlformats.org/drawingml/2006/main" noChangeAspect="1"/>
+            </wp:cNvGraphicFramePr>
+            <a:graphic xmlns:a="http://schemas.openxmlformats.org/drawingml/2006/main">
+              <a:graphicData uri="http://schemas.openxmlformats.org/drawingml/2006/picture">
+                <pic:pic xmlns:pic="http://schemas.openxmlformats.org/drawingml/2006/picture">
+                  <pic:nvPicPr>
+                    <pic:cNvPr id="1347322146" name=""/>
+                    <pic:cNvPicPr/>
+                  </pic:nvPicPr>
+                  <pic:blipFill>
+                    <a:blip r:embed="rId20"/>
+                    <a:stretch>
+                      <a:fillRect/>
+                    </a:stretch>
+                  </pic:blipFill>
+                  <pic:spPr>
+                    <a:xfrm>
+                      <a:off x="0" y="0"/>
+                      <a:ext cx="4204638" cy="157145"/>
+                    </a:xfrm>
+                    <a:prstGeom prst="rect">
+                      <a:avLst/>
+                    </a:prstGeom>
+                    <a:ln>
+                      <a:solidFill>
+                        <a:schemeClr val="bg1">
+                          <a:lumMod val="75000"/>
+                        </a:schemeClr>
+                      </a:solidFill>
+                    </a:ln>
+                  </pic:spPr>
+                </pic:pic>
+              </a:graphicData>
+            </a:graphic>
+          </wp:inline>
+        </w:drawing>
+      </w:r>
+    </w:p>
+    <w:p>
+      <w:pPr>
+        <w:pStyle w:val="ListParagraph"/>
+        <w:numPr>
+          <w:ilvl w:val="0"/>
+          <w:numId w:val="14"/>
+        </w:numPr>
+        <w:ind w:left="360"/>
+        <w:rPr>
+          <w:lang w:val="bg-BG"/>
+        </w:rPr>
+      </w:pPr>
+      <w:r>
+        <w:rPr>
+          <w:lang w:val="bg-BG"/>
+        </w:rPr>
+        <w:t xml:space="preserve">Създайте метод </w:t>
+      </w:r>
+      <w:r>
+        <w:rPr>
+          <w:rFonts w:ascii="Consolas" w:hAnsi="Consolas"/>
+          <w:b/>
+          <w:bCs/>
+          <w:lang w:val="bg-BG"/>
+        </w:rPr>
+        <w:t>IsEmpty()</w:t>
+      </w:r>
+      <w:r>
+        <w:rPr>
+          <w:rFonts w:cstheme="minorHAnsi"/>
+        </w:rPr>
+        <w:t>,</w:t>
+      </w:r>
+      <w:r>
+        <w:rPr>
+          <w:lang w:val="bg-BG"/>
+        </w:rPr>
+        <w:t xml:space="preserve"> който трябва да проверява дали в </w:t>
+      </w:r>
+      <w:r>
+        <w:rPr>
+          <w:b/>
+          <w:bCs/>
+          <w:lang w:val="bg-BG"/>
+        </w:rPr>
+        <w:t>стека</w:t>
+      </w:r>
+      <w:r>
+        <w:rPr>
+          <w:lang w:val="bg-BG"/>
+        </w:rPr>
+        <w:t xml:space="preserve"> няма </w:t>
+      </w:r>
+      <w:r>
+        <w:rPr>
+          <w:b/>
+          <w:bCs/>
+          <w:lang w:val="bg-BG"/>
+        </w:rPr>
+        <w:t>елементи</w:t>
+      </w:r>
+      <w:r>
+        <w:rPr>
+          <w:lang w:val="bg-BG"/>
+        </w:rPr>
+        <w:t>:</w:t>
+      </w:r>
+    </w:p>
+    <w:p>
+      <w:pPr>
+        <w:pStyle w:val="ListParagraph"/>
+        <w:ind w:left="360"/>
+        <w:rPr>
+          <w:lang w:val="bg-BG"/>
+        </w:rPr>
+      </w:pPr>
+      <w:r>
+        <w:rPr>
+          <w:noProof/>
+          <w:lang w:val="bg-BG"/>
+        </w:rPr>
+        <w:drawing>
+          <wp:inline distT="0" distB="0" distL="0" distR="0" wp14:anchorId="1F90A9C8" wp14:editId="325725DA">
+            <wp:extent cx="2207003" cy="733425"/>
+            <wp:effectExtent l="19050" t="19050" r="22225" b="9525"/>
+            <wp:docPr id="715019946" name="Картина 1"/>
+            <wp:cNvGraphicFramePr>
+              <a:graphicFrameLocks xmlns:a="http://schemas.openxmlformats.org/drawingml/2006/main" noChangeAspect="1"/>
+            </wp:cNvGraphicFramePr>
+            <a:graphic xmlns:a="http://schemas.openxmlformats.org/drawingml/2006/main">
+              <a:graphicData uri="http://schemas.openxmlformats.org/drawingml/2006/picture">
+                <pic:pic xmlns:pic="http://schemas.openxmlformats.org/drawingml/2006/picture">
+                  <pic:nvPicPr>
+                    <pic:cNvPr id="715019946" name=""/>
+                    <pic:cNvPicPr/>
+                  </pic:nvPicPr>
+                  <pic:blipFill>
+                    <a:blip r:embed="rId21"/>
+                    <a:stretch>
+                      <a:fillRect/>
+                    </a:stretch>
+                  </pic:blipFill>
+                  <pic:spPr>
+                    <a:xfrm>
+                      <a:off x="0" y="0"/>
+                      <a:ext cx="2264510" cy="752536"/>
+                    </a:xfrm>
+                    <a:prstGeom prst="rect">
+                      <a:avLst/>
+                    </a:prstGeom>
+                    <a:ln>
+                      <a:solidFill>
+                        <a:schemeClr val="bg1">
+                          <a:lumMod val="75000"/>
+                        </a:schemeClr>
+                      </a:solidFill>
+                    </a:ln>
+                  </pic:spPr>
+                </pic:pic>
+              </a:graphicData>
+            </a:graphic>
+          </wp:inline>
+        </w:drawing>
+      </w:r>
+    </w:p>
+    <w:p>
+      <w:pPr>
+        <w:pStyle w:val="ListParagraph"/>
+        <w:numPr>
+          <w:ilvl w:val="0"/>
+          <w:numId w:val="14"/>
+        </w:numPr>
+        <w:ind w:left="360"/>
+        <w:rPr>
+          <w:lang w:val="bg-BG"/>
+        </w:rPr>
+      </w:pPr>
+      <w:r>
+        <w:rPr>
+          <w:lang w:val="bg-BG"/>
+        </w:rPr>
+        <w:t xml:space="preserve">Накрая създайте метод </w:t>
+      </w:r>
+      <w:r>
+        <w:rPr>
+          <w:rFonts w:ascii="Consolas" w:hAnsi="Consolas"/>
+          <w:b/>
+          <w:bCs/>
+          <w:lang w:val="bg-BG"/>
+        </w:rPr>
+        <w:t>AddRange()</w:t>
+      </w:r>
+      <w:r>
+        <w:rPr>
+          <w:lang w:val="bg-BG"/>
+        </w:rPr>
+        <w:t xml:space="preserve">, който ще </w:t>
+      </w:r>
+      <w:r>
+        <w:rPr>
+          <w:b/>
+          <w:bCs/>
+          <w:lang w:val="bg-BG"/>
+        </w:rPr>
+        <w:t>добавя</w:t>
+      </w:r>
+      <w:r>
+        <w:rPr>
+          <w:lang w:val="bg-BG"/>
+        </w:rPr>
+        <w:t xml:space="preserve"> </w:t>
+      </w:r>
+      <w:r>
+        <w:rPr>
+          <w:b/>
+          <w:bCs/>
+          <w:lang w:val="bg-BG"/>
+        </w:rPr>
+        <w:t>елементи</w:t>
+      </w:r>
+      <w:r>
+        <w:rPr>
+          <w:b/>
+          <w:bCs/>
+          <w:lang w:val="bg-BG"/>
+        </w:rPr>
+        <w:t>те</w:t>
+      </w:r>
+      <w:r>
+        <w:rPr>
+          <w:lang w:val="bg-BG"/>
+        </w:rPr>
+        <w:t xml:space="preserve"> </w:t>
+      </w:r>
+      <w:r>
+        <w:rPr>
+          <w:lang w:val="bg-BG"/>
+        </w:rPr>
+        <w:t>от</w:t>
+      </w:r>
+      <w:r>
+        <w:rPr>
+          <w:lang w:val="bg-BG"/>
+        </w:rPr>
+        <w:t xml:space="preserve"> </w:t>
+      </w:r>
+      <w:r>
+        <w:rPr>
+          <w:b/>
+          <w:bCs/>
+          <w:lang w:val="bg-BG"/>
+        </w:rPr>
+        <w:t xml:space="preserve">стек </w:t>
+      </w:r>
+      <w:r>
+        <w:rPr>
+          <w:lang w:val="bg-BG"/>
+        </w:rPr>
+        <w:t>от</w:t>
+      </w:r>
+      <w:r>
+        <w:rPr>
+          <w:b/>
+          <w:bCs/>
+          <w:lang w:val="bg-BG"/>
+        </w:rPr>
+        <w:t xml:space="preserve"> низ</w:t>
+      </w:r>
+      <w:r>
+        <w:rPr>
+          <w:b/>
+          <w:bCs/>
+          <w:lang w:val="bg-BG"/>
+        </w:rPr>
+        <w:t>ове</w:t>
+      </w:r>
+      <w:r>
+        <w:rPr>
+          <w:lang w:val="bg-BG"/>
+        </w:rPr>
+        <w:t xml:space="preserve">, подадени като </w:t>
+      </w:r>
+      <w:r>
+        <w:rPr>
+          <w:b/>
+          <w:bCs/>
+          <w:lang w:val="bg-BG"/>
+        </w:rPr>
+        <w:t>аргумент</w:t>
+      </w:r>
+      <w:r>
+        <w:rPr>
+          <w:lang w:val="bg-BG"/>
+        </w:rPr>
+        <w:t>,</w:t>
+      </w:r>
+      <w:r>
+        <w:rPr>
+          <w:lang w:val="bg-BG"/>
+        </w:rPr>
+        <w:t xml:space="preserve"> в нашия стек: </w:t>
+      </w:r>
+    </w:p>
+    <w:p>
+      <w:pPr>
+        <w:pStyle w:val="ListParagraph"/>
+        <w:ind w:left="360"/>
+        <w:rPr>
+          <w:lang w:val="bg-BG"/>
+        </w:rPr>
+      </w:pPr>
+      <w:r>
+        <w:rPr>
+          <w:noProof/>
+          <w:lang w:val="bg-BG"/>
+        </w:rPr>
+        <w:drawing>
+          <wp:inline distT="0" distB="0" distL="0" distR="0" wp14:anchorId="5C937B8C" wp14:editId="171F8593">
+            <wp:extent cx="3741615" cy="1333500"/>
+            <wp:effectExtent l="19050" t="19050" r="11430" b="19050"/>
+            <wp:docPr id="1815206609" name="Картина 1"/>
+            <wp:cNvGraphicFramePr>
+              <a:graphicFrameLocks xmlns:a="http://schemas.openxmlformats.org/drawingml/2006/main" noChangeAspect="1"/>
+            </wp:cNvGraphicFramePr>
+            <a:graphic xmlns:a="http://schemas.openxmlformats.org/drawingml/2006/main">
+              <a:graphicData uri="http://schemas.openxmlformats.org/drawingml/2006/picture">
+                <pic:pic xmlns:pic="http://schemas.openxmlformats.org/drawingml/2006/picture">
+                  <pic:nvPicPr>
+                    <pic:cNvPr id="1815206609" name=""/>
+                    <pic:cNvPicPr/>
+                  </pic:nvPicPr>
+                  <pic:blipFill>
+                    <a:blip r:embed="rId22"/>
+                    <a:stretch>
+                      <a:fillRect/>
+                    </a:stretch>
+                  </pic:blipFill>
+                  <pic:spPr>
+                    <a:xfrm>
+                      <a:off x="0" y="0"/>
+                      <a:ext cx="3820260" cy="1361529"/>
+                    </a:xfrm>
+                    <a:prstGeom prst="rect">
+                      <a:avLst/>
+                    </a:prstGeom>
+                    <a:ln>
+                      <a:solidFill>
+                        <a:schemeClr val="bg1">
+                          <a:lumMod val="75000"/>
+                        </a:schemeClr>
+                      </a:solidFill>
+                    </a:ln>
+                  </pic:spPr>
+                </pic:pic>
+              </a:graphicData>
+            </a:graphic>
+          </wp:inline>
+        </w:drawing>
+      </w:r>
+    </w:p>
+    <w:p>
+      <w:pPr>
         <w:pStyle w:val="Heading2"/>
       </w:pPr>
       <w:r>
@@ -1047,6 +2402,7 @@
         <w:rPr>
           <w:lang w:val="bg-BG"/>
         </w:rPr>
+        <w:lastRenderedPageBreak/>
         <w:t>Важно</w:t>
       </w:r>
     </w:p>
@@ -1141,7 +2497,7 @@
                     <pic:cNvPicPr/>
                   </pic:nvPicPr>
                   <pic:blipFill>
-                    <a:blip r:embed="rId13"/>
+                    <a:blip r:embed="rId23"/>
                     <a:stretch>
                       <a:fillRect/>
                     </a:stretch>
@@ -1330,15 +2686,6 @@
         </w:rPr>
         <w:t>Насоки</w:t>
       </w:r>
-    </w:p>
-    <w:p>
-      <w:pPr>
-        <w:spacing w:after="0"/>
-        <w:jc w:val="both"/>
-        <w:rPr>
-          <w:lang w:val="bg-BG"/>
-        </w:rPr>
-      </w:pPr>
     </w:p>
     <w:tbl>
       <w:tblPr>
@@ -1381,7 +2728,7 @@
           </w:tcPr>
           <w:p>
             <w:pPr>
-              <w:spacing w:after="0" w:line="240" w:lineRule="auto"/>
+              <w:spacing w:before="20" w:after="20" w:line="240" w:lineRule="auto"/>
               <w:jc w:val="center"/>
               <w:rPr>
                 <w:b/>
@@ -1437,7 +2784,6 @@
                 <w:szCs w:val="18"/>
                 <w:highlight w:val="white"/>
               </w:rPr>
-              <w:lastRenderedPageBreak/>
               <w:t>public</w:t>
             </w:r>
             <w:r>
@@ -1937,6 +3283,7 @@
           <w:noProof/>
           <w:lang w:eastAsia="bg-BG"/>
         </w:rPr>
+        <w:lastRenderedPageBreak/>
         <w:drawing>
           <wp:inline distT="0" distB="0" distL="0" distR="0" wp14:anchorId="33F75606" wp14:editId="32ABE8F7">
             <wp:extent cx="2627630" cy="883116"/>
@@ -1953,7 +3300,7 @@
                     <pic:cNvPicPr/>
                   </pic:nvPicPr>
                   <pic:blipFill>
-                    <a:blip r:embed="rId14"/>
+                    <a:blip r:embed="rId24"/>
                     <a:stretch>
                       <a:fillRect/>
                     </a:stretch>
@@ -2249,7 +3596,20 @@
           <w:noProof/>
           <w:lang w:val="bg-BG"/>
         </w:rPr>
-        <w:t xml:space="preserve">поевдението му за нашия клас </w:t>
+        <w:t>пов</w:t>
+      </w:r>
+      <w:r>
+        <w:rPr>
+          <w:noProof/>
+        </w:rPr>
+        <w:t>e</w:t>
+      </w:r>
+      <w:r>
+        <w:rPr>
+          <w:noProof/>
+          <w:lang w:val="bg-BG"/>
+        </w:rPr>
+        <w:t xml:space="preserve">дението му за нашия клас </w:t>
       </w:r>
       <w:r>
         <w:rPr>
@@ -2294,7 +3654,7 @@
                     <pic:cNvPicPr/>
                   </pic:nvPicPr>
                   <pic:blipFill>
-                    <a:blip r:embed="rId15"/>
+                    <a:blip r:embed="rId25"/>
                     <a:stretch>
                       <a:fillRect/>
                     </a:stretch>
@@ -2335,7 +3695,7 @@
         <w:t>Ако всичко е правилно</w:t>
       </w:r>
       <w:r>
-        <w:t xml:space="preserve">,  </w:t>
+        <w:t xml:space="preserve">, </w:t>
       </w:r>
       <w:r>
         <w:rPr>
@@ -2834,7 +4194,6 @@
           <w:noProof/>
           <w:lang w:eastAsia="bg-BG"/>
         </w:rPr>
-        <w:lastRenderedPageBreak/>
         <w:drawing>
           <wp:inline distT="0" distB="0" distL="0" distR="0" wp14:anchorId="2D5810B9" wp14:editId="26864D18">
             <wp:extent cx="4781550" cy="1682592"/>
@@ -2851,7 +4210,7 @@
                     <pic:cNvPicPr/>
                   </pic:nvPicPr>
                   <pic:blipFill>
-                    <a:blip r:embed="rId16"/>
+                    <a:blip r:embed="rId26"/>
                     <a:stretch>
                       <a:fillRect/>
                     </a:stretch>
@@ -2972,6 +4331,7 @@
           <w:noProof/>
           <w:lang w:eastAsia="bg-BG"/>
         </w:rPr>
+        <w:lastRenderedPageBreak/>
         <w:drawing>
           <wp:inline distT="0" distB="0" distL="0" distR="0" wp14:anchorId="09485AED" wp14:editId="37D4FB55">
             <wp:extent cx="5429250" cy="1439649"/>
@@ -2988,7 +4348,7 @@
                     <pic:cNvPicPr/>
                   </pic:nvPicPr>
                   <pic:blipFill>
-                    <a:blip r:embed="rId17"/>
+                    <a:blip r:embed="rId27"/>
                     <a:stretch>
                       <a:fillRect/>
                     </a:stretch>
@@ -3140,7 +4500,7 @@
                     <pic:cNvPicPr/>
                   </pic:nvPicPr>
                   <pic:blipFill>
-                    <a:blip r:embed="rId18"/>
+                    <a:blip r:embed="rId28"/>
                     <a:stretch>
                       <a:fillRect/>
                     </a:stretch>
@@ -3216,10 +4576,11 @@
           </w:tcPr>
           <w:p>
             <w:pPr>
-              <w:spacing w:after="0"/>
+              <w:spacing w:before="20" w:after="20"/>
               <w:jc w:val="center"/>
               <w:rPr>
-                <w:rFonts w:eastAsia="Calibri"/>
+                <w:b/>
+                <w:lang w:val="bg-BG"/>
               </w:rPr>
             </w:pPr>
             <w:r>
@@ -3245,8 +4606,12 @@
           </w:tcPr>
           <w:p>
             <w:pPr>
-              <w:spacing w:after="0"/>
+              <w:spacing w:before="20" w:after="20"/>
               <w:jc w:val="center"/>
+              <w:rPr>
+                <w:b/>
+                <w:lang w:val="bg-BG"/>
+              </w:rPr>
             </w:pPr>
             <w:r>
               <w:rPr>
@@ -3511,7 +4876,6 @@
           <w:noProof/>
           <w:lang w:eastAsia="bg-BG"/>
         </w:rPr>
-        <w:lastRenderedPageBreak/>
         <w:drawing>
           <wp:inline distT="0" distB="0" distL="0" distR="0" wp14:anchorId="399FE387" wp14:editId="45E892AA">
             <wp:extent cx="4657725" cy="2047881"/>
@@ -3528,7 +4892,7 @@
                     <pic:cNvPicPr/>
                   </pic:nvPicPr>
                   <pic:blipFill>
-                    <a:blip r:embed="rId19"/>
+                    <a:blip r:embed="rId29"/>
                     <a:stretch>
                       <a:fillRect/>
                     </a:stretch>
@@ -4066,10 +5430,11 @@
           </w:tcPr>
           <w:p>
             <w:pPr>
-              <w:spacing w:after="0"/>
+              <w:spacing w:before="20" w:after="20"/>
               <w:jc w:val="center"/>
               <w:rPr>
-                <w:rFonts w:eastAsia="Calibri"/>
+                <w:b/>
+                <w:lang w:val="bg-BG"/>
               </w:rPr>
             </w:pPr>
             <w:r>
@@ -4095,8 +5460,12 @@
           </w:tcPr>
           <w:p>
             <w:pPr>
-              <w:spacing w:after="0"/>
+              <w:spacing w:before="20" w:after="20"/>
               <w:jc w:val="center"/>
+              <w:rPr>
+                <w:b/>
+                <w:lang w:val="bg-BG"/>
+              </w:rPr>
             </w:pPr>
             <w:r>
               <w:rPr>
@@ -4284,7 +5653,6 @@
         <w:spacing w:after="0"/>
         <w:rPr>
           <w:rFonts w:cstheme="minorHAnsi"/>
-          <w:lang w:val="bg-BG"/>
         </w:rPr>
       </w:pPr>
       <w:r>
@@ -4379,6 +5747,673 @@
           <w:rFonts w:cstheme="minorHAnsi"/>
         </w:rPr>
         <w:t>Judge.</w:t>
+      </w:r>
+    </w:p>
+    <w:p>
+      <w:pPr>
+        <w:pStyle w:val="Heading3"/>
+        <w:rPr>
+          <w:lang w:val="bg-BG"/>
+        </w:rPr>
+      </w:pPr>
+      <w:r>
+        <w:rPr>
+          <w:lang w:val="bg-BG"/>
+        </w:rPr>
+        <w:t>Насоки</w:t>
+      </w:r>
+    </w:p>
+    <w:p>
+      <w:pPr>
+        <w:pStyle w:val="ListParagraph"/>
+        <w:numPr>
+          <w:ilvl w:val="0"/>
+          <w:numId w:val="15"/>
+        </w:numPr>
+        <w:spacing w:line="240" w:lineRule="auto"/>
+        <w:ind w:left="360"/>
+        <w:rPr>
+          <w:lang w:val="bg-BG"/>
+        </w:rPr>
+      </w:pPr>
+      <w:r>
+        <w:rPr>
+          <w:lang w:val="bg-BG"/>
+        </w:rPr>
+        <w:t xml:space="preserve">Създайте клас </w:t>
+      </w:r>
+      <w:r>
+        <w:rPr>
+          <w:rFonts w:ascii="Consolas" w:hAnsi="Consolas" w:cs="Consolas"/>
+          <w:b/>
+          <w:bCs/>
+          <w:noProof/>
+        </w:rPr>
+        <w:t>Animal</w:t>
+      </w:r>
+      <w:r>
+        <w:rPr>
+          <w:lang w:val="bg-BG"/>
+        </w:rPr>
+        <w:t xml:space="preserve"> </w:t>
+      </w:r>
+      <w:r>
+        <w:rPr>
+          <w:lang w:val="bg-BG"/>
+        </w:rPr>
+        <w:t xml:space="preserve">и </w:t>
+      </w:r>
+      <w:r>
+        <w:rPr>
+          <w:lang w:val="bg-BG"/>
+        </w:rPr>
+        <w:t xml:space="preserve">му добавете свойство </w:t>
+      </w:r>
+      <w:r>
+        <w:rPr>
+          <w:rFonts w:ascii="Consolas" w:hAnsi="Consolas"/>
+          <w:b/>
+          <w:bCs/>
+        </w:rPr>
+        <w:t>Name</w:t>
+      </w:r>
+      <w:r>
+        <w:rPr>
+          <w:rFonts w:cstheme="minorHAnsi"/>
+        </w:rPr>
+        <w:t>.</w:t>
+      </w:r>
+    </w:p>
+    <w:p>
+      <w:pPr>
+        <w:pStyle w:val="ListParagraph"/>
+        <w:numPr>
+          <w:ilvl w:val="0"/>
+          <w:numId w:val="15"/>
+        </w:numPr>
+        <w:spacing w:line="240" w:lineRule="auto"/>
+        <w:ind w:left="360"/>
+        <w:rPr>
+          <w:lang w:val="bg-BG"/>
+        </w:rPr>
+      </w:pPr>
+      <w:r>
+        <w:rPr>
+          <w:lang w:val="bg-BG"/>
+        </w:rPr>
+        <w:t xml:space="preserve">Създайте </w:t>
+      </w:r>
+      <w:r>
+        <w:rPr>
+          <w:b/>
+          <w:bCs/>
+          <w:lang w:val="bg-BG"/>
+        </w:rPr>
+        <w:t>конструктор</w:t>
+      </w:r>
+      <w:r>
+        <w:rPr>
+          <w:lang w:val="bg-BG"/>
+        </w:rPr>
+        <w:t xml:space="preserve"> на </w:t>
+      </w:r>
+      <w:r>
+        <w:rPr>
+          <w:lang w:val="bg-BG"/>
+        </w:rPr>
+        <w:t>класа</w:t>
+      </w:r>
+      <w:r>
+        <w:rPr>
+          <w:lang w:val="bg-BG"/>
+        </w:rPr>
+        <w:t xml:space="preserve">, който трябва да приема </w:t>
+      </w:r>
+      <w:r>
+        <w:rPr>
+          <w:b/>
+          <w:bCs/>
+          <w:lang w:val="bg-BG"/>
+        </w:rPr>
+        <w:t>низ</w:t>
+      </w:r>
+      <w:r>
+        <w:rPr>
+          <w:b/>
+          <w:bCs/>
+          <w:lang w:val="bg-BG"/>
+        </w:rPr>
+        <w:t xml:space="preserve"> </w:t>
+      </w:r>
+      <w:r>
+        <w:rPr>
+          <w:lang w:val="bg-BG"/>
+        </w:rPr>
+        <w:t>с име</w:t>
+      </w:r>
+      <w:r>
+        <w:rPr>
+          <w:lang w:val="bg-BG"/>
+        </w:rPr>
+        <w:t xml:space="preserve"> –</w:t>
+      </w:r>
+      <w:r>
+        <w:rPr>
+          <w:lang w:val="bg-BG"/>
+        </w:rPr>
+        <w:t xml:space="preserve"> </w:t>
+      </w:r>
+      <w:r>
+        <w:rPr>
+          <w:rFonts w:ascii="Consolas" w:hAnsi="Consolas"/>
+          <w:b/>
+          <w:bCs/>
+        </w:rPr>
+        <w:t>name</w:t>
+      </w:r>
+      <w:r>
+        <w:rPr>
+          <w:lang w:val="bg-BG"/>
+        </w:rPr>
+        <w:t xml:space="preserve">, и задайте стойност на свойството </w:t>
+      </w:r>
+      <w:r>
+        <w:rPr>
+          <w:rFonts w:ascii="Consolas" w:hAnsi="Consolas"/>
+          <w:b/>
+          <w:bCs/>
+        </w:rPr>
+        <w:t>Name</w:t>
+      </w:r>
+      <w:r>
+        <w:rPr>
+          <w:rFonts w:cstheme="minorHAnsi"/>
+          <w:b/>
+          <w:bCs/>
+        </w:rPr>
+        <w:t>.</w:t>
+      </w:r>
+    </w:p>
+    <w:p>
+      <w:pPr>
+        <w:pStyle w:val="ListParagraph"/>
+        <w:numPr>
+          <w:ilvl w:val="0"/>
+          <w:numId w:val="15"/>
+        </w:numPr>
+        <w:spacing w:line="240" w:lineRule="auto"/>
+        <w:ind w:left="360"/>
+        <w:rPr>
+          <w:lang w:val="bg-BG"/>
+        </w:rPr>
+      </w:pPr>
+      <w:r>
+        <w:rPr>
+          <w:lang w:val="bg-BG"/>
+        </w:rPr>
+        <w:t xml:space="preserve">Създайте два </w:t>
+      </w:r>
+      <w:r>
+        <w:rPr>
+          <w:b/>
+          <w:bCs/>
+          <w:lang w:val="bg-BG"/>
+        </w:rPr>
+        <w:t>класа</w:t>
+      </w:r>
+      <w:r>
+        <w:rPr>
+          <w:lang w:val="bg-BG"/>
+        </w:rPr>
+        <w:t xml:space="preserve"> - </w:t>
+      </w:r>
+      <w:r>
+        <w:rPr>
+          <w:rFonts w:ascii="Consolas" w:hAnsi="Consolas"/>
+          <w:b/>
+          <w:bCs/>
+        </w:rPr>
+        <w:t>Reptile</w:t>
+      </w:r>
+      <w:r>
+        <w:rPr>
+          <w:lang w:val="bg-BG"/>
+        </w:rPr>
+        <w:t xml:space="preserve"> и  </w:t>
+      </w:r>
+      <w:r>
+        <w:rPr>
+          <w:rFonts w:ascii="Consolas" w:hAnsi="Consolas"/>
+          <w:b/>
+          <w:bCs/>
+        </w:rPr>
+        <w:t>Mammal</w:t>
+      </w:r>
+      <w:r>
+        <w:rPr>
+          <w:lang w:val="bg-BG"/>
+        </w:rPr>
+        <w:t xml:space="preserve">, които трябва да </w:t>
+      </w:r>
+      <w:r>
+        <w:rPr>
+          <w:b/>
+          <w:bCs/>
+          <w:lang w:val="bg-BG"/>
+        </w:rPr>
+        <w:t>наследяват</w:t>
+      </w:r>
+      <w:r>
+        <w:rPr>
+          <w:lang w:val="bg-BG"/>
+        </w:rPr>
+        <w:t xml:space="preserve"> </w:t>
+      </w:r>
+      <w:r>
+        <w:rPr>
+          <w:b/>
+          <w:bCs/>
+          <w:lang w:val="bg-BG"/>
+        </w:rPr>
+        <w:t>класа</w:t>
+      </w:r>
+      <w:r>
+        <w:rPr>
+          <w:lang w:val="bg-BG"/>
+        </w:rPr>
+        <w:t xml:space="preserve"> </w:t>
+      </w:r>
+      <w:r>
+        <w:rPr>
+          <w:rFonts w:ascii="Consolas" w:hAnsi="Consolas"/>
+          <w:b/>
+          <w:bCs/>
+        </w:rPr>
+        <w:t>Animal</w:t>
+      </w:r>
+      <w:r>
+        <w:rPr>
+          <w:rFonts w:ascii="Calibri" w:hAnsi="Calibri" w:cs="Calibri"/>
+          <w:lang w:val="bg-BG"/>
+        </w:rPr>
+        <w:t>.</w:t>
+      </w:r>
+    </w:p>
+    <w:p>
+      <w:pPr>
+        <w:pStyle w:val="ListParagraph"/>
+        <w:numPr>
+          <w:ilvl w:val="0"/>
+          <w:numId w:val="15"/>
+        </w:numPr>
+        <w:spacing w:line="240" w:lineRule="auto"/>
+        <w:ind w:left="360"/>
+        <w:rPr>
+          <w:lang w:val="bg-BG"/>
+        </w:rPr>
+      </w:pPr>
+      <w:r>
+        <w:rPr>
+          <w:lang w:val="bg-BG"/>
+        </w:rPr>
+        <w:t xml:space="preserve">След това създайте още </w:t>
+      </w:r>
+      <w:r>
+        <w:rPr>
+          <w:b/>
+          <w:bCs/>
+          <w:lang w:val="bg-BG"/>
+        </w:rPr>
+        <w:t>4 класа</w:t>
+      </w:r>
+      <w:r>
+        <w:rPr>
+          <w:lang w:val="bg-BG"/>
+        </w:rPr>
+        <w:t xml:space="preserve"> –</w:t>
+      </w:r>
+      <w:r>
+        <w:t xml:space="preserve"> </w:t>
+      </w:r>
+      <w:r>
+        <w:rPr>
+          <w:rFonts w:ascii="Consolas" w:hAnsi="Consolas" w:cs="Consolas"/>
+          <w:b/>
+          <w:noProof/>
+        </w:rPr>
+        <w:t>Snake</w:t>
+      </w:r>
+      <w:r>
+        <w:rPr>
+          <w:rFonts w:cstheme="minorHAnsi"/>
+          <w:bCs/>
+          <w:noProof/>
+          <w:lang w:val="bg-BG"/>
+        </w:rPr>
+        <w:t xml:space="preserve"> и </w:t>
+      </w:r>
+      <w:r>
+        <w:rPr>
+          <w:rFonts w:ascii="Consolas" w:hAnsi="Consolas" w:cs="Consolas"/>
+          <w:b/>
+          <w:noProof/>
+        </w:rPr>
+        <w:t>Lizard</w:t>
+      </w:r>
+      <w:r>
+        <w:rPr>
+          <w:lang w:val="bg-BG"/>
+        </w:rPr>
+        <w:t xml:space="preserve">, които ще </w:t>
+      </w:r>
+      <w:r>
+        <w:rPr>
+          <w:b/>
+          <w:bCs/>
+          <w:lang w:val="bg-BG"/>
+        </w:rPr>
+        <w:t>наследяват</w:t>
+      </w:r>
+      <w:r>
+        <w:rPr>
+          <w:lang w:val="bg-BG"/>
+        </w:rPr>
+        <w:t xml:space="preserve"> класа </w:t>
+      </w:r>
+      <w:r>
+        <w:rPr>
+          <w:rFonts w:ascii="Consolas" w:hAnsi="Consolas"/>
+          <w:b/>
+          <w:bCs/>
+        </w:rPr>
+        <w:t>Reptile</w:t>
+      </w:r>
+      <w:r>
+        <w:rPr>
+          <w:rFonts w:cstheme="minorHAnsi"/>
+        </w:rPr>
+        <w:t>,</w:t>
+      </w:r>
+      <w:r>
+        <w:rPr>
+          <w:lang w:val="bg-BG"/>
+        </w:rPr>
+        <w:t xml:space="preserve"> и</w:t>
+      </w:r>
+      <w:r>
+        <w:rPr>
+          <w:lang w:val="bg-BG"/>
+        </w:rPr>
+        <w:t xml:space="preserve"> </w:t>
+      </w:r>
+      <w:r>
+        <w:rPr>
+          <w:rFonts w:ascii="Consolas" w:hAnsi="Consolas" w:cs="Consolas"/>
+          <w:b/>
+          <w:noProof/>
+        </w:rPr>
+        <w:t>Bear</w:t>
+      </w:r>
+      <w:r>
+        <w:rPr>
+          <w:rFonts w:cstheme="minorHAnsi"/>
+          <w:bCs/>
+          <w:noProof/>
+          <w:lang w:val="bg-BG"/>
+        </w:rPr>
+        <w:t xml:space="preserve"> и</w:t>
+      </w:r>
+      <w:r>
+        <w:rPr>
+          <w:rFonts w:cstheme="minorHAnsi"/>
+          <w:bCs/>
+          <w:lang w:val="bg-BG"/>
+        </w:rPr>
+        <w:t xml:space="preserve"> </w:t>
+      </w:r>
+      <w:r>
+        <w:rPr>
+          <w:lang w:val="bg-BG"/>
+        </w:rPr>
+        <w:t xml:space="preserve"> </w:t>
+      </w:r>
+      <w:r>
+        <w:rPr>
+          <w:rFonts w:ascii="Consolas" w:hAnsi="Consolas" w:cs="Consolas"/>
+          <w:b/>
+          <w:noProof/>
+        </w:rPr>
+        <w:t>Gorilla</w:t>
+      </w:r>
+      <w:r>
+        <w:rPr>
+          <w:lang w:val="bg-BG"/>
+        </w:rPr>
+        <w:t>, ко</w:t>
+      </w:r>
+      <w:r>
+        <w:rPr>
+          <w:lang w:val="bg-BG"/>
+        </w:rPr>
+        <w:t>и</w:t>
+      </w:r>
+      <w:r>
+        <w:rPr>
+          <w:lang w:val="bg-BG"/>
+        </w:rPr>
+        <w:t xml:space="preserve">то ще </w:t>
+      </w:r>
+      <w:r>
+        <w:rPr>
+          <w:b/>
+          <w:bCs/>
+          <w:lang w:val="bg-BG"/>
+        </w:rPr>
+        <w:t>наследяват</w:t>
+      </w:r>
+      <w:r>
+        <w:rPr>
+          <w:lang w:val="bg-BG"/>
+        </w:rPr>
+        <w:t xml:space="preserve"> класа </w:t>
+      </w:r>
+      <w:r>
+        <w:rPr>
+          <w:rFonts w:ascii="Consolas" w:hAnsi="Consolas"/>
+          <w:b/>
+          <w:bCs/>
+        </w:rPr>
+        <w:t>Mammal</w:t>
+      </w:r>
+      <w:r>
+        <w:rPr>
+          <w:rFonts w:cstheme="minorHAnsi"/>
+          <w:b/>
+          <w:bCs/>
+        </w:rPr>
+        <w:t>.</w:t>
+      </w:r>
+    </w:p>
+    <w:p>
+      <w:pPr>
+        <w:pStyle w:val="ListParagraph"/>
+        <w:numPr>
+          <w:ilvl w:val="0"/>
+          <w:numId w:val="15"/>
+        </w:numPr>
+        <w:ind w:left="360"/>
+        <w:rPr>
+          <w:lang w:val="bg-BG"/>
+        </w:rPr>
+      </w:pPr>
+      <w:r>
+        <w:rPr>
+          <w:lang w:val="bg-BG"/>
+        </w:rPr>
+        <w:t>В</w:t>
+      </w:r>
+      <w:r>
+        <w:t xml:space="preserve"> </w:t>
+      </w:r>
+      <w:r>
+        <w:rPr>
+          <w:lang w:val="bg-BG"/>
+        </w:rPr>
+        <w:t xml:space="preserve">класа </w:t>
+      </w:r>
+      <w:r>
+        <w:rPr>
+          <w:rFonts w:ascii="Consolas" w:hAnsi="Consolas"/>
+          <w:b/>
+          <w:bCs/>
+        </w:rPr>
+        <w:t>StartUp</w:t>
+      </w:r>
+      <w:r>
+        <w:t xml:space="preserve"> </w:t>
+      </w:r>
+      <w:r>
+        <w:rPr>
+          <w:lang w:val="bg-BG"/>
+        </w:rPr>
+        <w:t>прочете имената на животните</w:t>
+      </w:r>
+      <w:r>
+        <w:t>.</w:t>
+      </w:r>
+    </w:p>
+    <w:p>
+      <w:pPr>
+        <w:pStyle w:val="ListParagraph"/>
+        <w:numPr>
+          <w:ilvl w:val="0"/>
+          <w:numId w:val="15"/>
+        </w:numPr>
+        <w:ind w:left="360"/>
+        <w:rPr>
+          <w:lang w:val="bg-BG"/>
+        </w:rPr>
+      </w:pPr>
+      <w:r>
+        <w:rPr>
+          <w:lang w:val="bg-BG"/>
+        </w:rPr>
+        <w:t xml:space="preserve">След това </w:t>
+      </w:r>
+      <w:r>
+        <w:rPr>
+          <w:lang w:val="bg-BG"/>
+        </w:rPr>
+        <w:t xml:space="preserve">създайте 4 обекта - </w:t>
+      </w:r>
+      <w:r>
+        <w:rPr>
+          <w:rFonts w:ascii="Consolas" w:hAnsi="Consolas" w:cs="Consolas"/>
+          <w:b/>
+          <w:noProof/>
+        </w:rPr>
+        <w:t>Gorilla</w:t>
+      </w:r>
+      <w:r>
+        <w:t xml:space="preserve">, </w:t>
+      </w:r>
+      <w:r>
+        <w:rPr>
+          <w:rFonts w:ascii="Consolas" w:hAnsi="Consolas" w:cs="Consolas"/>
+          <w:b/>
+          <w:noProof/>
+        </w:rPr>
+        <w:t>Snake</w:t>
+      </w:r>
+      <w:r>
+        <w:t xml:space="preserve">, </w:t>
+      </w:r>
+      <w:r>
+        <w:rPr>
+          <w:rFonts w:ascii="Consolas" w:hAnsi="Consolas" w:cs="Consolas"/>
+          <w:b/>
+          <w:noProof/>
+        </w:rPr>
+        <w:t>Lizard</w:t>
+      </w:r>
+      <w:r>
+        <w:rPr>
+          <w:noProof/>
+        </w:rPr>
+        <w:t xml:space="preserve"> </w:t>
+      </w:r>
+      <w:r>
+        <w:rPr>
+          <w:lang w:val="bg-BG"/>
+        </w:rPr>
+        <w:t xml:space="preserve">и </w:t>
+      </w:r>
+      <w:r>
+        <w:rPr>
+          <w:rFonts w:ascii="Consolas" w:hAnsi="Consolas" w:cs="Consolas"/>
+          <w:b/>
+          <w:noProof/>
+        </w:rPr>
+        <w:t>Bear</w:t>
+      </w:r>
+      <w:r>
+        <w:rPr>
+          <w:rFonts w:cstheme="minorHAnsi"/>
+          <w:bCs/>
+          <w:noProof/>
+          <w:lang w:val="bg-BG"/>
+        </w:rPr>
+        <w:t>:</w:t>
+      </w:r>
+    </w:p>
+    <w:p>
+      <w:pPr>
+        <w:pStyle w:val="ListParagraph"/>
+        <w:numPr>
+          <w:ilvl w:val="0"/>
+          <w:numId w:val="15"/>
+        </w:numPr>
+        <w:ind w:left="360"/>
+        <w:rPr>
+          <w:lang w:val="bg-BG"/>
+        </w:rPr>
+      </w:pPr>
+      <w:r>
+        <w:rPr>
+          <w:lang w:val="bg-BG"/>
+        </w:rPr>
+        <w:t>Накрая отпечатайте</w:t>
+      </w:r>
+      <w:r>
+        <w:t xml:space="preserve"> </w:t>
+      </w:r>
+      <w:r>
+        <w:rPr>
+          <w:lang w:val="bg-BG"/>
+        </w:rPr>
+        <w:t xml:space="preserve">стринга с </w:t>
+      </w:r>
+      <w:r>
+        <w:rPr>
+          <w:b/>
+          <w:bCs/>
+          <w:lang w:val="bg-BG"/>
+        </w:rPr>
+        <w:t xml:space="preserve">името </w:t>
+      </w:r>
+      <w:r>
+        <w:rPr>
+          <w:b/>
+          <w:bCs/>
+          <w:lang w:val="bg-BG"/>
+        </w:rPr>
+        <w:t>на всяко животно</w:t>
+      </w:r>
+      <w:r>
+        <w:rPr>
+          <w:lang w:val="bg-BG"/>
+        </w:rPr>
+        <w:t>.</w:t>
       </w:r>
     </w:p>
     <w:p>
@@ -4457,7 +6492,7 @@
                     <pic:cNvPicPr/>
                   </pic:nvPicPr>
                   <pic:blipFill>
-                    <a:blip r:embed="rId20"/>
+                    <a:blip r:embed="rId30"/>
                     <a:stretch>
                       <a:fillRect/>
                     </a:stretch>
@@ -4594,11 +6629,70 @@
     <w:p>
       <w:pPr>
         <w:pStyle w:val="ListParagraph"/>
+        <w:numPr>
+          <w:ilvl w:val="0"/>
+          <w:numId w:val="5"/>
+        </w:numPr>
         <w:spacing w:after="0"/>
         <w:rPr>
           <w:lang w:val="bg-BG"/>
         </w:rPr>
       </w:pPr>
+      <w:r>
+        <w:rPr>
+          <w:lang w:val="bg-BG"/>
+        </w:rPr>
+        <w:t>Публични свойства за</w:t>
+      </w:r>
+      <w:r>
+        <w:t>:</w:t>
+      </w:r>
+    </w:p>
+    <w:p>
+      <w:pPr>
+        <w:pStyle w:val="ListParagraph"/>
+        <w:numPr>
+          <w:ilvl w:val="1"/>
+          <w:numId w:val="5"/>
+        </w:numPr>
+        <w:spacing w:after="0"/>
+        <w:rPr>
+          <w:rFonts w:ascii="Consolas" w:hAnsi="Consolas"/>
+          <w:b/>
+          <w:lang w:val="bg-BG"/>
+        </w:rPr>
+      </w:pPr>
+      <w:r>
+        <w:rPr>
+          <w:rFonts w:ascii="Consolas" w:hAnsi="Consolas"/>
+          <w:b/>
+          <w:noProof/>
+        </w:rPr>
+        <w:t>Username - string</w:t>
+      </w:r>
+    </w:p>
+    <w:p>
+      <w:pPr>
+        <w:pStyle w:val="ListParagraph"/>
+        <w:numPr>
+          <w:ilvl w:val="1"/>
+          <w:numId w:val="5"/>
+        </w:numPr>
+        <w:spacing w:after="0"/>
+        <w:rPr>
+          <w:rFonts w:ascii="Consolas" w:hAnsi="Consolas"/>
+          <w:b/>
+          <w:lang w:val="bg-BG"/>
+        </w:rPr>
+      </w:pPr>
+      <w:r>
+        <w:rPr>
+          <w:rFonts w:ascii="Consolas" w:hAnsi="Consolas"/>
+          <w:b/>
+          <w:noProof/>
+        </w:rPr>
+        <w:t>Level – int</w:t>
+      </w:r>
     </w:p>
     <w:p>
       <w:pPr>
@@ -4616,86 +6710,6 @@
         <w:rPr>
           <w:lang w:val="bg-BG"/>
         </w:rPr>
-        <w:t>Публични свойства за</w:t>
-      </w:r>
-      <w:r>
-        <w:t>:</w:t>
-      </w:r>
-    </w:p>
-    <w:p>
-      <w:pPr>
-        <w:pStyle w:val="ListParagraph"/>
-        <w:numPr>
-          <w:ilvl w:val="1"/>
-          <w:numId w:val="5"/>
-        </w:numPr>
-        <w:spacing w:after="0"/>
-        <w:rPr>
-          <w:rFonts w:ascii="Consolas" w:hAnsi="Consolas"/>
-          <w:b/>
-          <w:lang w:val="bg-BG"/>
-        </w:rPr>
-      </w:pPr>
-      <w:r>
-        <w:rPr>
-          <w:rFonts w:ascii="Consolas" w:hAnsi="Consolas"/>
-          <w:b/>
-          <w:noProof/>
-        </w:rPr>
-        <w:t>Username - string</w:t>
-      </w:r>
-    </w:p>
-    <w:p>
-      <w:pPr>
-        <w:pStyle w:val="ListParagraph"/>
-        <w:numPr>
-          <w:ilvl w:val="1"/>
-          <w:numId w:val="5"/>
-        </w:numPr>
-        <w:spacing w:after="0"/>
-        <w:rPr>
-          <w:rFonts w:ascii="Consolas" w:hAnsi="Consolas"/>
-          <w:b/>
-          <w:lang w:val="bg-BG"/>
-        </w:rPr>
-      </w:pPr>
-      <w:r>
-        <w:rPr>
-          <w:rFonts w:ascii="Consolas" w:hAnsi="Consolas"/>
-          <w:b/>
-          <w:noProof/>
-        </w:rPr>
-        <w:t>Level – int</w:t>
-      </w:r>
-    </w:p>
-    <w:p>
-      <w:pPr>
-        <w:pStyle w:val="ListParagraph"/>
-        <w:spacing w:after="0"/>
-        <w:ind w:left="1440"/>
-        <w:rPr>
-          <w:rFonts w:ascii="Consolas" w:hAnsi="Consolas"/>
-          <w:b/>
-          <w:lang w:val="bg-BG"/>
-        </w:rPr>
-      </w:pPr>
-    </w:p>
-    <w:p>
-      <w:pPr>
-        <w:pStyle w:val="ListParagraph"/>
-        <w:numPr>
-          <w:ilvl w:val="0"/>
-          <w:numId w:val="5"/>
-        </w:numPr>
-        <w:spacing w:after="0"/>
-        <w:rPr>
-          <w:lang w:val="bg-BG"/>
-        </w:rPr>
-      </w:pPr>
-      <w:r>
-        <w:rPr>
-          <w:lang w:val="bg-BG"/>
-        </w:rPr>
         <w:t>Метод</w:t>
       </w:r>
       <w:r>
@@ -4767,6 +6781,7 @@
           <w:ilvl w:val="0"/>
           <w:numId w:val="11"/>
         </w:numPr>
+        <w:spacing w:line="240" w:lineRule="auto"/>
         <w:rPr>
           <w:lang w:val="bg-BG"/>
         </w:rPr>
@@ -4824,6 +6839,7 @@
           <w:ilvl w:val="0"/>
           <w:numId w:val="11"/>
         </w:numPr>
+        <w:spacing w:line="240" w:lineRule="auto"/>
         <w:rPr>
           <w:lang w:val="bg-BG"/>
         </w:rPr>
@@ -4872,6 +6888,7 @@
           <w:ilvl w:val="0"/>
           <w:numId w:val="11"/>
         </w:numPr>
+        <w:spacing w:line="240" w:lineRule="auto"/>
         <w:rPr>
           <w:lang w:val="bg-BG"/>
         </w:rPr>
@@ -5364,10 +7381,11 @@
           </w:tcPr>
           <w:p>
             <w:pPr>
-              <w:spacing w:after="0"/>
+              <w:spacing w:before="20" w:after="20"/>
               <w:jc w:val="center"/>
               <w:rPr>
-                <w:rFonts w:eastAsia="Calibri"/>
+                <w:b/>
+                <w:lang w:val="bg-BG"/>
               </w:rPr>
             </w:pPr>
             <w:r>
@@ -5393,8 +7411,12 @@
           </w:tcPr>
           <w:p>
             <w:pPr>
-              <w:spacing w:after="0"/>
+              <w:spacing w:before="20" w:after="20"/>
               <w:jc w:val="center"/>
+              <w:rPr>
+                <w:b/>
+                <w:lang w:val="bg-BG"/>
+              </w:rPr>
             </w:pPr>
             <w:r>
               <w:rPr>
@@ -5467,7 +7489,6 @@
                 <w:rFonts w:ascii="Consolas" w:hAnsi="Consolas"/>
                 <w:noProof/>
               </w:rPr>
-              <w:lastRenderedPageBreak/>
               <w:t>24</w:t>
             </w:r>
           </w:p>
@@ -5497,7 +7518,6 @@
                 <w:rFonts w:ascii="Consolas" w:hAnsi="Consolas"/>
                 <w:noProof/>
               </w:rPr>
-              <w:lastRenderedPageBreak/>
               <w:t>Type: BladeKnight Username: Fenris Level: 24</w:t>
             </w:r>
           </w:p>
@@ -5533,6 +7553,7 @@
                 <w:rFonts w:ascii="Consolas" w:hAnsi="Consolas" w:cs="Consolas"/>
                 <w:noProof/>
               </w:rPr>
+              <w:lastRenderedPageBreak/>
               <w:t>Wizard</w:t>
             </w:r>
           </w:p>
@@ -5669,7 +7690,7 @@
                     <pic:cNvPicPr/>
                   </pic:nvPicPr>
                   <pic:blipFill>
-                    <a:blip r:embed="rId21"/>
+                    <a:blip r:embed="rId31"/>
                     <a:stretch>
                       <a:fillRect/>
                     </a:stretch>
@@ -6215,9 +8236,6 @@
     <w:p>
       <w:pPr>
         <w:pStyle w:val="Heading3"/>
-        <w:rPr>
-          <w:lang w:val="bg-BG"/>
-        </w:rPr>
       </w:pPr>
       <w:r>
         <w:rPr>
@@ -6357,7 +8375,7 @@
           <w:ilvl w:val="0"/>
           <w:numId w:val="12"/>
         </w:numPr>
-        <w:spacing w:after="0"/>
+        <w:spacing w:after="0" w:line="240" w:lineRule="auto"/>
         <w:rPr>
           <w:rFonts w:cstheme="minorHAnsi"/>
           <w:lang w:val="bg-BG"/>
@@ -6404,7 +8422,7 @@
           <w:ilvl w:val="0"/>
           <w:numId w:val="12"/>
         </w:numPr>
-        <w:spacing w:after="0"/>
+        <w:spacing w:after="0" w:line="240" w:lineRule="auto"/>
         <w:rPr>
           <w:rFonts w:cstheme="minorHAnsi"/>
           <w:lang w:val="bg-BG"/>
@@ -6443,37 +8461,46 @@
           <w:ilvl w:val="0"/>
           <w:numId w:val="12"/>
         </w:numPr>
+        <w:spacing w:after="0" w:line="240" w:lineRule="auto"/>
+        <w:rPr>
+          <w:rFonts w:cstheme="minorHAnsi"/>
+          <w:lang w:val="bg-BG"/>
+        </w:rPr>
+      </w:pPr>
+      <w:r>
+        <w:rPr>
+          <w:rFonts w:cstheme="minorHAnsi"/>
+          <w:noProof/>
+          <w:lang w:val="bg-BG"/>
+        </w:rPr>
+        <w:t xml:space="preserve">Четвърти ред </w:t>
+      </w:r>
+      <w:r>
+        <w:rPr>
+          <w:rFonts w:cstheme="minorHAnsi"/>
+          <w:noProof/>
+        </w:rPr>
+        <w:t xml:space="preserve">– </w:t>
+      </w:r>
+      <w:r>
+        <w:rPr>
+          <w:rFonts w:cstheme="minorHAnsi"/>
+          <w:b/>
+          <w:bCs/>
+          <w:noProof/>
+          <w:lang w:val="bg-BG"/>
+        </w:rPr>
+        <w:t>изминати километри</w:t>
+      </w:r>
+    </w:p>
+    <w:p>
+      <w:pPr>
         <w:spacing w:after="0"/>
         <w:rPr>
           <w:rFonts w:cstheme="minorHAnsi"/>
           <w:lang w:val="bg-BG"/>
         </w:rPr>
       </w:pPr>
-      <w:r>
-        <w:rPr>
-          <w:rFonts w:cstheme="minorHAnsi"/>
-          <w:noProof/>
-          <w:lang w:val="bg-BG"/>
-        </w:rPr>
-        <w:t xml:space="preserve">Четвърти ред </w:t>
-      </w:r>
-      <w:r>
-        <w:rPr>
-          <w:rFonts w:cstheme="minorHAnsi"/>
-          <w:noProof/>
-        </w:rPr>
-        <w:t xml:space="preserve">– </w:t>
-      </w:r>
-      <w:r>
-        <w:rPr>
-          <w:rFonts w:cstheme="minorHAnsi"/>
-          <w:b/>
-          <w:bCs/>
-          <w:noProof/>
-          <w:lang w:val="bg-BG"/>
-        </w:rPr>
-        <w:t>изминати километри</w:t>
-      </w:r>
     </w:p>
     <w:p>
       <w:pPr>
@@ -6483,21 +8510,11 @@
           <w:lang w:val="bg-BG"/>
         </w:rPr>
       </w:pPr>
-    </w:p>
-    <w:p>
-      <w:pPr>
-        <w:spacing w:after="0"/>
-        <w:rPr>
-          <w:rFonts w:cstheme="minorHAnsi"/>
-          <w:lang w:val="bg-BG"/>
-        </w:rPr>
-      </w:pPr>
-      <w:r>
-        <w:rPr>
-          <w:rFonts w:cstheme="minorHAnsi"/>
-          <w:lang w:val="bg-BG"/>
-        </w:rPr>
-        <w:lastRenderedPageBreak/>
+      <w:r>
+        <w:rPr>
+          <w:rFonts w:cstheme="minorHAnsi"/>
+          <w:lang w:val="bg-BG"/>
+        </w:rPr>
         <w:t>Отпечатайте оставащото гориво в следния формат</w:t>
       </w:r>
       <w:r>
@@ -6599,10 +8616,11 @@
           </w:tcPr>
           <w:p>
             <w:pPr>
-              <w:spacing w:after="0"/>
+              <w:spacing w:before="20" w:after="20"/>
               <w:jc w:val="center"/>
               <w:rPr>
-                <w:rFonts w:eastAsia="Calibri"/>
+                <w:b/>
+                <w:lang w:val="bg-BG"/>
               </w:rPr>
             </w:pPr>
             <w:r>
@@ -6628,8 +8646,12 @@
           </w:tcPr>
           <w:p>
             <w:pPr>
-              <w:spacing w:after="0"/>
+              <w:spacing w:before="20" w:after="20"/>
               <w:jc w:val="center"/>
+              <w:rPr>
+                <w:b/>
+                <w:lang w:val="bg-BG"/>
+              </w:rPr>
             </w:pPr>
             <w:r>
               <w:rPr>
@@ -7074,7 +9096,7 @@
       <w:r>
         <w:t xml:space="preserve">: </w:t>
       </w:r>
-      <w:hyperlink r:id="rId22" w:history="1">
+      <w:hyperlink r:id="rId32" w:history="1">
         <w:r>
           <w:rPr>
             <w:rStyle w:val="Hyperlink"/>
@@ -7091,15 +9113,6 @@
         <w:jc w:val="both"/>
         <w:rPr>
           <w:rFonts w:cstheme="minorHAnsi"/>
-          <w:lang w:val="bg-BG"/>
-        </w:rPr>
-      </w:pPr>
-    </w:p>
-    <w:p>
-      <w:pPr>
-        <w:jc w:val="both"/>
-        <w:rPr>
-          <w:rFonts w:cstheme="minorHAnsi"/>
           <w:noProof/>
           <w:lang w:val="bg-BG"/>
         </w:rPr>
@@ -7115,12 +9128,35 @@
         <w:rPr>
           <w:rFonts w:cstheme="minorHAnsi"/>
           <w:b/>
+          <w:lang w:val="bg-BG"/>
+        </w:rPr>
+        <w:t>животни</w:t>
+      </w:r>
+      <w:r>
+        <w:rPr>
+          <w:rFonts w:cstheme="minorHAnsi"/>
+          <w:b/>
+          <w:lang w:val="bg-BG"/>
+        </w:rPr>
+        <w:t xml:space="preserve"> (</w:t>
+      </w:r>
+      <w:r>
+        <w:rPr>
+          <w:rFonts w:ascii="Consolas" w:hAnsi="Consolas" w:cs="Consolas"/>
+          <w:b/>
         </w:rPr>
         <w:t>Animals</w:t>
       </w:r>
       <w:r>
         <w:rPr>
           <w:rFonts w:cstheme="minorHAnsi"/>
+          <w:b/>
+        </w:rPr>
+        <w:t>)</w:t>
+      </w:r>
+      <w:r>
+        <w:rPr>
+          <w:rFonts w:cstheme="minorHAnsi"/>
           <w:bCs/>
         </w:rPr>
         <w:t xml:space="preserve">. </w:t>
@@ -7142,7 +9178,7 @@
       </w:r>
       <w:r>
         <w:rPr>
-          <w:rFonts w:cstheme="minorHAnsi"/>
+          <w:rFonts w:ascii="Consolas" w:hAnsi="Consolas" w:cs="Consolas"/>
           <w:b/>
         </w:rPr>
         <w:t>Dog</w:t>
@@ -7155,7 +9191,7 @@
       </w:r>
       <w:r>
         <w:rPr>
-          <w:rFonts w:cstheme="minorHAnsi"/>
+          <w:rFonts w:ascii="Consolas" w:hAnsi="Consolas" w:cs="Consolas"/>
           <w:b/>
         </w:rPr>
         <w:t>Frog</w:t>
@@ -7175,7 +9211,7 @@
       </w:r>
       <w:r>
         <w:rPr>
-          <w:rFonts w:cstheme="minorHAnsi"/>
+          <w:rFonts w:ascii="Consolas" w:hAnsi="Consolas" w:cs="Consolas"/>
           <w:b/>
         </w:rPr>
         <w:t>Cat</w:t>
@@ -7240,7 +9276,21 @@
           <w:rFonts w:cstheme="minorHAnsi"/>
           <w:b/>
         </w:rPr>
-        <w:t xml:space="preserve"> Kittens </w:t>
+        <w:t xml:space="preserve"> </w:t>
+      </w:r>
+      <w:r>
+        <w:rPr>
+          <w:rFonts w:ascii="Consolas" w:hAnsi="Consolas" w:cs="Consolas"/>
+          <w:b/>
+        </w:rPr>
+        <w:t>Kittens</w:t>
+      </w:r>
+      <w:r>
+        <w:rPr>
+          <w:rFonts w:cstheme="minorHAnsi"/>
+          <w:b/>
+        </w:rPr>
+        <w:t xml:space="preserve"> </w:t>
       </w:r>
       <w:r>
         <w:rPr>
@@ -7282,10 +9332,17 @@
       </w:r>
       <w:r>
         <w:rPr>
-          <w:rFonts w:cstheme="minorHAnsi"/>
-          <w:b/>
-        </w:rPr>
-        <w:t xml:space="preserve">Tomcats </w:t>
+          <w:rFonts w:ascii="Consolas" w:hAnsi="Consolas" w:cs="Consolas"/>
+          <w:b/>
+        </w:rPr>
+        <w:t>Tomcats</w:t>
+      </w:r>
+      <w:r>
+        <w:rPr>
+          <w:rFonts w:cstheme="minorHAnsi"/>
+          <w:b/>
+        </w:rPr>
+        <w:t xml:space="preserve"> </w:t>
       </w:r>
       <w:r>
         <w:rPr>
@@ -7560,6 +9617,7 @@
           <w:ilvl w:val="0"/>
           <w:numId w:val="2"/>
         </w:numPr>
+        <w:spacing w:line="240" w:lineRule="auto"/>
         <w:jc w:val="both"/>
         <w:rPr>
           <w:rFonts w:cstheme="minorHAnsi"/>
@@ -7626,6 +9684,7 @@
           <w:ilvl w:val="0"/>
           <w:numId w:val="2"/>
         </w:numPr>
+        <w:spacing w:line="240" w:lineRule="auto"/>
         <w:jc w:val="both"/>
         <w:rPr>
           <w:rFonts w:cstheme="minorHAnsi"/>
@@ -7771,7 +9830,7 @@
           <w:numId w:val="3"/>
         </w:numPr>
         <w:overflowPunct w:val="0"/>
-        <w:spacing w:before="0" w:after="200"/>
+        <w:spacing w:before="0" w:after="200" w:line="240" w:lineRule="auto"/>
         <w:rPr>
           <w:b/>
           <w:bCs/>
@@ -7803,7 +9862,7 @@
           <w:numId w:val="3"/>
         </w:numPr>
         <w:overflowPunct w:val="0"/>
-        <w:spacing w:before="0" w:after="200"/>
+        <w:spacing w:before="0" w:after="200" w:line="240" w:lineRule="auto"/>
         <w:rPr>
           <w:lang w:val="bg-BG" w:eastAsia="ja-JP"/>
         </w:rPr>
@@ -7838,7 +9897,7 @@
           <w:numId w:val="3"/>
         </w:numPr>
         <w:overflowPunct w:val="0"/>
-        <w:spacing w:before="0" w:after="200"/>
+        <w:spacing w:before="0" w:after="200" w:line="240" w:lineRule="auto"/>
         <w:rPr>
           <w:noProof/>
           <w:lang w:val="bg-BG"/>
@@ -7904,7 +9963,7 @@
           <w:numId w:val="2"/>
         </w:numPr>
         <w:suppressAutoHyphens/>
-        <w:spacing w:before="0" w:after="0" w:line="240" w:lineRule="auto"/>
+        <w:spacing w:before="0" w:after="0"/>
         <w:rPr>
           <w:noProof/>
           <w:lang w:val="bg-BG"/>
@@ -8030,7 +10089,7 @@
           <w:numId w:val="2"/>
         </w:numPr>
         <w:suppressAutoHyphens/>
-        <w:spacing w:before="0" w:after="0" w:line="240" w:lineRule="auto"/>
+        <w:spacing w:before="0" w:after="0"/>
         <w:rPr>
           <w:noProof/>
           <w:lang w:val="bg-BG"/>
@@ -8042,6 +10101,7 @@
           <w:noProof/>
           <w:lang w:val="bg-BG" w:eastAsia="ja-JP"/>
         </w:rPr>
+        <w:lastRenderedPageBreak/>
         <w:t>Не трябва</w:t>
       </w:r>
       <w:r>
@@ -8074,18 +10134,17 @@
           <w:numId w:val="2"/>
         </w:numPr>
         <w:suppressAutoHyphens/>
-        <w:spacing w:before="0" w:after="0" w:line="240" w:lineRule="auto"/>
-        <w:rPr>
-          <w:noProof/>
-          <w:lang w:val="bg-BG"/>
-        </w:rPr>
-      </w:pPr>
-      <w:r>
-        <w:rPr>
-          <w:noProof/>
-          <w:lang w:val="bg-BG"/>
-        </w:rPr>
-        <w:lastRenderedPageBreak/>
+        <w:spacing w:before="0" w:after="0"/>
+        <w:rPr>
+          <w:noProof/>
+          <w:lang w:val="bg-BG"/>
+        </w:rPr>
+      </w:pPr>
+      <w:r>
+        <w:rPr>
+          <w:noProof/>
+          <w:lang w:val="bg-BG"/>
+        </w:rPr>
         <w:t xml:space="preserve">Ако получите вход за  </w:t>
       </w:r>
       <w:r>
@@ -8190,7 +10249,7 @@
           <w:numId w:val="2"/>
         </w:numPr>
         <w:suppressAutoHyphens/>
-        <w:spacing w:before="0" w:after="0" w:line="240" w:lineRule="auto"/>
+        <w:spacing w:before="0" w:after="0"/>
         <w:rPr>
           <w:noProof/>
           <w:lang w:val="bg-BG"/>
@@ -8240,7 +10299,7 @@
           <w:numId w:val="2"/>
         </w:numPr>
         <w:suppressAutoHyphens/>
-        <w:spacing w:before="0" w:after="0" w:line="240" w:lineRule="auto"/>
+        <w:spacing w:before="0" w:after="0"/>
         <w:rPr>
           <w:b/>
           <w:noProof/>
@@ -8309,7 +10368,7 @@
       <w:pPr>
         <w:pStyle w:val="Heading3"/>
         <w:rPr>
-          <w:lang w:val="bg-BG" w:eastAsia="ja-JP"/>
+          <w:lang w:eastAsia="ja-JP"/>
         </w:rPr>
       </w:pPr>
       <w:r>
@@ -8362,10 +10421,11 @@
           </w:tcPr>
           <w:p>
             <w:pPr>
-              <w:spacing w:after="0" w:line="240" w:lineRule="auto"/>
+              <w:spacing w:before="20" w:after="20" w:line="240" w:lineRule="auto"/>
               <w:jc w:val="center"/>
               <w:rPr>
                 <w:b/>
+                <w:lang w:val="bg-BG"/>
               </w:rPr>
             </w:pPr>
             <w:r>
@@ -8391,10 +10451,11 @@
           </w:tcPr>
           <w:p>
             <w:pPr>
-              <w:spacing w:after="0" w:line="240" w:lineRule="auto"/>
+              <w:spacing w:before="20" w:after="20" w:line="240" w:lineRule="auto"/>
               <w:jc w:val="center"/>
               <w:rPr>
                 <w:b/>
+                <w:lang w:val="bg-BG"/>
               </w:rPr>
             </w:pPr>
             <w:r>
@@ -8866,8 +10927,8 @@
       </w:pPr>
     </w:p>
     <w:sectPr>
-      <w:headerReference w:type="default" r:id="rId23"/>
-      <w:footerReference w:type="default" r:id="rId24"/>
+      <w:headerReference w:type="default" r:id="rId33"/>
+      <w:footerReference w:type="default" r:id="rId34"/>
       <w:pgSz w:w="11909" w:h="16834" w:code="9"/>
       <w:pgMar w:top="567" w:right="737" w:bottom="680" w:left="737" w:header="567" w:footer="510" w:gutter="0"/>
       <w:cols w:space="720"/>
@@ -9251,7 +11312,7 @@
               <v:stroke joinstyle="miter"/>
               <v:path gradientshapeok="t" o:connecttype="rect"/>
             </v:shapetype>
-            <v:shape id="Text Box 16" o:spid="_x0000_s1026" type="#_x0000_t202" style="position:absolute;margin-left:101.15pt;margin-top:6.95pt;width:418.95pt;height:40.45pt;z-index:251660288;visibility:visible;mso-wrap-style:square;mso-width-percent:0;mso-height-percent:0;mso-wrap-distance-left:9pt;mso-wrap-distance-top:0;mso-wrap-distance-right:9pt;mso-wrap-distance-bottom:0;mso-position-horizontal:absolute;mso-position-horizontal-relative:text;mso-position-vertical:absolute;mso-position-vertical-relative:text;mso-width-percent:0;mso-height-percent:0;mso-width-relative:page;mso-height-relative:page;v-text-anchor:top" o:gfxdata="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" filled="f" stroked="f">
+            <v:shape id="Text Box 16" o:spid="_x0000_s1026" type="#_x0000_t202" style="position:absolute;margin-left:101.15pt;margin-top:6.95pt;width:418.95pt;height:40.45pt;z-index:251660288;visibility:visible;mso-wrap-style:square;mso-width-percent:0;mso-height-percent:0;mso-wrap-distance-left:9pt;mso-wrap-distance-top:0;mso-wrap-distance-right:9pt;mso-wrap-distance-bottom:0;mso-position-horizontal:absolute;mso-position-horizontal-relative:text;mso-position-vertical:absolute;mso-position-vertical-relative:text;mso-width-percent:0;mso-height-percent:0;mso-width-relative:page;mso-height-relative:page;v-text-anchor:top" o:gfxdata="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" filled="f" stroked="f">
               <v:textbox inset=".5mm,1.2mm,.5mm,.5mm">
                 <w:txbxContent>
                   <w:p>
@@ -9410,7 +11471,7 @@
                     <w:hyperlink r:id="rId2" w:history="1">
                       <w:r>
                         <w:rPr>
-                          <w:rStyle w:val="a9"/>
+                          <w:rStyle w:val="Hyperlink"/>
                           <w:noProof/>
                           <w:color w:val="95B3D7" w:themeColor="accent1" w:themeTint="99"/>
                           <w:sz w:val="17"/>
@@ -9420,7 +11481,7 @@
                       </w:r>
                       <w:r>
                         <w:rPr>
-                          <w:rStyle w:val="a9"/>
+                          <w:rStyle w:val="Hyperlink"/>
                           <w:noProof/>
                           <w:color w:val="95B3D7" w:themeColor="accent1" w:themeTint="99"/>
                           <w:sz w:val="17"/>
@@ -9431,7 +11492,7 @@
                       </w:r>
                       <w:r>
                         <w:rPr>
-                          <w:rStyle w:val="a9"/>
+                          <w:rStyle w:val="Hyperlink"/>
                           <w:noProof/>
                           <w:color w:val="95B3D7" w:themeColor="accent1" w:themeTint="99"/>
                           <w:sz w:val="17"/>
@@ -9441,7 +11502,7 @@
                       </w:r>
                       <w:r>
                         <w:rPr>
-                          <w:rStyle w:val="a9"/>
+                          <w:rStyle w:val="Hyperlink"/>
                           <w:noProof/>
                           <w:color w:val="95B3D7" w:themeColor="accent1" w:themeTint="99"/>
                           <w:sz w:val="17"/>
@@ -9452,7 +11513,7 @@
                       </w:r>
                       <w:r>
                         <w:rPr>
-                          <w:rStyle w:val="a9"/>
+                          <w:rStyle w:val="Hyperlink"/>
                           <w:noProof/>
                           <w:color w:val="95B3D7" w:themeColor="accent1" w:themeTint="99"/>
                           <w:sz w:val="17"/>
@@ -9462,7 +11523,7 @@
                       </w:r>
                       <w:r>
                         <w:rPr>
-                          <w:rStyle w:val="a9"/>
+                          <w:rStyle w:val="Hyperlink"/>
                           <w:noProof/>
                           <w:color w:val="95B3D7" w:themeColor="accent1" w:themeTint="99"/>
                           <w:sz w:val="17"/>
@@ -9473,7 +11534,7 @@
                       </w:r>
                       <w:r>
                         <w:rPr>
-                          <w:rStyle w:val="a9"/>
+                          <w:rStyle w:val="Hyperlink"/>
                           <w:noProof/>
                           <w:color w:val="95B3D7" w:themeColor="accent1" w:themeTint="99"/>
                           <w:sz w:val="17"/>
@@ -9483,7 +11544,7 @@
                       </w:r>
                       <w:r>
                         <w:rPr>
-                          <w:rStyle w:val="a9"/>
+                          <w:rStyle w:val="Hyperlink"/>
                           <w:noProof/>
                           <w:color w:val="95B3D7" w:themeColor="accent1" w:themeTint="99"/>
                           <w:sz w:val="17"/>
@@ -9494,7 +11555,7 @@
                       </w:r>
                       <w:r>
                         <w:rPr>
-                          <w:rStyle w:val="a9"/>
+                          <w:rStyle w:val="Hyperlink"/>
                           <w:noProof/>
                           <w:color w:val="95B3D7" w:themeColor="accent1" w:themeTint="99"/>
                           <w:sz w:val="17"/>
@@ -9504,7 +11565,7 @@
                       </w:r>
                       <w:r>
                         <w:rPr>
-                          <w:rStyle w:val="a9"/>
+                          <w:rStyle w:val="Hyperlink"/>
                           <w:noProof/>
                           <w:color w:val="95B3D7" w:themeColor="accent1" w:themeTint="99"/>
                           <w:sz w:val="17"/>
@@ -9515,7 +11576,7 @@
                       </w:r>
                       <w:r>
                         <w:rPr>
-                          <w:rStyle w:val="a9"/>
+                          <w:rStyle w:val="Hyperlink"/>
                           <w:noProof/>
                           <w:color w:val="95B3D7" w:themeColor="accent1" w:themeTint="99"/>
                           <w:sz w:val="17"/>
@@ -9893,7 +11954,7 @@
         </mc:Choice>
         <mc:Fallback>
           <w:pict>
-            <v:shape w14:anchorId="0D7D8A2E" id="Text Box 4" o:spid="_x0000_s1027" type="#_x0000_t202" style="position:absolute;margin-left:444.65pt;margin-top:8.35pt;width:70.9pt;height:15.9pt;z-index:251661312;visibility:visible;mso-wrap-style:square;mso-width-percent:0;mso-height-percent:0;mso-wrap-distance-left:9pt;mso-wrap-distance-top:0;mso-wrap-distance-right:9pt;mso-wrap-distance-bottom:0;mso-position-horizontal:absolute;mso-position-horizontal-relative:text;mso-position-vertical:absolute;mso-position-vertical-relative:text;mso-width-percent:0;mso-height-percent:0;mso-width-relative:page;mso-height-relative:page;v-text-anchor:middle" o:gfxdata="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" filled="f" stroked="f" strokeweight=".5pt">
+            <v:shape w14:anchorId="0D7D8A2E" id="Text Box 4" o:spid="_x0000_s1027" type="#_x0000_t202" style="position:absolute;margin-left:444.65pt;margin-top:8.35pt;width:70.9pt;height:15.9pt;z-index:251661312;visibility:visible;mso-wrap-style:square;mso-width-percent:0;mso-height-percent:0;mso-wrap-distance-left:9pt;mso-wrap-distance-top:0;mso-wrap-distance-right:9pt;mso-wrap-distance-bottom:0;mso-position-horizontal:absolute;mso-position-horizontal-relative:text;mso-position-vertical:absolute;mso-position-vertical-relative:text;mso-width-percent:0;mso-height-percent:0;mso-width-relative:page;mso-height-relative:page;v-text-anchor:middle" o:gfxdata="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" filled="f" stroked="f" strokeweight=".5pt">
               <v:textbox inset="0,0,0,0">
                 <w:txbxContent>
                   <w:p>
@@ -10396,6 +12457,92 @@
     </w:lvl>
   </w:abstractNum>
   <w:abstractNum w:abstractNumId="3" w15:restartNumberingAfterBreak="0">
+    <w:nsid w:val="0FBD7173"/>
+    <w:multiLevelType w:val="hybridMultilevel"/>
+    <w:tmpl w:val="23A8537C"/>
+    <w:lvl w:ilvl="0" w:tplc="FFFFFFFF">
+      <w:start w:val="1"/>
+      <w:numFmt w:val="decimal"/>
+      <w:lvlText w:val="%1."/>
+      <w:lvlJc w:val="left"/>
+      <w:pPr>
+        <w:ind w:left="720" w:hanging="360"/>
+      </w:pPr>
+    </w:lvl>
+    <w:lvl w:ilvl="1" w:tplc="FFFFFFFF" w:tentative="1">
+      <w:start w:val="1"/>
+      <w:numFmt w:val="lowerLetter"/>
+      <w:lvlText w:val="%2."/>
+      <w:lvlJc w:val="left"/>
+      <w:pPr>
+        <w:ind w:left="1440" w:hanging="360"/>
+      </w:pPr>
+    </w:lvl>
+    <w:lvl w:ilvl="2" w:tplc="FFFFFFFF" w:tentative="1">
+      <w:start w:val="1"/>
+      <w:numFmt w:val="lowerRoman"/>
+      <w:lvlText w:val="%3."/>
+      <w:lvlJc w:val="right"/>
+      <w:pPr>
+        <w:ind w:left="2160" w:hanging="180"/>
+      </w:pPr>
+    </w:lvl>
+    <w:lvl w:ilvl="3" w:tplc="FFFFFFFF" w:tentative="1">
+      <w:start w:val="1"/>
+      <w:numFmt w:val="decimal"/>
+      <w:lvlText w:val="%4."/>
+      <w:lvlJc w:val="left"/>
+      <w:pPr>
+        <w:ind w:left="2880" w:hanging="360"/>
+      </w:pPr>
+    </w:lvl>
+    <w:lvl w:ilvl="4" w:tplc="FFFFFFFF" w:tentative="1">
+      <w:start w:val="1"/>
+      <w:numFmt w:val="lowerLetter"/>
+      <w:lvlText w:val="%5."/>
+      <w:lvlJc w:val="left"/>
+      <w:pPr>
+        <w:ind w:left="3600" w:hanging="360"/>
+      </w:pPr>
+    </w:lvl>
+    <w:lvl w:ilvl="5" w:tplc="FFFFFFFF" w:tentative="1">
+      <w:start w:val="1"/>
+      <w:numFmt w:val="lowerRoman"/>
+      <w:lvlText w:val="%6."/>
+      <w:lvlJc w:val="right"/>
+      <w:pPr>
+        <w:ind w:left="4320" w:hanging="180"/>
+      </w:pPr>
+    </w:lvl>
+    <w:lvl w:ilvl="6" w:tplc="FFFFFFFF" w:tentative="1">
+      <w:start w:val="1"/>
+      <w:numFmt w:val="decimal"/>
+      <w:lvlText w:val="%7."/>
+      <w:lvlJc w:val="left"/>
+      <w:pPr>
+        <w:ind w:left="5040" w:hanging="360"/>
+      </w:pPr>
+    </w:lvl>
+    <w:lvl w:ilvl="7" w:tplc="FFFFFFFF" w:tentative="1">
+      <w:start w:val="1"/>
+      <w:numFmt w:val="lowerLetter"/>
+      <w:lvlText w:val="%8."/>
+      <w:lvlJc w:val="left"/>
+      <w:pPr>
+        <w:ind w:left="5760" w:hanging="360"/>
+      </w:pPr>
+    </w:lvl>
+    <w:lvl w:ilvl="8" w:tplc="FFFFFFFF" w:tentative="1">
+      <w:start w:val="1"/>
+      <w:numFmt w:val="lowerRoman"/>
+      <w:lvlText w:val="%9."/>
+      <w:lvlJc w:val="right"/>
+      <w:pPr>
+        <w:ind w:left="6480" w:hanging="180"/>
+      </w:pPr>
+    </w:lvl>
+  </w:abstractNum>
+  <w:abstractNum w:abstractNumId="4" w15:restartNumberingAfterBreak="0">
     <w:nsid w:val="13A00DEC"/>
     <w:multiLevelType w:val="hybridMultilevel"/>
     <w:tmpl w:val="5E960EC2"/>
@@ -10482,7 +12629,7 @@
       </w:pPr>
     </w:lvl>
   </w:abstractNum>
-  <w:abstractNum w:abstractNumId="4" w15:restartNumberingAfterBreak="0">
+  <w:abstractNum w:abstractNumId="5" w15:restartNumberingAfterBreak="0">
     <w:nsid w:val="1ED05B46"/>
     <w:multiLevelType w:val="hybridMultilevel"/>
     <w:tmpl w:val="A0E88DDC"/>
@@ -10595,7 +12742,7 @@
       </w:rPr>
     </w:lvl>
   </w:abstractNum>
-  <w:abstractNum w:abstractNumId="5" w15:restartNumberingAfterBreak="0">
+  <w:abstractNum w:abstractNumId="6" w15:restartNumberingAfterBreak="0">
     <w:nsid w:val="241C0816"/>
     <w:multiLevelType w:val="hybridMultilevel"/>
     <w:tmpl w:val="D772EE4C"/>
@@ -10708,7 +12855,7 @@
       </w:rPr>
     </w:lvl>
   </w:abstractNum>
-  <w:abstractNum w:abstractNumId="6" w15:restartNumberingAfterBreak="0">
+  <w:abstractNum w:abstractNumId="7" w15:restartNumberingAfterBreak="0">
     <w:nsid w:val="298D36C4"/>
     <w:multiLevelType w:val="hybridMultilevel"/>
     <w:tmpl w:val="9758840E"/>
@@ -10821,7 +12968,94 @@
       </w:rPr>
     </w:lvl>
   </w:abstractNum>
-  <w:abstractNum w:abstractNumId="7" w15:restartNumberingAfterBreak="0">
+  <w:abstractNum w:abstractNumId="8" w15:restartNumberingAfterBreak="0">
+    <w:nsid w:val="2B800450"/>
+    <w:multiLevelType w:val="multilevel"/>
+    <w:tmpl w:val="23A8537C"/>
+    <w:styleLink w:val="CurrentList2"/>
+    <w:lvl w:ilvl="0">
+      <w:start w:val="1"/>
+      <w:numFmt w:val="decimal"/>
+      <w:lvlText w:val="%1."/>
+      <w:lvlJc w:val="left"/>
+      <w:pPr>
+        <w:ind w:left="720" w:hanging="360"/>
+      </w:pPr>
+    </w:lvl>
+    <w:lvl w:ilvl="1">
+      <w:start w:val="1"/>
+      <w:numFmt w:val="lowerLetter"/>
+      <w:lvlText w:val="%2."/>
+      <w:lvlJc w:val="left"/>
+      <w:pPr>
+        <w:ind w:left="1440" w:hanging="360"/>
+      </w:pPr>
+    </w:lvl>
+    <w:lvl w:ilvl="2">
+      <w:start w:val="1"/>
+      <w:numFmt w:val="lowerRoman"/>
+      <w:lvlText w:val="%3."/>
+      <w:lvlJc w:val="right"/>
+      <w:pPr>
+        <w:ind w:left="2160" w:hanging="180"/>
+      </w:pPr>
+    </w:lvl>
+    <w:lvl w:ilvl="3">
+      <w:start w:val="1"/>
+      <w:numFmt w:val="decimal"/>
+      <w:lvlText w:val="%4."/>
+      <w:lvlJc w:val="left"/>
+      <w:pPr>
+        <w:ind w:left="2880" w:hanging="360"/>
+      </w:pPr>
+    </w:lvl>
+    <w:lvl w:ilvl="4">
+      <w:start w:val="1"/>
+      <w:numFmt w:val="lowerLetter"/>
+      <w:lvlText w:val="%5."/>
+      <w:lvlJc w:val="left"/>
+      <w:pPr>
+        <w:ind w:left="3600" w:hanging="360"/>
+      </w:pPr>
+    </w:lvl>
+    <w:lvl w:ilvl="5">
+      <w:start w:val="1"/>
+      <w:numFmt w:val="lowerRoman"/>
+      <w:lvlText w:val="%6."/>
+      <w:lvlJc w:val="right"/>
+      <w:pPr>
+        <w:ind w:left="4320" w:hanging="180"/>
+      </w:pPr>
+    </w:lvl>
+    <w:lvl w:ilvl="6">
+      <w:start w:val="1"/>
+      <w:numFmt w:val="decimal"/>
+      <w:lvlText w:val="%7."/>
+      <w:lvlJc w:val="left"/>
+      <w:pPr>
+        <w:ind w:left="5040" w:hanging="360"/>
+      </w:pPr>
+    </w:lvl>
+    <w:lvl w:ilvl="7">
+      <w:start w:val="1"/>
+      <w:numFmt w:val="lowerLetter"/>
+      <w:lvlText w:val="%8."/>
+      <w:lvlJc w:val="left"/>
+      <w:pPr>
+        <w:ind w:left="5760" w:hanging="360"/>
+      </w:pPr>
+    </w:lvl>
+    <w:lvl w:ilvl="8">
+      <w:start w:val="1"/>
+      <w:numFmt w:val="lowerRoman"/>
+      <w:lvlText w:val="%9."/>
+      <w:lvlJc w:val="right"/>
+      <w:pPr>
+        <w:ind w:left="6480" w:hanging="180"/>
+      </w:pPr>
+    </w:lvl>
+  </w:abstractNum>
+  <w:abstractNum w:abstractNumId="9" w15:restartNumberingAfterBreak="0">
     <w:nsid w:val="42C94823"/>
     <w:multiLevelType w:val="hybridMultilevel"/>
     <w:tmpl w:val="4B9606EA"/>
@@ -10934,7 +13168,94 @@
       </w:rPr>
     </w:lvl>
   </w:abstractNum>
-  <w:abstractNum w:abstractNumId="8" w15:restartNumberingAfterBreak="0">
+  <w:abstractNum w:abstractNumId="10" w15:restartNumberingAfterBreak="0">
+    <w:nsid w:val="549B09D0"/>
+    <w:multiLevelType w:val="multilevel"/>
+    <w:tmpl w:val="23A8537C"/>
+    <w:styleLink w:val="CurrentList1"/>
+    <w:lvl w:ilvl="0">
+      <w:start w:val="1"/>
+      <w:numFmt w:val="decimal"/>
+      <w:lvlText w:val="%1."/>
+      <w:lvlJc w:val="left"/>
+      <w:pPr>
+        <w:ind w:left="720" w:hanging="360"/>
+      </w:pPr>
+    </w:lvl>
+    <w:lvl w:ilvl="1">
+      <w:start w:val="1"/>
+      <w:numFmt w:val="lowerLetter"/>
+      <w:lvlText w:val="%2."/>
+      <w:lvlJc w:val="left"/>
+      <w:pPr>
+        <w:ind w:left="1440" w:hanging="360"/>
+      </w:pPr>
+    </w:lvl>
+    <w:lvl w:ilvl="2">
+      <w:start w:val="1"/>
+      <w:numFmt w:val="lowerRoman"/>
+      <w:lvlText w:val="%3."/>
+      <w:lvlJc w:val="right"/>
+      <w:pPr>
+        <w:ind w:left="2160" w:hanging="180"/>
+      </w:pPr>
+    </w:lvl>
+    <w:lvl w:ilvl="3">
+      <w:start w:val="1"/>
+      <w:numFmt w:val="decimal"/>
+      <w:lvlText w:val="%4."/>
+      <w:lvlJc w:val="left"/>
+      <w:pPr>
+        <w:ind w:left="2880" w:hanging="360"/>
+      </w:pPr>
+    </w:lvl>
+    <w:lvl w:ilvl="4">
+      <w:start w:val="1"/>
+      <w:numFmt w:val="lowerLetter"/>
+      <w:lvlText w:val="%5."/>
+      <w:lvlJc w:val="left"/>
+      <w:pPr>
+        <w:ind w:left="3600" w:hanging="360"/>
+      </w:pPr>
+    </w:lvl>
+    <w:lvl w:ilvl="5">
+      <w:start w:val="1"/>
+      <w:numFmt w:val="lowerRoman"/>
+      <w:lvlText w:val="%6."/>
+      <w:lvlJc w:val="right"/>
+      <w:pPr>
+        <w:ind w:left="4320" w:hanging="180"/>
+      </w:pPr>
+    </w:lvl>
+    <w:lvl w:ilvl="6">
+      <w:start w:val="1"/>
+      <w:numFmt w:val="decimal"/>
+      <w:lvlText w:val="%7."/>
+      <w:lvlJc w:val="left"/>
+      <w:pPr>
+        <w:ind w:left="5040" w:hanging="360"/>
+      </w:pPr>
+    </w:lvl>
+    <w:lvl w:ilvl="7">
+      <w:start w:val="1"/>
+      <w:numFmt w:val="lowerLetter"/>
+      <w:lvlText w:val="%8."/>
+      <w:lvlJc w:val="left"/>
+      <w:pPr>
+        <w:ind w:left="5760" w:hanging="360"/>
+      </w:pPr>
+    </w:lvl>
+    <w:lvl w:ilvl="8">
+      <w:start w:val="1"/>
+      <w:numFmt w:val="lowerRoman"/>
+      <w:lvlText w:val="%9."/>
+      <w:lvlJc w:val="right"/>
+      <w:pPr>
+        <w:ind w:left="6480" w:hanging="180"/>
+      </w:pPr>
+    </w:lvl>
+  </w:abstractNum>
+  <w:abstractNum w:abstractNumId="11" w15:restartNumberingAfterBreak="0">
     <w:nsid w:val="62DC6B22"/>
     <w:multiLevelType w:val="hybridMultilevel"/>
     <w:tmpl w:val="0D68ABBE"/>
@@ -11023,7 +13344,7 @@
       </w:pPr>
     </w:lvl>
   </w:abstractNum>
-  <w:abstractNum w:abstractNumId="9" w15:restartNumberingAfterBreak="0">
+  <w:abstractNum w:abstractNumId="12" w15:restartNumberingAfterBreak="0">
     <w:nsid w:val="69BC0D65"/>
     <w:multiLevelType w:val="hybridMultilevel"/>
     <w:tmpl w:val="050E3FD0"/>
@@ -11136,7 +13457,7 @@
       </w:rPr>
     </w:lvl>
   </w:abstractNum>
-  <w:abstractNum w:abstractNumId="10" w15:restartNumberingAfterBreak="0">
+  <w:abstractNum w:abstractNumId="13" w15:restartNumberingAfterBreak="0">
     <w:nsid w:val="6B445541"/>
     <w:multiLevelType w:val="hybridMultilevel"/>
     <w:tmpl w:val="A964061A"/>
@@ -11249,7 +13570,179 @@
       </w:rPr>
     </w:lvl>
   </w:abstractNum>
-  <w:abstractNum w:abstractNumId="11" w15:restartNumberingAfterBreak="0">
+  <w:abstractNum w:abstractNumId="14" w15:restartNumberingAfterBreak="0">
+    <w:nsid w:val="710E67D0"/>
+    <w:multiLevelType w:val="hybridMultilevel"/>
+    <w:tmpl w:val="23A8537C"/>
+    <w:lvl w:ilvl="0" w:tplc="FFFFFFFF">
+      <w:start w:val="1"/>
+      <w:numFmt w:val="decimal"/>
+      <w:lvlText w:val="%1."/>
+      <w:lvlJc w:val="left"/>
+      <w:pPr>
+        <w:ind w:left="720" w:hanging="360"/>
+      </w:pPr>
+    </w:lvl>
+    <w:lvl w:ilvl="1" w:tplc="FFFFFFFF" w:tentative="1">
+      <w:start w:val="1"/>
+      <w:numFmt w:val="lowerLetter"/>
+      <w:lvlText w:val="%2."/>
+      <w:lvlJc w:val="left"/>
+      <w:pPr>
+        <w:ind w:left="1440" w:hanging="360"/>
+      </w:pPr>
+    </w:lvl>
+    <w:lvl w:ilvl="2" w:tplc="FFFFFFFF" w:tentative="1">
+      <w:start w:val="1"/>
+      <w:numFmt w:val="lowerRoman"/>
+      <w:lvlText w:val="%3."/>
+      <w:lvlJc w:val="right"/>
+      <w:pPr>
+        <w:ind w:left="2160" w:hanging="180"/>
+      </w:pPr>
+    </w:lvl>
+    <w:lvl w:ilvl="3" w:tplc="FFFFFFFF" w:tentative="1">
+      <w:start w:val="1"/>
+      <w:numFmt w:val="decimal"/>
+      <w:lvlText w:val="%4."/>
+      <w:lvlJc w:val="left"/>
+      <w:pPr>
+        <w:ind w:left="2880" w:hanging="360"/>
+      </w:pPr>
+    </w:lvl>
+    <w:lvl w:ilvl="4" w:tplc="FFFFFFFF" w:tentative="1">
+      <w:start w:val="1"/>
+      <w:numFmt w:val="lowerLetter"/>
+      <w:lvlText w:val="%5."/>
+      <w:lvlJc w:val="left"/>
+      <w:pPr>
+        <w:ind w:left="3600" w:hanging="360"/>
+      </w:pPr>
+    </w:lvl>
+    <w:lvl w:ilvl="5" w:tplc="FFFFFFFF" w:tentative="1">
+      <w:start w:val="1"/>
+      <w:numFmt w:val="lowerRoman"/>
+      <w:lvlText w:val="%6."/>
+      <w:lvlJc w:val="right"/>
+      <w:pPr>
+        <w:ind w:left="4320" w:hanging="180"/>
+      </w:pPr>
+    </w:lvl>
+    <w:lvl w:ilvl="6" w:tplc="FFFFFFFF" w:tentative="1">
+      <w:start w:val="1"/>
+      <w:numFmt w:val="decimal"/>
+      <w:lvlText w:val="%7."/>
+      <w:lvlJc w:val="left"/>
+      <w:pPr>
+        <w:ind w:left="5040" w:hanging="360"/>
+      </w:pPr>
+    </w:lvl>
+    <w:lvl w:ilvl="7" w:tplc="FFFFFFFF" w:tentative="1">
+      <w:start w:val="1"/>
+      <w:numFmt w:val="lowerLetter"/>
+      <w:lvlText w:val="%8."/>
+      <w:lvlJc w:val="left"/>
+      <w:pPr>
+        <w:ind w:left="5760" w:hanging="360"/>
+      </w:pPr>
+    </w:lvl>
+    <w:lvl w:ilvl="8" w:tplc="FFFFFFFF" w:tentative="1">
+      <w:start w:val="1"/>
+      <w:numFmt w:val="lowerRoman"/>
+      <w:lvlText w:val="%9."/>
+      <w:lvlJc w:val="right"/>
+      <w:pPr>
+        <w:ind w:left="6480" w:hanging="180"/>
+      </w:pPr>
+    </w:lvl>
+  </w:abstractNum>
+  <w:abstractNum w:abstractNumId="15" w15:restartNumberingAfterBreak="0">
+    <w:nsid w:val="760D2D25"/>
+    <w:multiLevelType w:val="hybridMultilevel"/>
+    <w:tmpl w:val="BD527F02"/>
+    <w:lvl w:ilvl="0" w:tplc="0402000F">
+      <w:start w:val="1"/>
+      <w:numFmt w:val="decimal"/>
+      <w:lvlText w:val="%1."/>
+      <w:lvlJc w:val="left"/>
+      <w:pPr>
+        <w:ind w:left="720" w:hanging="360"/>
+      </w:pPr>
+    </w:lvl>
+    <w:lvl w:ilvl="1" w:tplc="04020019" w:tentative="1">
+      <w:start w:val="1"/>
+      <w:numFmt w:val="lowerLetter"/>
+      <w:lvlText w:val="%2."/>
+      <w:lvlJc w:val="left"/>
+      <w:pPr>
+        <w:ind w:left="1440" w:hanging="360"/>
+      </w:pPr>
+    </w:lvl>
+    <w:lvl w:ilvl="2" w:tplc="0402001B" w:tentative="1">
+      <w:start w:val="1"/>
+      <w:numFmt w:val="lowerRoman"/>
+      <w:lvlText w:val="%3."/>
+      <w:lvlJc w:val="right"/>
+      <w:pPr>
+        <w:ind w:left="2160" w:hanging="180"/>
+      </w:pPr>
+    </w:lvl>
+    <w:lvl w:ilvl="3" w:tplc="0402000F" w:tentative="1">
+      <w:start w:val="1"/>
+      <w:numFmt w:val="decimal"/>
+      <w:lvlText w:val="%4."/>
+      <w:lvlJc w:val="left"/>
+      <w:pPr>
+        <w:ind w:left="2880" w:hanging="360"/>
+      </w:pPr>
+    </w:lvl>
+    <w:lvl w:ilvl="4" w:tplc="04020019" w:tentative="1">
+      <w:start w:val="1"/>
+      <w:numFmt w:val="lowerLetter"/>
+      <w:lvlText w:val="%5."/>
+      <w:lvlJc w:val="left"/>
+      <w:pPr>
+        <w:ind w:left="3600" w:hanging="360"/>
+      </w:pPr>
+    </w:lvl>
+    <w:lvl w:ilvl="5" w:tplc="0402001B" w:tentative="1">
+      <w:start w:val="1"/>
+      <w:numFmt w:val="lowerRoman"/>
+      <w:lvlText w:val="%6."/>
+      <w:lvlJc w:val="right"/>
+      <w:pPr>
+        <w:ind w:left="4320" w:hanging="180"/>
+      </w:pPr>
+    </w:lvl>
+    <w:lvl w:ilvl="6" w:tplc="0402000F" w:tentative="1">
+      <w:start w:val="1"/>
+      <w:numFmt w:val="decimal"/>
+      <w:lvlText w:val="%7."/>
+      <w:lvlJc w:val="left"/>
+      <w:pPr>
+        <w:ind w:left="5040" w:hanging="360"/>
+      </w:pPr>
+    </w:lvl>
+    <w:lvl w:ilvl="7" w:tplc="04020019" w:tentative="1">
+      <w:start w:val="1"/>
+      <w:numFmt w:val="lowerLetter"/>
+      <w:lvlText w:val="%8."/>
+      <w:lvlJc w:val="left"/>
+      <w:pPr>
+        <w:ind w:left="5760" w:hanging="360"/>
+      </w:pPr>
+    </w:lvl>
+    <w:lvl w:ilvl="8" w:tplc="0402001B" w:tentative="1">
+      <w:start w:val="1"/>
+      <w:numFmt w:val="lowerRoman"/>
+      <w:lvlText w:val="%9."/>
+      <w:lvlJc w:val="right"/>
+      <w:pPr>
+        <w:ind w:left="6480" w:hanging="180"/>
+      </w:pPr>
+    </w:lvl>
+  </w:abstractNum>
+  <w:abstractNum w:abstractNumId="16" w15:restartNumberingAfterBreak="0">
     <w:nsid w:val="76EB542B"/>
     <w:multiLevelType w:val="hybridMultilevel"/>
     <w:tmpl w:val="8D881AFE"/>
@@ -11363,7 +13856,7 @@
     </w:lvl>
   </w:abstractNum>
   <w:num w:numId="1" w16cid:durableId="526718861">
-    <w:abstractNumId w:val="3"/>
+    <w:abstractNumId w:val="4"/>
   </w:num>
   <w:num w:numId="2" w16cid:durableId="1096443936">
     <w:abstractNumId w:val="0"/>
@@ -11372,31 +13865,46 @@
     <w:abstractNumId w:val="1"/>
   </w:num>
   <w:num w:numId="4" w16cid:durableId="1031566298">
+    <w:abstractNumId w:val="6"/>
+  </w:num>
+  <w:num w:numId="5" w16cid:durableId="885869150">
     <w:abstractNumId w:val="5"/>
   </w:num>
-  <w:num w:numId="5" w16cid:durableId="885869150">
-    <w:abstractNumId w:val="4"/>
+  <w:num w:numId="6" w16cid:durableId="941187617">
+    <w:abstractNumId w:val="12"/>
   </w:num>
-  <w:num w:numId="6" w16cid:durableId="941187617">
+  <w:num w:numId="7" w16cid:durableId="1186943961">
+    <w:abstractNumId w:val="7"/>
+  </w:num>
+  <w:num w:numId="8" w16cid:durableId="17313531">
+    <w:abstractNumId w:val="13"/>
+  </w:num>
+  <w:num w:numId="9" w16cid:durableId="290480702">
     <w:abstractNumId w:val="9"/>
   </w:num>
-  <w:num w:numId="7" w16cid:durableId="1186943961">
-    <w:abstractNumId w:val="6"/>
-  </w:num>
-  <w:num w:numId="8" w16cid:durableId="17313531">
-    <w:abstractNumId w:val="10"/>
-  </w:num>
-  <w:num w:numId="9" w16cid:durableId="290480702">
-    <w:abstractNumId w:val="7"/>
-  </w:num>
   <w:num w:numId="10" w16cid:durableId="658460573">
-    <w:abstractNumId w:val="11"/>
+    <w:abstractNumId w:val="16"/>
   </w:num>
   <w:num w:numId="11" w16cid:durableId="72555514">
-    <w:abstractNumId w:val="8"/>
+    <w:abstractNumId w:val="11"/>
   </w:num>
   <w:num w:numId="12" w16cid:durableId="1854879297">
     <w:abstractNumId w:val="2"/>
+  </w:num>
+  <w:num w:numId="13" w16cid:durableId="1834686124">
+    <w:abstractNumId w:val="15"/>
+  </w:num>
+  <w:num w:numId="14" w16cid:durableId="202523391">
+    <w:abstractNumId w:val="3"/>
+  </w:num>
+  <w:num w:numId="15" w16cid:durableId="1798448632">
+    <w:abstractNumId w:val="14"/>
+  </w:num>
+  <w:num w:numId="16" w16cid:durableId="687026354">
+    <w:abstractNumId w:val="10"/>
+  </w:num>
+  <w:num w:numId="17" w16cid:durableId="337923295">
+    <w:abstractNumId w:val="8"/>
   </w:num>
   <w:numIdMacAtCleanup w:val="12"/>
 </w:numbering>
@@ -12127,10 +14635,9 @@
     <w:link w:val="ListParagraphChar"/>
     <w:uiPriority w:val="34"/>
     <w:qFormat/>
-    <w:rsid w:val="008617B5"/>
+    <w:rsid w:val="00AF1309"/>
     <w:pPr>
       <w:ind w:left="720"/>
-      <w:contextualSpacing/>
     </w:pPr>
   </w:style>
   <w:style w:type="character" w:styleId="FollowedHyperlink">
@@ -12224,7 +14731,7 @@
     <w:link w:val="ListParagraph"/>
     <w:uiPriority w:val="34"/>
     <w:qFormat/>
-    <w:rsid w:val="005054C7"/>
+    <w:rsid w:val="00AF1309"/>
   </w:style>
   <w:style w:type="character" w:customStyle="1" w:styleId="InternetLink">
     <w:name w:val="Internet Link"/>
@@ -12248,6 +14755,26 @@
       <w:color w:val="605E5C"/>
       <w:shd w:val="clear" w:color="auto" w:fill="E1DFDD"/>
     </w:rPr>
+  </w:style>
+  <w:style w:type="numbering" w:customStyle="1" w:styleId="CurrentList1">
+    <w:name w:val="Current List1"/>
+    <w:uiPriority w:val="99"/>
+    <w:rsid w:val="00912CA0"/>
+    <w:pPr>
+      <w:numPr>
+        <w:numId w:val="16"/>
+      </w:numPr>
+    </w:pPr>
+  </w:style>
+  <w:style w:type="numbering" w:customStyle="1" w:styleId="CurrentList2">
+    <w:name w:val="Current List2"/>
+    <w:uiPriority w:val="99"/>
+    <w:rsid w:val="00912CA0"/>
+    <w:pPr>
+      <w:numPr>
+        <w:numId w:val="17"/>
+      </w:numPr>
+    </w:pPr>
   </w:style>
 </w:styles>
 </file>

</xml_diff>